<commit_message>
Mise à jour du rapport, du diagramme de cas d'utilisation et des scénarios principaux.
</commit_message>
<xml_diff>
--- a/SuperPong/Rapport mini-projet GEN.docx
+++ b/SuperPong/Rapport mini-projet GEN.docx
@@ -1273,20 +1273,17 @@
             <w:noProof/>
             <w:webHidden/>
           </w:rPr>
-        </w:r>
-        <w:r>
-          <w:rPr>
-            <w:noProof/>
-            <w:webHidden/>
-          </w:rPr>
           <w:fldChar w:fldCharType="separate"/>
         </w:r>
         <w:r>
           <w:rPr>
-            <w:noProof/>
-            <w:webHidden/>
-          </w:rPr>
-          <w:t>3</w:t>
+            <w:b/>
+            <w:bCs/>
+            <w:noProof/>
+            <w:webHidden/>
+            <w:lang w:val="fr-FR"/>
+          </w:rPr>
+          <w:t>Erreur ! Le signet n’est pas défini.</w:t>
         </w:r>
         <w:r>
           <w:rPr>
@@ -1345,20 +1342,17 @@
             <w:noProof/>
             <w:webHidden/>
           </w:rPr>
-        </w:r>
-        <w:r>
-          <w:rPr>
-            <w:noProof/>
-            <w:webHidden/>
-          </w:rPr>
           <w:fldChar w:fldCharType="separate"/>
         </w:r>
         <w:r>
           <w:rPr>
-            <w:noProof/>
-            <w:webHidden/>
-          </w:rPr>
-          <w:t>3</w:t>
+            <w:b/>
+            <w:bCs/>
+            <w:noProof/>
+            <w:webHidden/>
+            <w:lang w:val="fr-FR"/>
+          </w:rPr>
+          <w:t>Erreur ! Le signet n’est pas défini.</w:t>
         </w:r>
         <w:r>
           <w:rPr>
@@ -1417,20 +1411,17 @@
             <w:noProof/>
             <w:webHidden/>
           </w:rPr>
-        </w:r>
-        <w:r>
-          <w:rPr>
-            <w:noProof/>
-            <w:webHidden/>
-          </w:rPr>
           <w:fldChar w:fldCharType="separate"/>
         </w:r>
         <w:r>
           <w:rPr>
-            <w:noProof/>
-            <w:webHidden/>
-          </w:rPr>
-          <w:t>3</w:t>
+            <w:b/>
+            <w:bCs/>
+            <w:noProof/>
+            <w:webHidden/>
+            <w:lang w:val="fr-FR"/>
+          </w:rPr>
+          <w:t>Erreur ! Le signet n’est pas défini.</w:t>
         </w:r>
         <w:r>
           <w:rPr>
@@ -1489,20 +1480,17 @@
             <w:noProof/>
             <w:webHidden/>
           </w:rPr>
-        </w:r>
-        <w:r>
-          <w:rPr>
-            <w:noProof/>
-            <w:webHidden/>
-          </w:rPr>
           <w:fldChar w:fldCharType="separate"/>
         </w:r>
         <w:r>
           <w:rPr>
-            <w:noProof/>
-            <w:webHidden/>
-          </w:rPr>
-          <w:t>4</w:t>
+            <w:b/>
+            <w:bCs/>
+            <w:noProof/>
+            <w:webHidden/>
+            <w:lang w:val="fr-FR"/>
+          </w:rPr>
+          <w:t>Erreur ! Le signet n’est pas défini.</w:t>
         </w:r>
         <w:r>
           <w:rPr>
@@ -1561,20 +1549,17 @@
             <w:noProof/>
             <w:webHidden/>
           </w:rPr>
-        </w:r>
-        <w:r>
-          <w:rPr>
-            <w:noProof/>
-            <w:webHidden/>
-          </w:rPr>
           <w:fldChar w:fldCharType="separate"/>
         </w:r>
         <w:r>
           <w:rPr>
-            <w:noProof/>
-            <w:webHidden/>
-          </w:rPr>
-          <w:t>4</w:t>
+            <w:b/>
+            <w:bCs/>
+            <w:noProof/>
+            <w:webHidden/>
+            <w:lang w:val="fr-FR"/>
+          </w:rPr>
+          <w:t>Erreur ! Le signet n’est pas défini.</w:t>
         </w:r>
         <w:r>
           <w:rPr>
@@ -1633,20 +1618,17 @@
             <w:noProof/>
             <w:webHidden/>
           </w:rPr>
-        </w:r>
-        <w:r>
-          <w:rPr>
-            <w:noProof/>
-            <w:webHidden/>
-          </w:rPr>
           <w:fldChar w:fldCharType="separate"/>
         </w:r>
         <w:r>
           <w:rPr>
-            <w:noProof/>
-            <w:webHidden/>
-          </w:rPr>
-          <w:t>4</w:t>
+            <w:b/>
+            <w:bCs/>
+            <w:noProof/>
+            <w:webHidden/>
+            <w:lang w:val="fr-FR"/>
+          </w:rPr>
+          <w:t>Erreur ! Le signet n’est pas défini.</w:t>
         </w:r>
         <w:r>
           <w:rPr>
@@ -1705,20 +1687,17 @@
             <w:noProof/>
             <w:webHidden/>
           </w:rPr>
-        </w:r>
-        <w:r>
-          <w:rPr>
-            <w:noProof/>
-            <w:webHidden/>
-          </w:rPr>
           <w:fldChar w:fldCharType="separate"/>
         </w:r>
         <w:r>
           <w:rPr>
-            <w:noProof/>
-            <w:webHidden/>
-          </w:rPr>
-          <w:t>4</w:t>
+            <w:b/>
+            <w:bCs/>
+            <w:noProof/>
+            <w:webHidden/>
+            <w:lang w:val="fr-FR"/>
+          </w:rPr>
+          <w:t>Erreur ! Le signet n’est pas défini.</w:t>
         </w:r>
         <w:r>
           <w:rPr>
@@ -1777,20 +1756,17 @@
             <w:noProof/>
             <w:webHidden/>
           </w:rPr>
-        </w:r>
-        <w:r>
-          <w:rPr>
-            <w:noProof/>
-            <w:webHidden/>
-          </w:rPr>
           <w:fldChar w:fldCharType="separate"/>
         </w:r>
         <w:r>
           <w:rPr>
-            <w:noProof/>
-            <w:webHidden/>
-          </w:rPr>
-          <w:t>5</w:t>
+            <w:b/>
+            <w:bCs/>
+            <w:noProof/>
+            <w:webHidden/>
+            <w:lang w:val="fr-FR"/>
+          </w:rPr>
+          <w:t>Erreur ! Le signet n’est pas défini.</w:t>
         </w:r>
         <w:r>
           <w:rPr>
@@ -1849,20 +1825,17 @@
             <w:noProof/>
             <w:webHidden/>
           </w:rPr>
-        </w:r>
-        <w:r>
-          <w:rPr>
-            <w:noProof/>
-            <w:webHidden/>
-          </w:rPr>
           <w:fldChar w:fldCharType="separate"/>
         </w:r>
         <w:r>
           <w:rPr>
-            <w:noProof/>
-            <w:webHidden/>
-          </w:rPr>
-          <w:t>5</w:t>
+            <w:b/>
+            <w:bCs/>
+            <w:noProof/>
+            <w:webHidden/>
+            <w:lang w:val="fr-FR"/>
+          </w:rPr>
+          <w:t>Erreur ! Le signet n’est pas défini.</w:t>
         </w:r>
         <w:r>
           <w:rPr>
@@ -1921,20 +1894,17 @@
             <w:noProof/>
             <w:webHidden/>
           </w:rPr>
-        </w:r>
-        <w:r>
-          <w:rPr>
-            <w:noProof/>
-            <w:webHidden/>
-          </w:rPr>
           <w:fldChar w:fldCharType="separate"/>
         </w:r>
         <w:r>
           <w:rPr>
-            <w:noProof/>
-            <w:webHidden/>
-          </w:rPr>
-          <w:t>5</w:t>
+            <w:b/>
+            <w:bCs/>
+            <w:noProof/>
+            <w:webHidden/>
+            <w:lang w:val="fr-FR"/>
+          </w:rPr>
+          <w:t>Erreur ! Le signet n’est pas défini.</w:t>
         </w:r>
         <w:r>
           <w:rPr>
@@ -1993,20 +1963,17 @@
             <w:noProof/>
             <w:webHidden/>
           </w:rPr>
-        </w:r>
-        <w:r>
-          <w:rPr>
-            <w:noProof/>
-            <w:webHidden/>
-          </w:rPr>
           <w:fldChar w:fldCharType="separate"/>
         </w:r>
         <w:r>
           <w:rPr>
-            <w:noProof/>
-            <w:webHidden/>
-          </w:rPr>
-          <w:t>6</w:t>
+            <w:b/>
+            <w:bCs/>
+            <w:noProof/>
+            <w:webHidden/>
+            <w:lang w:val="fr-FR"/>
+          </w:rPr>
+          <w:t>Erreur ! Le signet n’est pas défini.</w:t>
         </w:r>
         <w:r>
           <w:rPr>
@@ -2065,20 +2032,17 @@
             <w:noProof/>
             <w:webHidden/>
           </w:rPr>
-        </w:r>
-        <w:r>
-          <w:rPr>
-            <w:noProof/>
-            <w:webHidden/>
-          </w:rPr>
           <w:fldChar w:fldCharType="separate"/>
         </w:r>
         <w:r>
           <w:rPr>
-            <w:noProof/>
-            <w:webHidden/>
-          </w:rPr>
-          <w:t>6</w:t>
+            <w:b/>
+            <w:bCs/>
+            <w:noProof/>
+            <w:webHidden/>
+            <w:lang w:val="fr-FR"/>
+          </w:rPr>
+          <w:t>Erreur ! Le signet n’est pas défini.</w:t>
         </w:r>
         <w:r>
           <w:rPr>
@@ -2137,20 +2101,17 @@
             <w:noProof/>
             <w:webHidden/>
           </w:rPr>
-        </w:r>
-        <w:r>
-          <w:rPr>
-            <w:noProof/>
-            <w:webHidden/>
-          </w:rPr>
           <w:fldChar w:fldCharType="separate"/>
         </w:r>
         <w:r>
           <w:rPr>
-            <w:noProof/>
-            <w:webHidden/>
-          </w:rPr>
-          <w:t>6</w:t>
+            <w:b/>
+            <w:bCs/>
+            <w:noProof/>
+            <w:webHidden/>
+            <w:lang w:val="fr-FR"/>
+          </w:rPr>
+          <w:t>Erreur ! Le signet n’est pas défini.</w:t>
         </w:r>
         <w:r>
           <w:rPr>
@@ -2211,20 +2172,17 @@
             <w:noProof/>
             <w:webHidden/>
           </w:rPr>
-        </w:r>
-        <w:r>
-          <w:rPr>
-            <w:noProof/>
-            <w:webHidden/>
-          </w:rPr>
           <w:fldChar w:fldCharType="separate"/>
         </w:r>
         <w:r>
           <w:rPr>
-            <w:noProof/>
-            <w:webHidden/>
-          </w:rPr>
-          <w:t>7</w:t>
+            <w:b w:val="0"/>
+            <w:bCs w:val="0"/>
+            <w:noProof/>
+            <w:webHidden/>
+            <w:lang w:val="fr-FR"/>
+          </w:rPr>
+          <w:t>Erreur ! Le signet n’est pas défini.</w:t>
         </w:r>
         <w:r>
           <w:rPr>
@@ -2283,20 +2241,17 @@
             <w:noProof/>
             <w:webHidden/>
           </w:rPr>
-        </w:r>
-        <w:r>
-          <w:rPr>
-            <w:noProof/>
-            <w:webHidden/>
-          </w:rPr>
           <w:fldChar w:fldCharType="separate"/>
         </w:r>
         <w:r>
           <w:rPr>
-            <w:noProof/>
-            <w:webHidden/>
-          </w:rPr>
-          <w:t>7</w:t>
+            <w:b/>
+            <w:bCs/>
+            <w:noProof/>
+            <w:webHidden/>
+            <w:lang w:val="fr-FR"/>
+          </w:rPr>
+          <w:t>Erreur ! Le signet n’est pas défini.</w:t>
         </w:r>
         <w:r>
           <w:rPr>
@@ -2355,20 +2310,17 @@
             <w:noProof/>
             <w:webHidden/>
           </w:rPr>
-        </w:r>
-        <w:r>
-          <w:rPr>
-            <w:noProof/>
-            <w:webHidden/>
-          </w:rPr>
           <w:fldChar w:fldCharType="separate"/>
         </w:r>
         <w:r>
           <w:rPr>
-            <w:noProof/>
-            <w:webHidden/>
-          </w:rPr>
-          <w:t>7</w:t>
+            <w:b/>
+            <w:bCs/>
+            <w:noProof/>
+            <w:webHidden/>
+            <w:lang w:val="fr-FR"/>
+          </w:rPr>
+          <w:t>Erreur ! Le signet n’est pas défini.</w:t>
         </w:r>
         <w:r>
           <w:rPr>
@@ -2427,20 +2379,17 @@
             <w:noProof/>
             <w:webHidden/>
           </w:rPr>
-        </w:r>
-        <w:r>
-          <w:rPr>
-            <w:noProof/>
-            <w:webHidden/>
-          </w:rPr>
           <w:fldChar w:fldCharType="separate"/>
         </w:r>
         <w:r>
           <w:rPr>
-            <w:noProof/>
-            <w:webHidden/>
-          </w:rPr>
-          <w:t>7</w:t>
+            <w:b/>
+            <w:bCs/>
+            <w:noProof/>
+            <w:webHidden/>
+            <w:lang w:val="fr-FR"/>
+          </w:rPr>
+          <w:t>Erreur ! Le signet n’est pas défini.</w:t>
         </w:r>
         <w:r>
           <w:rPr>
@@ -2766,9 +2715,9 @@
         </w:rPr>
         <w:drawing>
           <wp:inline distT="0" distB="0" distL="0" distR="0">
-            <wp:extent cx="5839528" cy="3690257"/>
-            <wp:effectExtent l="0" t="0" r="0" b="0"/>
-            <wp:docPr id="1" name="Image 1"/>
+            <wp:extent cx="5756910" cy="3602355"/>
+            <wp:effectExtent l="0" t="0" r="0" b="4445"/>
+            <wp:docPr id="5" name="Image 5"/>
             <wp:cNvGraphicFramePr>
               <a:graphicFrameLocks xmlns:a="http://schemas.openxmlformats.org/drawingml/2006/main" noChangeAspect="1"/>
             </wp:cNvGraphicFramePr>
@@ -2776,36 +2725,29 @@
               <a:graphicData uri="http://schemas.openxmlformats.org/drawingml/2006/picture">
                 <pic:pic xmlns:pic="http://schemas.openxmlformats.org/drawingml/2006/picture">
                   <pic:nvPicPr>
-                    <pic:cNvPr id="1" name="DiagrammeCasUtilisation.pdf"/>
+                    <pic:cNvPr id="5" name="diagrammeCasUtilisation.png"/>
                     <pic:cNvPicPr/>
                   </pic:nvPicPr>
-                  <pic:blipFill rotWithShape="1">
-                    <a:blip r:embed="rId12">
+                  <pic:blipFill>
+                    <a:blip r:embed="rId12" cstate="print">
                       <a:extLst>
                         <a:ext uri="{28A0092B-C50C-407E-A947-70E740481C1C}">
                           <a14:useLocalDpi xmlns:a14="http://schemas.microsoft.com/office/drawing/2010/main" val="0"/>
                         </a:ext>
                       </a:extLst>
                     </a:blip>
-                    <a:srcRect l="4728" t="8028" r="2204" b="8737"/>
-                    <a:stretch/>
+                    <a:stretch>
+                      <a:fillRect/>
+                    </a:stretch>
                   </pic:blipFill>
-                  <pic:spPr bwMode="auto">
+                  <pic:spPr>
                     <a:xfrm>
                       <a:off x="0" y="0"/>
-                      <a:ext cx="5869117" cy="3708955"/>
+                      <a:ext cx="5756910" cy="3602355"/>
                     </a:xfrm>
                     <a:prstGeom prst="rect">
                       <a:avLst/>
                     </a:prstGeom>
-                    <a:ln>
-                      <a:noFill/>
-                    </a:ln>
-                    <a:extLst>
-                      <a:ext uri="{53640926-AAD7-44D8-BBD7-CCE9431645EC}">
-                        <a14:shadowObscured xmlns:a14="http://schemas.microsoft.com/office/drawing/2010/main"/>
-                      </a:ext>
-                    </a:extLst>
                   </pic:spPr>
                 </pic:pic>
               </a:graphicData>
@@ -2833,8 +2775,7 @@
         </w:rPr>
       </w:pPr>
       <w:bookmarkStart w:id="9" w:name="_Ref511378417"/>
-      <w:bookmarkStart w:id="10" w:name="_Toc512454132"/>
-      <w:bookmarkStart w:id="11" w:name="_Toc512528273"/>
+      <w:bookmarkStart w:id="10" w:name="_Toc512587376"/>
       <w:r>
         <w:rPr>
           <w:szCs w:val="22"/>
@@ -2843,7 +2784,6 @@
       </w:r>
       <w:bookmarkEnd w:id="9"/>
       <w:bookmarkEnd w:id="10"/>
-      <w:bookmarkEnd w:id="11"/>
     </w:p>
     <w:p>
       <w:r>
@@ -2854,19 +2794,10 @@
         <w:t>Prérequis :</w:t>
       </w:r>
       <w:r>
-        <w:t xml:space="preserve"> L’utilisateur lance le jeu </w:t>
+        <w:t xml:space="preserve"> L’utilisateur lance le jeu de </w:t>
       </w:r>
       <w:proofErr w:type="spellStart"/>
       <w:r>
-        <w:rPr>
-          <w:i/>
-        </w:rPr>
-        <w:t>Super</w:t>
-      </w:r>
-      <w:r>
-        <w:rPr>
-          <w:i/>
-        </w:rPr>
         <w:t>Pong</w:t>
       </w:r>
       <w:proofErr w:type="spellEnd"/>
@@ -2896,7 +2827,7 @@
         <w:ind w:left="993"/>
       </w:pPr>
       <w:r>
-        <w:t xml:space="preserve">Jouer en local -&gt; </w:t>
+        <w:t xml:space="preserve">Lancer une partie en local -&gt; </w:t>
       </w:r>
       <w:r>
         <w:t>suivre scénario</w:t>
@@ -2934,7 +2865,10 @@
         <w:rPr>
           <w:i/>
         </w:rPr>
-        <w:t>Lancer une partie en local</w:t>
+        <w:t>Lancer une partie en local </w:t>
+      </w:r>
+      <w:r>
+        <w:t>:</w:t>
       </w:r>
       <w:r>
         <w:rPr>
@@ -2956,7 +2890,7 @@
         <w:ind w:left="993"/>
       </w:pPr>
       <w:r>
-        <w:t xml:space="preserve">Jouer en ligne -&gt; </w:t>
+        <w:t xml:space="preserve">Faire une action en ligne -&gt; </w:t>
       </w:r>
       <w:r>
         <w:t>suivre scénario</w:t>
@@ -2994,7 +2928,7 @@
         <w:rPr>
           <w:i/>
         </w:rPr>
-        <w:t>Se connecter</w:t>
+        <w:t>Faire une action en ligne</w:t>
       </w:r>
       <w:r>
         <w:rPr>
@@ -3010,15 +2944,13 @@
       <w:pPr>
         <w:pStyle w:val="Titre4"/>
       </w:pPr>
-      <w:bookmarkStart w:id="12" w:name="_Ref511378340"/>
-      <w:bookmarkStart w:id="13" w:name="_Toc512454133"/>
-      <w:bookmarkStart w:id="14" w:name="_Toc512528274"/>
+      <w:bookmarkStart w:id="11" w:name="_Ref511378340"/>
+      <w:bookmarkStart w:id="12" w:name="_Toc512587377"/>
       <w:r>
         <w:t>Lancer une partie en local :</w:t>
       </w:r>
+      <w:bookmarkEnd w:id="11"/>
       <w:bookmarkEnd w:id="12"/>
-      <w:bookmarkEnd w:id="13"/>
-      <w:bookmarkEnd w:id="14"/>
     </w:p>
     <w:p>
       <w:pPr>
@@ -3091,7 +3023,10 @@
         <w:rPr>
           <w:i/>
         </w:rPr>
-        <w:t>Partie 1v1</w:t>
+        <w:t>Jouer une partie 1v1 </w:t>
+      </w:r>
+      <w:r>
+        <w:t>:</w:t>
       </w:r>
       <w:r>
         <w:rPr>
@@ -3140,10 +3075,14 @@
       <w:r>
         <w:rPr>
           <w:i/>
-          <w:sz w:val="22"/>
+        </w:rPr>
+        <w:t>Lancer le programme </w:t>
+      </w:r>
+      <w:r>
+        <w:rPr>
           <w:szCs w:val="22"/>
         </w:rPr>
-        <w:t>Lancer le programme</w:t>
+        <w:t>:</w:t>
       </w:r>
       <w:r>
         <w:rPr>
@@ -3159,15 +3098,13 @@
       <w:pPr>
         <w:pStyle w:val="Titre4"/>
       </w:pPr>
-      <w:bookmarkStart w:id="15" w:name="_Ref511378386"/>
-      <w:bookmarkStart w:id="16" w:name="_Toc512454134"/>
-      <w:bookmarkStart w:id="17" w:name="_Toc512528275"/>
-      <w:r>
-        <w:t>Partie 1v1 :</w:t>
-      </w:r>
-      <w:bookmarkEnd w:id="15"/>
-      <w:bookmarkEnd w:id="16"/>
-      <w:bookmarkEnd w:id="17"/>
+      <w:bookmarkStart w:id="13" w:name="_Ref511378386"/>
+      <w:bookmarkStart w:id="14" w:name="_Toc512587378"/>
+      <w:r>
+        <w:t>Jouer une partie 1v1 :</w:t>
+      </w:r>
+      <w:bookmarkEnd w:id="13"/>
+      <w:bookmarkEnd w:id="14"/>
     </w:p>
     <w:p>
       <w:pPr>
@@ -3248,7 +3185,10 @@
         <w:rPr>
           <w:i/>
         </w:rPr>
-        <w:t>Partie avec objets</w:t>
+        <w:t>Apparition d’objets </w:t>
+      </w:r>
+      <w:r>
+        <w:t>:</w:t>
       </w:r>
       <w:r>
         <w:rPr>
@@ -3322,7 +3262,10 @@
         <w:rPr>
           <w:i/>
         </w:rPr>
-        <w:t>Lancer une partie en local</w:t>
+        <w:t>Lancer une partie en local </w:t>
+      </w:r>
+      <w:r>
+        <w:t>:</w:t>
       </w:r>
       <w:r>
         <w:rPr>
@@ -3355,13 +3298,7 @@
         <w:rPr>
           <w:i/>
         </w:rPr>
-        <w:instrText xml:space="preserve"> REF _Ref511378491 \h </w:instrText>
-      </w:r>
-      <w:r>
-        <w:rPr>
-          <w:i/>
-        </w:rPr>
-        <w:instrText xml:space="preserve"> \* MERGEFORMAT </w:instrText>
+        <w:instrText xml:space="preserve"> REF _Ref511378491 \h  \* MERGEFORMAT </w:instrText>
       </w:r>
       <w:r>
         <w:rPr>
@@ -3378,7 +3315,10 @@
         <w:rPr>
           <w:i/>
         </w:rPr>
-        <w:t>Partie 1v1 en ligne</w:t>
+        <w:t>Lancer une partie 1v1 en ligne </w:t>
+      </w:r>
+      <w:r>
+        <w:t>:</w:t>
       </w:r>
       <w:r>
         <w:rPr>
@@ -3391,44 +3331,54 @@
       </w:r>
     </w:p>
     <w:p>
-      <w:r>
-        <w:br w:type="page"/>
-      </w:r>
-    </w:p>
-    <w:p>
       <w:pPr>
         <w:pStyle w:val="Titre4"/>
       </w:pPr>
-      <w:bookmarkStart w:id="18" w:name="_Ref511378441"/>
-      <w:bookmarkStart w:id="19" w:name="_Toc512454135"/>
-      <w:bookmarkStart w:id="20" w:name="_Toc512528276"/>
+      <w:bookmarkStart w:id="15" w:name="_Ref511378441"/>
+      <w:bookmarkStart w:id="16" w:name="_Toc512587379"/>
+      <w:r>
+        <w:t>Apparition d’objets :</w:t>
+      </w:r>
+      <w:bookmarkEnd w:id="15"/>
+      <w:bookmarkEnd w:id="16"/>
+    </w:p>
+    <w:p>
+      <w:r>
+        <w:rPr>
+          <w:b/>
+          <w:i/>
+        </w:rPr>
+        <w:t>Prérequis :</w:t>
+      </w:r>
+      <w:r>
+        <w:t xml:space="preserve"> l’option </w:t>
+      </w:r>
+      <w:r>
+        <w:rPr>
+          <w:i/>
+        </w:rPr>
+        <w:t>avec objets</w:t>
+      </w:r>
+      <w:r>
+        <w:t xml:space="preserve"> a été choisie.</w:t>
+      </w:r>
+    </w:p>
+    <w:p>
+      <w:r>
+        <w:t>Tout au long de la partie, des objets apparaissent aléatoirement sur le terrain.</w:t>
+      </w:r>
+    </w:p>
+    <w:p>
+      <w:pPr>
+        <w:pStyle w:val="Paragraphedeliste"/>
+        <w:numPr>
+          <w:ilvl w:val="0"/>
+          <w:numId w:val="10"/>
+        </w:numPr>
+      </w:pPr>
       <w:r>
         <w:lastRenderedPageBreak/>
-        <w:t>Partie avec objets :</w:t>
-      </w:r>
-      <w:bookmarkEnd w:id="18"/>
-      <w:bookmarkEnd w:id="19"/>
-      <w:bookmarkEnd w:id="20"/>
-    </w:p>
-    <w:p>
-      <w:r>
-        <w:rPr>
-          <w:b/>
-          <w:i/>
-        </w:rPr>
-        <w:t>Prérequis :</w:t>
-      </w:r>
-      <w:r>
-        <w:t xml:space="preserve"> l’option </w:t>
-      </w:r>
-      <w:r>
-        <w:rPr>
-          <w:i/>
-        </w:rPr>
-        <w:t>avec objets</w:t>
-      </w:r>
-      <w:r>
-        <w:t xml:space="preserve"> a été choisie.</w:t>
+        <w:t>Lorsque la balle touche un de ses objets, un effet se déclenche pendant un temps limité et l’objet disparait du terrain.</w:t>
       </w:r>
     </w:p>
     <w:p>
@@ -3440,19 +3390,7 @@
         </w:numPr>
       </w:pPr>
       <w:r>
-        <w:t>Tout au long de la partie, des objets apparaissent aléatoirement sur le terrain.</w:t>
-      </w:r>
-    </w:p>
-    <w:p>
-      <w:pPr>
-        <w:pStyle w:val="Paragraphedeliste"/>
-        <w:numPr>
-          <w:ilvl w:val="1"/>
-          <w:numId w:val="10"/>
-        </w:numPr>
-      </w:pPr>
-      <w:r>
-        <w:t>Lorsque la balle touche un de ses objets, un effet se déclenche pendant un temps limité et l’objet disparait du terrain.</w:t>
+        <w:t xml:space="preserve">Exemple non exhaustif d’effets : </w:t>
       </w:r>
     </w:p>
     <w:p>
@@ -3464,79 +3402,31 @@
         </w:numPr>
       </w:pPr>
       <w:r>
-        <w:t xml:space="preserve">Exemple non exhaustif d’effets : </w:t>
+        <w:t>Accélération de la balle.</w:t>
       </w:r>
     </w:p>
     <w:p>
       <w:pPr>
         <w:pStyle w:val="Paragraphedeliste"/>
         <w:numPr>
-          <w:ilvl w:val="3"/>
+          <w:ilvl w:val="2"/>
           <w:numId w:val="10"/>
         </w:numPr>
       </w:pPr>
       <w:r>
-        <w:t>Accélération de la balle.</w:t>
+        <w:t>Duplication de la balle pendant un temps défini.</w:t>
       </w:r>
     </w:p>
     <w:p>
       <w:pPr>
         <w:pStyle w:val="Paragraphedeliste"/>
         <w:numPr>
-          <w:ilvl w:val="3"/>
+          <w:ilvl w:val="2"/>
           <w:numId w:val="10"/>
         </w:numPr>
       </w:pPr>
       <w:r>
-        <w:t>Duplication de la balle pendant un temps défini.</w:t>
-      </w:r>
-    </w:p>
-    <w:p>
-      <w:pPr>
-        <w:pStyle w:val="Paragraphedeliste"/>
-        <w:numPr>
-          <w:ilvl w:val="3"/>
-          <w:numId w:val="10"/>
-        </w:numPr>
-      </w:pPr>
-      <w:r>
         <w:t>Ralentissement du déplacement de la raquette de l’adversaire pendant un temps défini.</w:t>
-      </w:r>
-    </w:p>
-    <w:p>
-      <w:pPr>
-        <w:pStyle w:val="Paragraphedeliste"/>
-        <w:numPr>
-          <w:ilvl w:val="1"/>
-          <w:numId w:val="10"/>
-        </w:numPr>
-      </w:pPr>
-      <w:r>
-        <w:t>Si l’objet n’est pas atteint après un certain temps, il disparait.</w:t>
-      </w:r>
-    </w:p>
-    <w:p>
-      <w:pPr>
-        <w:pStyle w:val="Paragraphedeliste"/>
-        <w:numPr>
-          <w:ilvl w:val="1"/>
-          <w:numId w:val="10"/>
-        </w:numPr>
-      </w:pPr>
-      <w:r>
-        <w:t>Si un objet est atteint par la balle alors qu’un autre est en cours d’effet, les deux effets s’additionnent.</w:t>
-      </w:r>
-    </w:p>
-    <w:p>
-      <w:pPr>
-        <w:pStyle w:val="Paragraphedeliste"/>
-        <w:numPr>
-          <w:ilvl w:val="1"/>
-          <w:numId w:val="10"/>
-        </w:numPr>
-      </w:pPr>
-      <w:r>
-        <w:t>L’effet d’un objet disparait après quelques secondes.</w:t>
       </w:r>
     </w:p>
     <w:p>
@@ -3548,6 +3438,42 @@
         </w:numPr>
       </w:pPr>
       <w:r>
+        <w:t>Si l’objet n’est pas atteint après un certain temps, il disparait.</w:t>
+      </w:r>
+    </w:p>
+    <w:p>
+      <w:pPr>
+        <w:pStyle w:val="Paragraphedeliste"/>
+        <w:numPr>
+          <w:ilvl w:val="0"/>
+          <w:numId w:val="10"/>
+        </w:numPr>
+      </w:pPr>
+      <w:r>
+        <w:t>Si un objet est atteint par la balle alors qu’un autre est en cours d’effet, les deux effets s’additionnent.</w:t>
+      </w:r>
+    </w:p>
+    <w:p>
+      <w:pPr>
+        <w:pStyle w:val="Paragraphedeliste"/>
+        <w:numPr>
+          <w:ilvl w:val="0"/>
+          <w:numId w:val="10"/>
+        </w:numPr>
+      </w:pPr>
+      <w:r>
+        <w:t>L’effet d’un objet disparait après quelques secondes.</w:t>
+      </w:r>
+    </w:p>
+    <w:p>
+      <w:pPr>
+        <w:pStyle w:val="Paragraphedeliste"/>
+        <w:numPr>
+          <w:ilvl w:val="0"/>
+          <w:numId w:val="10"/>
+        </w:numPr>
+      </w:pPr>
+      <w:r>
         <w:t>Retourner au scénario appelant (</w:t>
       </w:r>
       <w:r>
@@ -3577,7 +3503,10 @@
         <w:rPr>
           <w:i/>
         </w:rPr>
-        <w:t>Partie 1v1</w:t>
+        <w:t>Jouer une partie 1v1 </w:t>
+      </w:r>
+      <w:r>
+        <w:t>:</w:t>
       </w:r>
       <w:r>
         <w:rPr>
@@ -3610,13 +3539,7 @@
         <w:rPr>
           <w:i/>
         </w:rPr>
-        <w:instrText xml:space="preserve"> REF _Ref511378541 \h </w:instrText>
-      </w:r>
-      <w:r>
-        <w:rPr>
-          <w:i/>
-        </w:rPr>
-        <w:instrText xml:space="preserve"> \* MERGEFORMAT </w:instrText>
+        <w:instrText xml:space="preserve"> REF _Ref511378541 \h  \* MERGEFORMAT </w:instrText>
       </w:r>
       <w:r>
         <w:rPr>
@@ -3633,7 +3556,10 @@
         <w:rPr>
           <w:i/>
         </w:rPr>
-        <w:t>Partie multi-joueurs en ligne</w:t>
+        <w:t>Lancer une partie multi-joueurs en ligne </w:t>
+      </w:r>
+      <w:r>
+        <w:t>:</w:t>
       </w:r>
       <w:r>
         <w:rPr>
@@ -3649,15 +3575,16 @@
       <w:pPr>
         <w:pStyle w:val="Titre4"/>
       </w:pPr>
-      <w:bookmarkStart w:id="21" w:name="_Ref511378372"/>
-      <w:bookmarkStart w:id="22" w:name="_Toc512454136"/>
-      <w:bookmarkStart w:id="23" w:name="_Toc512528277"/>
-      <w:r>
-        <w:t>Se connecter :</w:t>
-      </w:r>
-      <w:bookmarkEnd w:id="21"/>
-      <w:bookmarkEnd w:id="22"/>
-      <w:bookmarkEnd w:id="23"/>
+      <w:bookmarkStart w:id="17" w:name="_Ref511378372"/>
+      <w:bookmarkStart w:id="18" w:name="_Toc512587380"/>
+      <w:r>
+        <w:t>Faire une action en ligne</w:t>
+      </w:r>
+      <w:bookmarkEnd w:id="17"/>
+      <w:r>
+        <w:t> :</w:t>
+      </w:r>
+      <w:bookmarkEnd w:id="18"/>
     </w:p>
     <w:p>
       <w:pPr>
@@ -3686,13 +3613,7 @@
         <w:rPr>
           <w:i/>
         </w:rPr>
-        <w:instrText xml:space="preserve"> REF _Ref511378557 \h </w:instrText>
-      </w:r>
-      <w:r>
-        <w:rPr>
-          <w:i/>
-        </w:rPr>
-        <w:instrText xml:space="preserve"> \* MERGEFORMAT </w:instrText>
+        <w:instrText xml:space="preserve"> REF _Ref511378557 \h  \* MERGEFORMAT </w:instrText>
       </w:r>
       <w:r>
         <w:rPr>
@@ -3709,7 +3630,10 @@
         <w:rPr>
           <w:i/>
         </w:rPr>
-        <w:t>Authentification</w:t>
+        <w:t>Se connecter </w:t>
+      </w:r>
+      <w:r>
+        <w:t>:</w:t>
       </w:r>
       <w:r>
         <w:rPr>
@@ -3778,7 +3702,10 @@
         <w:rPr>
           <w:i/>
         </w:rPr>
-        <w:t>Lancer une partie en ligne</w:t>
+        <w:t>Lancer une partie en ligne </w:t>
+      </w:r>
+      <w:r>
+        <w:t>:</w:t>
       </w:r>
       <w:r>
         <w:rPr>
@@ -3838,7 +3765,10 @@
         <w:rPr>
           <w:i/>
         </w:rPr>
-        <w:t>Ajouter un ami à sa liste d’amis</w:t>
+        <w:t>Ajouter un ami à sa liste d’amis </w:t>
+      </w:r>
+      <w:r>
+        <w:t>:</w:t>
       </w:r>
       <w:r>
         <w:rPr>
@@ -3901,6 +3831,9 @@
         <w:t>Consulter ses statistiques</w:t>
       </w:r>
       <w:r>
+        <w:t xml:space="preserve"> :</w:t>
+      </w:r>
+      <w:r>
         <w:rPr>
           <w:i/>
         </w:rPr>
@@ -3966,7 +3899,10 @@
         <w:rPr>
           <w:i/>
         </w:rPr>
-        <w:t>Réglages</w:t>
+        <w:t>Réglages </w:t>
+      </w:r>
+      <w:r>
+        <w:t>:</w:t>
       </w:r>
       <w:r>
         <w:rPr>
@@ -3982,15 +3918,13 @@
       <w:pPr>
         <w:pStyle w:val="Titre4"/>
       </w:pPr>
-      <w:bookmarkStart w:id="24" w:name="_Ref511378557"/>
-      <w:bookmarkStart w:id="25" w:name="_Toc512454137"/>
-      <w:bookmarkStart w:id="26" w:name="_Toc512528278"/>
-      <w:r>
-        <w:t>Authentification :</w:t>
-      </w:r>
-      <w:bookmarkEnd w:id="24"/>
-      <w:bookmarkEnd w:id="25"/>
-      <w:bookmarkEnd w:id="26"/>
+      <w:bookmarkStart w:id="19" w:name="_Ref511378557"/>
+      <w:bookmarkStart w:id="20" w:name="_Toc512587381"/>
+      <w:r>
+        <w:t>Se connecter :</w:t>
+      </w:r>
+      <w:bookmarkEnd w:id="19"/>
+      <w:bookmarkEnd w:id="20"/>
     </w:p>
     <w:p>
       <w:pPr>
@@ -4013,7 +3947,51 @@
         </w:numPr>
       </w:pPr>
       <w:r>
-        <w:t>S’authentifier (s’il possède déjà un login).</w:t>
+        <w:t xml:space="preserve">S’authentifier (s’il possède déjà un login) -&gt; Suivre le scénario </w:t>
+      </w:r>
+      <w:r>
+        <w:rPr>
+          <w:i/>
+        </w:rPr>
+        <w:fldChar w:fldCharType="begin"/>
+      </w:r>
+      <w:r>
+        <w:rPr>
+          <w:i/>
+        </w:rPr>
+        <w:instrText xml:space="preserve"> REF _Ref512585807 \h </w:instrText>
+      </w:r>
+      <w:r>
+        <w:rPr>
+          <w:i/>
+        </w:rPr>
+      </w:r>
+      <w:r>
+        <w:rPr>
+          <w:i/>
+        </w:rPr>
+        <w:instrText xml:space="preserve"> \* MERGEFORMAT </w:instrText>
+      </w:r>
+      <w:r>
+        <w:rPr>
+          <w:i/>
+        </w:rPr>
+        <w:fldChar w:fldCharType="separate"/>
+      </w:r>
+      <w:r>
+        <w:rPr>
+          <w:i/>
+        </w:rPr>
+        <w:t>S’authentifier </w:t>
+      </w:r>
+      <w:r>
+        <w:t>:</w:t>
+      </w:r>
+      <w:r>
+        <w:rPr>
+          <w:i/>
+        </w:rPr>
+        <w:fldChar w:fldCharType="end"/>
       </w:r>
     </w:p>
     <w:p>
@@ -4057,7 +4035,10 @@
         <w:rPr>
           <w:i/>
         </w:rPr>
-        <w:t>Créer un compte</w:t>
+        <w:t>Créer un compte </w:t>
+      </w:r>
+      <w:r>
+        <w:t>:</w:t>
       </w:r>
       <w:r>
         <w:rPr>
@@ -4075,134 +4056,7 @@
         </w:numPr>
       </w:pPr>
       <w:r>
-        <w:t>Pour s’authentifier, l’utilisateur doit entrer son login et son mot de passe.</w:t>
-      </w:r>
-    </w:p>
-    <w:p>
-      <w:pPr>
-        <w:pStyle w:val="Paragraphedeliste"/>
-        <w:numPr>
-          <w:ilvl w:val="1"/>
-          <w:numId w:val="16"/>
-        </w:numPr>
-      </w:pPr>
-      <w:r>
-        <w:t xml:space="preserve">En cas d’erreur de connexion -&gt; suivre le scénario d’erreur </w:t>
-      </w:r>
-      <w:r>
-        <w:rPr>
-          <w:i/>
-          <w:color w:val="FF0000"/>
-        </w:rPr>
-        <w:fldChar w:fldCharType="begin"/>
-      </w:r>
-      <w:r>
-        <w:rPr>
-          <w:i/>
-        </w:rPr>
-        <w:instrText xml:space="preserve"> REF _Ref511379103 \h </w:instrText>
-      </w:r>
-      <w:r>
-        <w:rPr>
-          <w:i/>
-          <w:color w:val="FF0000"/>
-        </w:rPr>
-        <w:instrText xml:space="preserve"> \* MERGEFORMAT </w:instrText>
-      </w:r>
-      <w:r>
-        <w:rPr>
-          <w:i/>
-          <w:color w:val="FF0000"/>
-        </w:rPr>
-      </w:r>
-      <w:r>
-        <w:rPr>
-          <w:i/>
-          <w:color w:val="FF0000"/>
-        </w:rPr>
-        <w:fldChar w:fldCharType="separate"/>
-      </w:r>
-      <w:r>
-        <w:rPr>
-          <w:i/>
-          <w:color w:val="FF0000"/>
-        </w:rPr>
-        <w:t>Erreur de</w:t>
-      </w:r>
-      <w:r>
-        <w:rPr>
-          <w:color w:val="FF0000"/>
-        </w:rPr>
-        <w:t xml:space="preserve"> connexion</w:t>
-      </w:r>
-      <w:r>
-        <w:rPr>
-          <w:i/>
-          <w:color w:val="FF0000"/>
-        </w:rPr>
-        <w:fldChar w:fldCharType="end"/>
-      </w:r>
-      <w:r>
-        <w:t xml:space="preserve"> </w:t>
-      </w:r>
-    </w:p>
-    <w:p>
-      <w:pPr>
-        <w:pStyle w:val="Paragraphedeliste"/>
-        <w:numPr>
-          <w:ilvl w:val="1"/>
-          <w:numId w:val="16"/>
-        </w:numPr>
-      </w:pPr>
-      <w:r>
-        <w:t xml:space="preserve">En cas d’erreur de login (login ou mot de passe invalide) -&gt; suivre le scénario d’erreur </w:t>
-      </w:r>
-      <w:r>
-        <w:rPr>
-          <w:i/>
-          <w:color w:val="FF0000"/>
-        </w:rPr>
-        <w:fldChar w:fldCharType="begin"/>
-      </w:r>
-      <w:r>
-        <w:rPr>
-          <w:i/>
-        </w:rPr>
-        <w:instrText xml:space="preserve"> REF _Ref512450924 \h </w:instrText>
-      </w:r>
-      <w:r>
-        <w:rPr>
-          <w:i/>
-          <w:color w:val="FF0000"/>
-        </w:rPr>
-        <w:instrText xml:space="preserve"> \* MERGEFORMAT </w:instrText>
-      </w:r>
-      <w:r>
-        <w:rPr>
-          <w:i/>
-          <w:color w:val="FF0000"/>
-        </w:rPr>
-      </w:r>
-      <w:r>
-        <w:rPr>
-          <w:i/>
-          <w:color w:val="FF0000"/>
-        </w:rPr>
-        <w:fldChar w:fldCharType="separate"/>
-      </w:r>
-      <w:r>
-        <w:rPr>
-          <w:i/>
-          <w:color w:val="FF0000"/>
-        </w:rPr>
-        <w:t>Erreur d’authentification (scénario Authentification)</w:t>
-      </w:r>
-      <w:r>
-        <w:rPr>
-          <w:i/>
-          <w:color w:val="FF0000"/>
-        </w:rPr>
-        <w:fldChar w:fldCharType="end"/>
+        <w:t>En fonction de son login, il se voit attribuer les droits d’administrateur ou d’utilisateur.</w:t>
       </w:r>
     </w:p>
     <w:p>
@@ -4214,28 +4068,271 @@
         </w:numPr>
       </w:pPr>
       <w:r>
-        <w:t>En fonction de son login, il se voit attribuer les droits d’administrateur ou d’utilisateur.</w:t>
-      </w:r>
+        <w:t>Retourner au point 2 du scénario</w:t>
+      </w:r>
+      <w:r>
+        <w:rPr>
+          <w:i/>
+        </w:rPr>
+        <w:t xml:space="preserve"> </w:t>
+      </w:r>
+      <w:r>
+        <w:rPr>
+          <w:i/>
+        </w:rPr>
+        <w:fldChar w:fldCharType="begin"/>
+      </w:r>
+      <w:r>
+        <w:rPr>
+          <w:i/>
+        </w:rPr>
+        <w:instrText xml:space="preserve"> REF _Ref511378372 \h  \* MERGEFORMAT </w:instrText>
+      </w:r>
+      <w:r>
+        <w:rPr>
+          <w:i/>
+        </w:rPr>
+      </w:r>
+      <w:r>
+        <w:rPr>
+          <w:i/>
+        </w:rPr>
+        <w:fldChar w:fldCharType="separate"/>
+      </w:r>
+      <w:r>
+        <w:rPr>
+          <w:i/>
+        </w:rPr>
+        <w:t>Faire une action en ligne</w:t>
+      </w:r>
+      <w:r>
+        <w:rPr>
+          <w:i/>
+        </w:rPr>
+        <w:fldChar w:fldCharType="end"/>
+      </w:r>
+      <w:r>
+        <w:t>.</w:t>
+      </w:r>
+    </w:p>
+    <w:p>
+      <w:pPr>
+        <w:pStyle w:val="Titre4"/>
+      </w:pPr>
+      <w:bookmarkStart w:id="21" w:name="_Ref512585807"/>
+      <w:bookmarkStart w:id="22" w:name="_Toc512587382"/>
+      <w:r>
+        <w:t>S’authentifier :</w:t>
+      </w:r>
+      <w:bookmarkEnd w:id="21"/>
+      <w:bookmarkEnd w:id="22"/>
     </w:p>
     <w:p>
       <w:pPr>
         <w:pStyle w:val="Paragraphedeliste"/>
         <w:numPr>
           <w:ilvl w:val="0"/>
-          <w:numId w:val="16"/>
+          <w:numId w:val="21"/>
         </w:numPr>
       </w:pPr>
       <w:r>
-        <w:t>Retourner au point 2 scénario</w:t>
-      </w:r>
-      <w:r>
-        <w:rPr>
-          <w:i/>
-        </w:rPr>
+        <w:t>Pour s’authentifier, l’utilisateur doit entrer son login et son mot de passe.</w:t>
+      </w:r>
+    </w:p>
+    <w:p>
+      <w:pPr>
+        <w:pStyle w:val="Paragraphedeliste"/>
+        <w:numPr>
+          <w:ilvl w:val="1"/>
+          <w:numId w:val="21"/>
+        </w:numPr>
+      </w:pPr>
+      <w:r>
+        <w:t xml:space="preserve">En cas d’erreur de connexion -&gt; suivre le scénario d’erreur </w:t>
+      </w:r>
+      <w:r>
+        <w:rPr>
+          <w:i/>
+          <w:color w:val="FF0000"/>
+        </w:rPr>
+        <w:fldChar w:fldCharType="begin"/>
+      </w:r>
+      <w:r>
+        <w:rPr>
+          <w:i/>
+        </w:rPr>
+        <w:instrText xml:space="preserve"> REF _Ref511379103 \h </w:instrText>
+      </w:r>
+      <w:r>
+        <w:rPr>
+          <w:i/>
+          <w:color w:val="FF0000"/>
+        </w:rPr>
+        <w:instrText xml:space="preserve"> \* MERGEFORMAT </w:instrText>
+      </w:r>
+      <w:r>
+        <w:rPr>
+          <w:i/>
+          <w:color w:val="FF0000"/>
+        </w:rPr>
+      </w:r>
+      <w:r>
+        <w:rPr>
+          <w:i/>
+          <w:color w:val="FF0000"/>
+        </w:rPr>
+        <w:fldChar w:fldCharType="separate"/>
+      </w:r>
+      <w:r>
+        <w:rPr>
+          <w:i/>
+          <w:color w:val="FF0000"/>
+        </w:rPr>
+        <w:t>Erreur de</w:t>
+      </w:r>
+      <w:r>
+        <w:rPr>
+          <w:color w:val="FF0000"/>
+        </w:rPr>
+        <w:t xml:space="preserve"> connexion</w:t>
+      </w:r>
+      <w:r>
+        <w:rPr>
+          <w:color w:val="FF0000"/>
+        </w:rPr>
+        <w:t xml:space="preserve"> (</w:t>
+      </w:r>
+      <w:r>
+        <w:rPr>
+          <w:color w:val="FF0000"/>
+        </w:rPr>
+        <w:t xml:space="preserve">scénario </w:t>
+      </w:r>
+      <w:r>
+        <w:rPr>
+          <w:color w:val="FF0000"/>
+        </w:rPr>
+        <w:t>Se connecter </w:t>
+      </w:r>
+      <w:r>
+        <w:t>:</w:t>
+      </w:r>
+      <w:r>
+        <w:rPr>
+          <w:color w:val="FF0000"/>
+        </w:rPr>
+        <w:t>) :</w:t>
+      </w:r>
+      <w:r>
+        <w:rPr>
+          <w:i/>
+          <w:color w:val="FF0000"/>
+        </w:rPr>
+        <w:fldChar w:fldCharType="end"/>
+      </w:r>
+    </w:p>
+    <w:p>
+      <w:pPr>
+        <w:pStyle w:val="Paragraphedeliste"/>
+        <w:numPr>
+          <w:ilvl w:val="1"/>
+          <w:numId w:val="21"/>
+        </w:numPr>
+      </w:pPr>
+      <w:r>
+        <w:t xml:space="preserve">En cas d’erreur de login (login ou mot de passe invalide) -&gt; suivre le scénario d’erreur </w:t>
+      </w:r>
+      <w:r>
+        <w:rPr>
+          <w:i/>
+          <w:color w:val="FF0000"/>
+        </w:rPr>
+        <w:fldChar w:fldCharType="begin"/>
+      </w:r>
+      <w:r>
+        <w:rPr>
+          <w:i/>
+        </w:rPr>
+        <w:instrText xml:space="preserve"> REF _Ref512450924 \h </w:instrText>
+      </w:r>
+      <w:r>
+        <w:rPr>
+          <w:i/>
+          <w:color w:val="FF0000"/>
+        </w:rPr>
+        <w:instrText xml:space="preserve"> \* MERGEFORMAT </w:instrText>
+      </w:r>
+      <w:r>
+        <w:rPr>
+          <w:i/>
+          <w:color w:val="FF0000"/>
+        </w:rPr>
+      </w:r>
+      <w:r>
+        <w:rPr>
+          <w:i/>
+          <w:color w:val="FF0000"/>
+        </w:rPr>
+        <w:fldChar w:fldCharType="separate"/>
+      </w:r>
+      <w:r>
+        <w:rPr>
+          <w:i/>
+          <w:color w:val="FF0000"/>
+        </w:rPr>
+        <w:t>Erreur d’authentification</w:t>
+      </w:r>
+      <w:r>
+        <w:rPr>
+          <w:color w:val="FF0000"/>
+        </w:rPr>
+        <w:t xml:space="preserve"> (scénario </w:t>
+      </w:r>
+      <w:r>
+        <w:rPr>
+          <w:color w:val="FF0000"/>
+        </w:rPr>
+        <w:t>Se</w:t>
+      </w:r>
+      <w:r>
         <w:t xml:space="preserve"> </w:t>
       </w:r>
       <w:r>
         <w:rPr>
+          <w:color w:val="FF0000"/>
+        </w:rPr>
+        <w:t>connecter </w:t>
+      </w:r>
+      <w:r>
+        <w:t>:</w:t>
+      </w:r>
+      <w:r>
+        <w:rPr>
+          <w:color w:val="FF0000"/>
+        </w:rPr>
+        <w:t>) :</w:t>
+      </w:r>
+      <w:r>
+        <w:rPr>
+          <w:i/>
+          <w:color w:val="FF0000"/>
+        </w:rPr>
+        <w:fldChar w:fldCharType="end"/>
+      </w:r>
+    </w:p>
+    <w:p>
+      <w:pPr>
+        <w:pStyle w:val="Paragraphedeliste"/>
+        <w:numPr>
+          <w:ilvl w:val="0"/>
+          <w:numId w:val="21"/>
+        </w:numPr>
+      </w:pPr>
+      <w:r>
+        <w:t xml:space="preserve">Retourner au point 2 du scénario </w:t>
+      </w:r>
+      <w:r>
+        <w:rPr>
           <w:i/>
         </w:rPr>
         <w:fldChar w:fldCharType="begin"/>
@@ -4244,7 +4341,12 @@
         <w:rPr>
           <w:i/>
         </w:rPr>
-        <w:instrText xml:space="preserve"> REF _Ref511378372 \h </w:instrText>
+        <w:instrText xml:space="preserve"> REF _Ref511378557 \h </w:instrText>
+      </w:r>
+      <w:r>
+        <w:rPr>
+          <w:i/>
+        </w:rPr>
       </w:r>
       <w:r>
         <w:rPr>
@@ -4256,18 +4358,16 @@
         <w:rPr>
           <w:i/>
         </w:rPr>
-      </w:r>
-      <w:r>
-        <w:rPr>
-          <w:i/>
-        </w:rPr>
         <w:fldChar w:fldCharType="separate"/>
       </w:r>
       <w:r>
         <w:rPr>
           <w:i/>
         </w:rPr>
-        <w:t>Se connecter</w:t>
+        <w:t>Se connecter </w:t>
+      </w:r>
+      <w:r>
+        <w:t>:</w:t>
       </w:r>
       <w:r>
         <w:rPr>
@@ -4283,15 +4383,13 @@
       <w:pPr>
         <w:pStyle w:val="Titre4"/>
       </w:pPr>
-      <w:bookmarkStart w:id="27" w:name="_Ref511378661"/>
-      <w:bookmarkStart w:id="28" w:name="_Toc512454138"/>
-      <w:bookmarkStart w:id="29" w:name="_Toc512528279"/>
+      <w:bookmarkStart w:id="23" w:name="_Ref511378661"/>
+      <w:bookmarkStart w:id="24" w:name="_Toc512587383"/>
       <w:r>
         <w:t>Créer un compte :</w:t>
       </w:r>
-      <w:bookmarkEnd w:id="27"/>
-      <w:bookmarkEnd w:id="28"/>
-      <w:bookmarkEnd w:id="29"/>
+      <w:bookmarkEnd w:id="23"/>
+      <w:bookmarkEnd w:id="24"/>
     </w:p>
     <w:p>
       <w:pPr>
@@ -4380,13 +4478,7 @@
         <w:rPr>
           <w:i/>
         </w:rPr>
-        <w:instrText xml:space="preserve"> REF _Ref511378557 \h </w:instrText>
-      </w:r>
-      <w:r>
-        <w:rPr>
-          <w:i/>
-        </w:rPr>
-        <w:instrText xml:space="preserve"> \* MERGEFORMAT </w:instrText>
+        <w:instrText xml:space="preserve"> REF _Ref511378557 \h  \* MERGEFORMAT </w:instrText>
       </w:r>
       <w:r>
         <w:rPr>
@@ -4403,7 +4495,10 @@
         <w:rPr>
           <w:i/>
         </w:rPr>
-        <w:t>Authentification</w:t>
+        <w:t>Se connecter </w:t>
+      </w:r>
+      <w:r>
+        <w:t>:</w:t>
       </w:r>
       <w:r>
         <w:rPr>
@@ -4419,9 +4514,8 @@
       <w:pPr>
         <w:pStyle w:val="Titre4"/>
       </w:pPr>
-      <w:bookmarkStart w:id="30" w:name="_Ref511378581"/>
-      <w:bookmarkStart w:id="31" w:name="_Toc512454139"/>
-      <w:bookmarkStart w:id="32" w:name="_Toc512528280"/>
+      <w:bookmarkStart w:id="25" w:name="_Ref511378581"/>
+      <w:bookmarkStart w:id="26" w:name="_Toc512587384"/>
       <w:r>
         <w:lastRenderedPageBreak/>
         <w:t xml:space="preserve">Lancer une partie </w:t>
@@ -4432,9 +4526,8 @@
       <w:r>
         <w:t xml:space="preserve"> ligne :</w:t>
       </w:r>
-      <w:bookmarkEnd w:id="30"/>
-      <w:bookmarkEnd w:id="31"/>
-      <w:bookmarkEnd w:id="32"/>
+      <w:bookmarkEnd w:id="25"/>
+      <w:bookmarkEnd w:id="26"/>
     </w:p>
     <w:p>
       <w:pPr>
@@ -4498,7 +4591,10 @@
         <w:rPr>
           <w:i/>
         </w:rPr>
-        <w:t>Partie 1v1 en ligne</w:t>
+        <w:t>Lancer une partie 1v1 en ligne </w:t>
+      </w:r>
+      <w:r>
+        <w:t>:</w:t>
       </w:r>
       <w:r>
         <w:rPr>
@@ -4555,13 +4651,7 @@
         <w:rPr>
           <w:i/>
         </w:rPr>
-        <w:instrText xml:space="preserve"> REF _Ref511378541 \h </w:instrText>
-      </w:r>
-      <w:r>
-        <w:rPr>
-          <w:i/>
-        </w:rPr>
-        <w:instrText xml:space="preserve"> \* MERGEFORMAT </w:instrText>
+        <w:instrText xml:space="preserve"> REF _Ref511378541 \h  \* MERGEFORMAT </w:instrText>
       </w:r>
       <w:r>
         <w:rPr>
@@ -4578,7 +4668,10 @@
         <w:rPr>
           <w:i/>
         </w:rPr>
-        <w:t>Partie multi-joueurs en ligne</w:t>
+        <w:t>Lancer une partie multi-joueurs en ligne </w:t>
+      </w:r>
+      <w:r>
+        <w:t>:</w:t>
       </w:r>
       <w:r>
         <w:rPr>
@@ -4614,13 +4707,7 @@
         <w:rPr>
           <w:i/>
         </w:rPr>
-        <w:instrText xml:space="preserve"> REF _Ref511378372 \h </w:instrText>
-      </w:r>
-      <w:r>
-        <w:rPr>
-          <w:i/>
-        </w:rPr>
-        <w:instrText xml:space="preserve"> \* MERGEFORMAT </w:instrText>
+        <w:instrText xml:space="preserve"> REF _Ref511378372 \h  \* MERGEFORMAT </w:instrText>
       </w:r>
       <w:r>
         <w:rPr>
@@ -4637,7 +4724,7 @@
         <w:rPr>
           <w:i/>
         </w:rPr>
-        <w:t>Se connecter</w:t>
+        <w:t>Faire une action en ligne</w:t>
       </w:r>
       <w:r>
         <w:rPr>
@@ -4653,15 +4740,13 @@
       <w:pPr>
         <w:pStyle w:val="Titre4"/>
       </w:pPr>
-      <w:bookmarkStart w:id="33" w:name="_Ref511378491"/>
-      <w:bookmarkStart w:id="34" w:name="_Toc512454140"/>
-      <w:bookmarkStart w:id="35" w:name="_Toc512528281"/>
-      <w:r>
-        <w:t>Partie 1v1 en ligne :</w:t>
-      </w:r>
-      <w:bookmarkEnd w:id="33"/>
-      <w:bookmarkEnd w:id="34"/>
-      <w:bookmarkEnd w:id="35"/>
+      <w:bookmarkStart w:id="27" w:name="_Ref511378491"/>
+      <w:bookmarkStart w:id="28" w:name="_Toc512587385"/>
+      <w:r>
+        <w:t>Lancer une partie 1v1 en ligne :</w:t>
+      </w:r>
+      <w:bookmarkEnd w:id="27"/>
+      <w:bookmarkEnd w:id="28"/>
     </w:p>
     <w:p>
       <w:r>
@@ -4723,7 +4808,10 @@
         <w:rPr>
           <w:i/>
         </w:rPr>
-        <w:t>Lancer une partie en ligne</w:t>
+        <w:t>Lancer une partie en ligne </w:t>
+      </w:r>
+      <w:r>
+        <w:t>:</w:t>
       </w:r>
       <w:r>
         <w:rPr>
@@ -4834,13 +4922,7 @@
         <w:rPr>
           <w:i/>
         </w:rPr>
-        <w:instrText xml:space="preserve"> REF _Ref511378386 \h </w:instrText>
-      </w:r>
-      <w:r>
-        <w:rPr>
-          <w:i/>
-        </w:rPr>
-        <w:instrText xml:space="preserve"> \* MERGEFORMAT </w:instrText>
+        <w:instrText xml:space="preserve"> REF _Ref511378386 \h  \* MERGEFORMAT </w:instrText>
       </w:r>
       <w:r>
         <w:rPr>
@@ -4857,7 +4939,10 @@
         <w:rPr>
           <w:i/>
         </w:rPr>
-        <w:t>Partie 1v1</w:t>
+        <w:t>Jouer une partie 1v1 </w:t>
+      </w:r>
+      <w:r>
+        <w:t>:</w:t>
       </w:r>
       <w:r>
         <w:rPr>
@@ -4907,7 +4992,10 @@
         <w:rPr>
           <w:i/>
         </w:rPr>
-        <w:t>Lancer une partie en ligne</w:t>
+        <w:t>Lancer une partie en ligne </w:t>
+      </w:r>
+      <w:r>
+        <w:t>:</w:t>
       </w:r>
       <w:r>
         <w:rPr>
@@ -4923,15 +5011,13 @@
       <w:pPr>
         <w:pStyle w:val="Titre4"/>
       </w:pPr>
-      <w:bookmarkStart w:id="36" w:name="_Ref511378541"/>
-      <w:bookmarkStart w:id="37" w:name="_Toc512454141"/>
-      <w:bookmarkStart w:id="38" w:name="_Toc512528282"/>
-      <w:r>
-        <w:t>Partie multi-joueurs en ligne :</w:t>
-      </w:r>
-      <w:bookmarkEnd w:id="36"/>
-      <w:bookmarkEnd w:id="37"/>
-      <w:bookmarkEnd w:id="38"/>
+      <w:bookmarkStart w:id="29" w:name="_Ref511378541"/>
+      <w:bookmarkStart w:id="30" w:name="_Toc512587386"/>
+      <w:r>
+        <w:t>Lancer une partie multi-joueurs en ligne :</w:t>
+      </w:r>
+      <w:bookmarkEnd w:id="29"/>
+      <w:bookmarkEnd w:id="30"/>
     </w:p>
     <w:p>
       <w:r>
@@ -5115,7 +5201,10 @@
         <w:rPr>
           <w:i/>
         </w:rPr>
-        <w:t>Partie avec objets</w:t>
+        <w:t>Apparition d’objets </w:t>
+      </w:r>
+      <w:r>
+        <w:t>:</w:t>
       </w:r>
       <w:r>
         <w:rPr>
@@ -5234,6 +5323,27 @@
       </w:r>
       <w:r>
         <w:rPr>
+          <w:color w:val="FF0000"/>
+        </w:rPr>
+        <w:t xml:space="preserve"> (scénario </w:t>
+      </w:r>
+      <w:r>
+        <w:t xml:space="preserve">Lancer une partie </w:t>
+      </w:r>
+      <w:r>
+        <w:t>en</w:t>
+      </w:r>
+      <w:r>
+        <w:t xml:space="preserve"> ligne :</w:t>
+      </w:r>
+      <w:r>
+        <w:rPr>
+          <w:color w:val="FF0000"/>
+        </w:rPr>
+        <w:t>) </w:t>
+      </w:r>
+      <w:r>
+        <w:rPr>
           <w:i/>
           <w:color w:val="FF0000"/>
         </w:rPr>
@@ -5323,7 +5433,10 @@
         <w:rPr>
           <w:i/>
         </w:rPr>
-        <w:t>Lancer une partie en ligne</w:t>
+        <w:t>Lancer une partie en ligne </w:t>
+      </w:r>
+      <w:r>
+        <w:t>:</w:t>
       </w:r>
       <w:r>
         <w:rPr>
@@ -5339,16 +5452,14 @@
       <w:pPr>
         <w:pStyle w:val="Titre4"/>
       </w:pPr>
-      <w:bookmarkStart w:id="39" w:name="_Ref511378609"/>
-      <w:bookmarkStart w:id="40" w:name="_Toc512454142"/>
-      <w:bookmarkStart w:id="41" w:name="_Toc512528283"/>
+      <w:bookmarkStart w:id="31" w:name="_Ref511378609"/>
+      <w:bookmarkStart w:id="32" w:name="_Toc512587387"/>
       <w:r>
         <w:lastRenderedPageBreak/>
         <w:t>Ajouter un ami à sa liste d’amis :</w:t>
       </w:r>
-      <w:bookmarkEnd w:id="39"/>
-      <w:bookmarkEnd w:id="40"/>
-      <w:bookmarkEnd w:id="41"/>
+      <w:bookmarkEnd w:id="31"/>
+      <w:bookmarkEnd w:id="32"/>
     </w:p>
     <w:p>
       <w:r>
@@ -5404,7 +5515,7 @@
         <w:rPr>
           <w:i/>
         </w:rPr>
-        <w:t>Se connecter</w:t>
+        <w:t>Faire une action en ligne</w:t>
       </w:r>
       <w:r>
         <w:rPr>
@@ -5505,7 +5616,7 @@
         <w:rPr>
           <w:i/>
         </w:rPr>
-        <w:t>Se connecter</w:t>
+        <w:t>Faire une action en ligne</w:t>
       </w:r>
       <w:r>
         <w:rPr>
@@ -5521,15 +5632,13 @@
       <w:pPr>
         <w:pStyle w:val="Titre4"/>
       </w:pPr>
-      <w:bookmarkStart w:id="42" w:name="_Ref511378629"/>
-      <w:bookmarkStart w:id="43" w:name="_Toc512454143"/>
-      <w:bookmarkStart w:id="44" w:name="_Toc512528284"/>
+      <w:bookmarkStart w:id="33" w:name="_Ref511378629"/>
+      <w:bookmarkStart w:id="34" w:name="_Toc512587388"/>
       <w:r>
         <w:t>Consulter ses statistiques :</w:t>
       </w:r>
-      <w:bookmarkEnd w:id="42"/>
-      <w:bookmarkEnd w:id="43"/>
-      <w:bookmarkEnd w:id="44"/>
+      <w:bookmarkEnd w:id="33"/>
+      <w:bookmarkEnd w:id="34"/>
     </w:p>
     <w:p>
       <w:r>
@@ -5585,7 +5694,7 @@
         <w:rPr>
           <w:i/>
         </w:rPr>
-        <w:t>Se connecter</w:t>
+        <w:t>Faire une action en ligne</w:t>
       </w:r>
       <w:r>
         <w:rPr>
@@ -5651,7 +5760,10 @@
         <w:rPr>
           <w:i/>
         </w:rPr>
-        <w:t>Se connecter</w:t>
+        <w:t>Faire une</w:t>
+      </w:r>
+      <w:r>
+        <w:t xml:space="preserve"> action en ligne</w:t>
       </w:r>
       <w:r>
         <w:rPr>
@@ -5667,15 +5779,13 @@
       <w:pPr>
         <w:pStyle w:val="Titre4"/>
       </w:pPr>
-      <w:bookmarkStart w:id="45" w:name="_Ref511378646"/>
-      <w:bookmarkStart w:id="46" w:name="_Toc512454144"/>
-      <w:bookmarkStart w:id="47" w:name="_Toc512528285"/>
+      <w:bookmarkStart w:id="35" w:name="_Ref511378646"/>
+      <w:bookmarkStart w:id="36" w:name="_Toc512587389"/>
       <w:r>
         <w:t>Réglages :</w:t>
       </w:r>
-      <w:bookmarkEnd w:id="45"/>
-      <w:bookmarkEnd w:id="46"/>
-      <w:bookmarkEnd w:id="47"/>
+      <w:bookmarkEnd w:id="35"/>
+      <w:bookmarkEnd w:id="36"/>
     </w:p>
     <w:p>
       <w:r>
@@ -5731,7 +5841,7 @@
         <w:rPr>
           <w:i/>
         </w:rPr>
-        <w:t>Se connecter</w:t>
+        <w:t>Faire une action en ligne</w:t>
       </w:r>
       <w:r>
         <w:rPr>
@@ -5765,69 +5875,47 @@
           <w:ilvl w:val="1"/>
           <w:numId w:val="13"/>
         </w:numPr>
-      </w:pPr>
-      <w:r>
-        <w:t>Modifier les scores :</w:t>
-      </w:r>
-    </w:p>
-    <w:p>
-      <w:pPr>
-        <w:pStyle w:val="Paragraphedeliste"/>
-        <w:numPr>
-          <w:ilvl w:val="2"/>
-          <w:numId w:val="13"/>
-        </w:numPr>
-      </w:pPr>
-      <w:r>
-        <w:t>L’administrateur doit entrer le login du joueur dont il souhaite modifier le score.</w:t>
-      </w:r>
-    </w:p>
-    <w:p>
-      <w:pPr>
-        <w:pStyle w:val="Paragraphedeliste"/>
-        <w:numPr>
-          <w:ilvl w:val="2"/>
-          <w:numId w:val="13"/>
-        </w:numPr>
-      </w:pPr>
-      <w:r>
-        <w:t>Le serveur vérifie que le login existe bien dans sa base de données et renvoie une erreur si ce n’est pas le cas.</w:t>
-      </w:r>
-    </w:p>
-    <w:p>
-      <w:pPr>
-        <w:pStyle w:val="Paragraphedeliste"/>
-        <w:numPr>
-          <w:ilvl w:val="2"/>
-          <w:numId w:val="13"/>
-        </w:numPr>
-      </w:pPr>
-      <w:r>
-        <w:t>Si le login existe, le score du joueur est affiché.</w:t>
-      </w:r>
-    </w:p>
-    <w:p>
-      <w:pPr>
-        <w:pStyle w:val="Paragraphedeliste"/>
-        <w:numPr>
-          <w:ilvl w:val="2"/>
-          <w:numId w:val="13"/>
-        </w:numPr>
-      </w:pPr>
-      <w:r>
-        <w:t>L’administrateur peut en modifier la valeur.</w:t>
-      </w:r>
-    </w:p>
-    <w:p>
-      <w:pPr>
-        <w:pStyle w:val="Paragraphedeliste"/>
-        <w:numPr>
-          <w:ilvl w:val="2"/>
-          <w:numId w:val="13"/>
-        </w:numPr>
-      </w:pPr>
-      <w:r>
-        <w:t>La nouvelle valeur entrée est enregistrée par le serveur et remplace le score du joueur.</w:t>
+        <w:rPr>
+          <w:i/>
+        </w:rPr>
+      </w:pPr>
+      <w:r>
+        <w:t xml:space="preserve">Modifier les scores -&gt; suivre le scénario </w:t>
+      </w:r>
+      <w:r>
+        <w:rPr>
+          <w:i/>
+        </w:rPr>
+        <w:fldChar w:fldCharType="begin"/>
+      </w:r>
+      <w:r>
+        <w:rPr>
+          <w:i/>
+        </w:rPr>
+        <w:instrText xml:space="preserve"> REF _Ref512586335 \h </w:instrText>
+      </w:r>
+      <w:r>
+        <w:rPr>
+          <w:i/>
+        </w:rPr>
+      </w:r>
+      <w:r>
+        <w:rPr>
+          <w:i/>
+        </w:rPr>
+        <w:instrText xml:space="preserve"> \* MERGEFORMAT </w:instrText>
+      </w:r>
+      <w:r>
+        <w:rPr>
+          <w:i/>
+        </w:rPr>
+        <w:fldChar w:fldCharType="separate"/>
+      </w:r>
+      <w:r>
+        <w:rPr>
+          <w:i/>
+        </w:rPr>
+        <w:br w:type="page"/>
       </w:r>
     </w:p>
     <w:p>
@@ -5839,93 +5927,47 @@
         </w:numPr>
       </w:pPr>
       <w:r>
-        <w:t>Modifier un mot de passe :</w:t>
+        <w:rPr>
+          <w:i/>
+        </w:rPr>
+        <w:lastRenderedPageBreak/>
+        <w:t>Modifier les scores :</w:t>
+      </w:r>
+      <w:r>
+        <w:rPr>
+          <w:i/>
+        </w:rPr>
+        <w:fldChar w:fldCharType="end"/>
       </w:r>
     </w:p>
     <w:p>
       <w:pPr>
         <w:pStyle w:val="Paragraphedeliste"/>
         <w:numPr>
-          <w:ilvl w:val="2"/>
+          <w:ilvl w:val="1"/>
           <w:numId w:val="13"/>
         </w:numPr>
       </w:pPr>
       <w:r>
-        <w:t>L’administrateur doit entrer le login du joueur dont il souhaite modifier le score.</w:t>
-      </w:r>
-    </w:p>
-    <w:p>
-      <w:pPr>
-        <w:pStyle w:val="Paragraphedeliste"/>
-        <w:numPr>
-          <w:ilvl w:val="2"/>
-          <w:numId w:val="13"/>
-        </w:numPr>
-      </w:pPr>
-      <w:r>
-        <w:t>Le serveur vérifie que le login existe bien dans sa base de données et renvoie une erreur si ce n’est pas le cas.</w:t>
-      </w:r>
-    </w:p>
-    <w:p>
-      <w:pPr>
-        <w:pStyle w:val="Paragraphedeliste"/>
-        <w:numPr>
-          <w:ilvl w:val="2"/>
-          <w:numId w:val="13"/>
-        </w:numPr>
-      </w:pPr>
-      <w:r>
-        <w:t>Si le login existe, l’administrateur peut entrer un nouveau mot de passe. Il ne peut toutefois pas voir le mot de passe actuel.</w:t>
-      </w:r>
-    </w:p>
-    <w:p>
-      <w:pPr>
-        <w:pStyle w:val="Paragraphedeliste"/>
-        <w:numPr>
-          <w:ilvl w:val="2"/>
-          <w:numId w:val="13"/>
-        </w:numPr>
-      </w:pPr>
-      <w:r>
-        <w:t xml:space="preserve">Le nouveau mot de passe entré par l’administrateur est attribué au joueur et enregistré par le serveur. Il remplace l’ancien mot de passe du joueur qui devra désormais utiliser le nouveau mot de passe avec son login pour se connecter lors de l’étape 2 du scénario </w:t>
-      </w:r>
-      <w:r>
-        <w:rPr>
-          <w:i/>
-        </w:rPr>
+        <w:t xml:space="preserve">Modifier un mot de passe -&gt; suivre le scénario </w:t>
+      </w:r>
+      <w:r>
         <w:fldChar w:fldCharType="begin"/>
       </w:r>
       <w:r>
-        <w:rPr>
-          <w:i/>
-        </w:rPr>
-        <w:instrText xml:space="preserve"> REF _Ref511378557 \h  \* MERGEFORMAT </w:instrText>
-      </w:r>
-      <w:r>
-        <w:rPr>
-          <w:i/>
-        </w:rPr>
-      </w:r>
-      <w:r>
-        <w:rPr>
-          <w:i/>
-        </w:rPr>
+        <w:instrText xml:space="preserve"> REF _Ref512586461 \h </w:instrText>
+      </w:r>
+      <w:r>
         <w:fldChar w:fldCharType="separate"/>
       </w:r>
       <w:r>
         <w:rPr>
           <w:i/>
         </w:rPr>
-        <w:t>Authentification</w:t>
-      </w:r>
-      <w:r>
-        <w:rPr>
-          <w:i/>
-        </w:rPr>
+        <w:t>Modifier un mot de passe :</w:t>
+      </w:r>
+      <w:r>
         <w:fldChar w:fldCharType="end"/>
-      </w:r>
-      <w:r>
-        <w:t>.</w:t>
       </w:r>
     </w:p>
     <w:p>
@@ -5966,7 +6008,7 @@
         <w:rPr>
           <w:i/>
         </w:rPr>
-        <w:t>Se connecter</w:t>
+        <w:t>Faire une action en ligne</w:t>
       </w:r>
       <w:r>
         <w:rPr>
@@ -5980,18 +6022,336 @@
     </w:p>
     <w:p>
       <w:pPr>
+        <w:rPr>
+          <w:rFonts w:asciiTheme="majorHAnsi" w:eastAsiaTheme="majorEastAsia" w:hAnsiTheme="majorHAnsi" w:cstheme="majorBidi"/>
+          <w:iCs/>
+          <w:color w:val="2F5496" w:themeColor="accent1" w:themeShade="BF"/>
+          <w:sz w:val="22"/>
+        </w:rPr>
+      </w:pPr>
+      <w:bookmarkStart w:id="37" w:name="_Ref512586335"/>
+      <w:bookmarkStart w:id="38" w:name="_Toc512587390"/>
+      <w:r>
+        <w:rPr>
+          <w:i/>
+        </w:rPr>
+        <w:br w:type="page"/>
+      </w:r>
+    </w:p>
+    <w:p>
+      <w:pPr>
+        <w:pStyle w:val="Titre4"/>
+        <w:rPr>
+          <w:i w:val="0"/>
+        </w:rPr>
+      </w:pPr>
+      <w:r>
+        <w:rPr>
+          <w:i w:val="0"/>
+        </w:rPr>
+        <w:lastRenderedPageBreak/>
+        <w:t>Modifier les scores :</w:t>
+      </w:r>
+      <w:bookmarkEnd w:id="37"/>
+      <w:bookmarkEnd w:id="38"/>
+    </w:p>
+    <w:p>
+      <w:pPr>
+        <w:pStyle w:val="Paragraphedeliste"/>
+        <w:numPr>
+          <w:ilvl w:val="0"/>
+          <w:numId w:val="22"/>
+        </w:numPr>
+      </w:pPr>
+      <w:r>
+        <w:t>L’administrateur doit entrer le login du joueur dont il souhaite modifier le score.</w:t>
+      </w:r>
+    </w:p>
+    <w:p>
+      <w:pPr>
+        <w:pStyle w:val="Paragraphedeliste"/>
+        <w:numPr>
+          <w:ilvl w:val="0"/>
+          <w:numId w:val="22"/>
+        </w:numPr>
+      </w:pPr>
+      <w:r>
+        <w:t>Le serveur vérifie que le login existe bien dans sa base de données et renvoie une erreur si ce n’est pas le cas.</w:t>
+      </w:r>
+    </w:p>
+    <w:p>
+      <w:pPr>
+        <w:pStyle w:val="Paragraphedeliste"/>
+        <w:numPr>
+          <w:ilvl w:val="0"/>
+          <w:numId w:val="22"/>
+        </w:numPr>
+      </w:pPr>
+      <w:r>
+        <w:t>Si le login existe, le score du joueur est affiché.</w:t>
+      </w:r>
+    </w:p>
+    <w:p>
+      <w:pPr>
+        <w:pStyle w:val="Paragraphedeliste"/>
+        <w:numPr>
+          <w:ilvl w:val="0"/>
+          <w:numId w:val="22"/>
+        </w:numPr>
+      </w:pPr>
+      <w:r>
+        <w:t>L’administrateur peut en modifier la valeur.</w:t>
+      </w:r>
+    </w:p>
+    <w:p>
+      <w:pPr>
+        <w:pStyle w:val="Paragraphedeliste"/>
+        <w:numPr>
+          <w:ilvl w:val="0"/>
+          <w:numId w:val="22"/>
+        </w:numPr>
+      </w:pPr>
+      <w:r>
+        <w:t>La nouvelle valeur entrée est enregistrée par le serveur et remplace le score du joueur.</w:t>
+      </w:r>
+    </w:p>
+    <w:p>
+      <w:pPr>
+        <w:pStyle w:val="Paragraphedeliste"/>
+        <w:numPr>
+          <w:ilvl w:val="0"/>
+          <w:numId w:val="22"/>
+        </w:numPr>
+      </w:pPr>
+      <w:r>
+        <w:t xml:space="preserve">Retourner au point 1 du scénario </w:t>
+      </w:r>
+      <w:r>
+        <w:rPr>
+          <w:i/>
+        </w:rPr>
+        <w:fldChar w:fldCharType="begin"/>
+      </w:r>
+      <w:r>
+        <w:rPr>
+          <w:i/>
+        </w:rPr>
+        <w:instrText xml:space="preserve"> REF _Ref511378646 \h </w:instrText>
+      </w:r>
+      <w:r>
+        <w:rPr>
+          <w:i/>
+        </w:rPr>
+      </w:r>
+      <w:r>
+        <w:rPr>
+          <w:i/>
+        </w:rPr>
+        <w:instrText xml:space="preserve"> \* MERGEFORMAT </w:instrText>
+      </w:r>
+      <w:r>
+        <w:rPr>
+          <w:i/>
+        </w:rPr>
+        <w:fldChar w:fldCharType="separate"/>
+      </w:r>
+      <w:r>
+        <w:rPr>
+          <w:i/>
+        </w:rPr>
+        <w:t>Réglages </w:t>
+      </w:r>
+      <w:r>
+        <w:t>:</w:t>
+      </w:r>
+      <w:r>
+        <w:rPr>
+          <w:i/>
+        </w:rPr>
+        <w:fldChar w:fldCharType="end"/>
+      </w:r>
+      <w:r>
+        <w:t>.</w:t>
+      </w:r>
+    </w:p>
+    <w:p>
+      <w:pPr>
+        <w:pStyle w:val="Titre4"/>
+        <w:rPr>
+          <w:i w:val="0"/>
+        </w:rPr>
+      </w:pPr>
+      <w:bookmarkStart w:id="39" w:name="_Ref512586461"/>
+      <w:bookmarkStart w:id="40" w:name="_Toc512587391"/>
+      <w:r>
+        <w:rPr>
+          <w:i w:val="0"/>
+        </w:rPr>
+        <w:t>Modifier un mot de passe :</w:t>
+      </w:r>
+      <w:bookmarkEnd w:id="39"/>
+      <w:bookmarkEnd w:id="40"/>
+    </w:p>
+    <w:p>
+      <w:pPr>
+        <w:pStyle w:val="Paragraphedeliste"/>
+        <w:numPr>
+          <w:ilvl w:val="0"/>
+          <w:numId w:val="23"/>
+        </w:numPr>
+      </w:pPr>
+      <w:r>
+        <w:t>L’administrateur doit entrer le login du joueur dont il souhaite modifier le score.</w:t>
+      </w:r>
+    </w:p>
+    <w:p>
+      <w:pPr>
+        <w:pStyle w:val="Paragraphedeliste"/>
+        <w:numPr>
+          <w:ilvl w:val="0"/>
+          <w:numId w:val="23"/>
+        </w:numPr>
+      </w:pPr>
+      <w:r>
+        <w:t>Le serveur vérifie que le login existe bien dans sa base de données et renvoie une erreur si ce n’est pas le cas.</w:t>
+      </w:r>
+    </w:p>
+    <w:p>
+      <w:pPr>
+        <w:pStyle w:val="Paragraphedeliste"/>
+        <w:numPr>
+          <w:ilvl w:val="0"/>
+          <w:numId w:val="23"/>
+        </w:numPr>
+      </w:pPr>
+      <w:r>
+        <w:t>Si le login existe, l’administrateur peut entrer un nouveau mot de passe. Il ne peut toutefois pas voir le mot de passe actuel.</w:t>
+      </w:r>
+    </w:p>
+    <w:p>
+      <w:pPr>
+        <w:pStyle w:val="Paragraphedeliste"/>
+        <w:numPr>
+          <w:ilvl w:val="0"/>
+          <w:numId w:val="23"/>
+        </w:numPr>
+      </w:pPr>
+      <w:r>
+        <w:t xml:space="preserve">Le nouveau mot de passe entré par l’administrateur est attribué au joueur et enregistré par le serveur. Il remplace l’ancien mot de passe du joueur qui devra désormais utiliser le nouveau mot de passe avec son login pour se connecter lors de l’étape 2 du scénario </w:t>
+      </w:r>
+      <w:r>
+        <w:rPr>
+          <w:i/>
+        </w:rPr>
+        <w:fldChar w:fldCharType="begin"/>
+      </w:r>
+      <w:r>
+        <w:rPr>
+          <w:i/>
+        </w:rPr>
+        <w:instrText xml:space="preserve"> REF _Ref511378557 \h  \* MERGEFORMAT </w:instrText>
+      </w:r>
+      <w:r>
+        <w:rPr>
+          <w:i/>
+        </w:rPr>
+      </w:r>
+      <w:r>
+        <w:rPr>
+          <w:i/>
+        </w:rPr>
+        <w:fldChar w:fldCharType="separate"/>
+      </w:r>
+      <w:r>
+        <w:rPr>
+          <w:i/>
+        </w:rPr>
+        <w:t>Se connecter </w:t>
+      </w:r>
+      <w:r>
+        <w:t>:</w:t>
+      </w:r>
+      <w:r>
+        <w:rPr>
+          <w:i/>
+        </w:rPr>
+        <w:fldChar w:fldCharType="end"/>
+      </w:r>
+      <w:r>
+        <w:t>.</w:t>
+      </w:r>
+    </w:p>
+    <w:p>
+      <w:pPr>
+        <w:pStyle w:val="Paragraphedeliste"/>
+        <w:numPr>
+          <w:ilvl w:val="0"/>
+          <w:numId w:val="23"/>
+        </w:numPr>
+      </w:pPr>
+      <w:r>
+        <w:t xml:space="preserve">Retourner au point 1 du scénario </w:t>
+      </w:r>
+      <w:r>
+        <w:rPr>
+          <w:i/>
+        </w:rPr>
+        <w:fldChar w:fldCharType="begin"/>
+      </w:r>
+      <w:r>
+        <w:rPr>
+          <w:i/>
+        </w:rPr>
+        <w:instrText xml:space="preserve"> REF _Ref511378646 \h </w:instrText>
+      </w:r>
+      <w:r>
+        <w:rPr>
+          <w:i/>
+        </w:rPr>
+      </w:r>
+      <w:r>
+        <w:rPr>
+          <w:i/>
+        </w:rPr>
+        <w:instrText xml:space="preserve"> \* MERGEFORMAT </w:instrText>
+      </w:r>
+      <w:r>
+        <w:rPr>
+          <w:i/>
+        </w:rPr>
+        <w:fldChar w:fldCharType="separate"/>
+      </w:r>
+      <w:r>
+        <w:rPr>
+          <w:i/>
+        </w:rPr>
+        <w:t>Réglages </w:t>
+      </w:r>
+      <w:r>
+        <w:t>:</w:t>
+      </w:r>
+      <w:r>
+        <w:rPr>
+          <w:i/>
+        </w:rPr>
+        <w:fldChar w:fldCharType="end"/>
+      </w:r>
+      <w:r>
+        <w:t>.</w:t>
+      </w:r>
+    </w:p>
+    <w:p/>
+    <w:p>
+      <w:pPr>
         <w:pStyle w:val="Titre2"/>
       </w:pPr>
-      <w:bookmarkStart w:id="48" w:name="_Toc511238894"/>
-      <w:bookmarkStart w:id="49" w:name="_Toc512454145"/>
-      <w:bookmarkStart w:id="50" w:name="_Toc512528286"/>
-      <w:r>
-        <w:lastRenderedPageBreak/>
+      <w:bookmarkStart w:id="41" w:name="_Toc511238894"/>
+      <w:bookmarkStart w:id="42" w:name="_Toc512587392"/>
+      <w:r>
         <w:t>Scénarios d’erreur :</w:t>
       </w:r>
-      <w:bookmarkEnd w:id="48"/>
-      <w:bookmarkEnd w:id="49"/>
-      <w:bookmarkEnd w:id="50"/>
+      <w:bookmarkEnd w:id="41"/>
+      <w:bookmarkEnd w:id="42"/>
     </w:p>
     <w:p>
       <w:pPr>
@@ -6000,9 +6360,8 @@
           <w:color w:val="FF0000"/>
         </w:rPr>
       </w:pPr>
-      <w:bookmarkStart w:id="51" w:name="_Ref511379103"/>
-      <w:bookmarkStart w:id="52" w:name="_Toc512454146"/>
-      <w:bookmarkStart w:id="53" w:name="_Toc512528287"/>
+      <w:bookmarkStart w:id="43" w:name="_Ref511379103"/>
+      <w:bookmarkStart w:id="44" w:name="_Toc512587393"/>
       <w:r>
         <w:rPr>
           <w:color w:val="FF0000"/>
@@ -6057,7 +6416,10 @@
         <w:rPr>
           <w:color w:val="FF0000"/>
         </w:rPr>
-        <w:t>Authentification</w:t>
+        <w:t>Se connecter </w:t>
+      </w:r>
+      <w:r>
+        <w:t>:</w:t>
       </w:r>
       <w:r>
         <w:rPr>
@@ -6072,9 +6434,8 @@
         </w:rPr>
         <w:t>) :</w:t>
       </w:r>
-      <w:bookmarkEnd w:id="51"/>
-      <w:bookmarkEnd w:id="52"/>
-      <w:bookmarkEnd w:id="53"/>
+      <w:bookmarkEnd w:id="43"/>
+      <w:bookmarkEnd w:id="44"/>
     </w:p>
     <w:p>
       <w:pPr>
@@ -6207,7 +6568,10 @@
         <w:rPr>
           <w:i/>
         </w:rPr>
-        <w:t>Authentification</w:t>
+        <w:t>Se connecter </w:t>
+      </w:r>
+      <w:r>
+        <w:t>:</w:t>
       </w:r>
       <w:r>
         <w:rPr>
@@ -6232,9 +6596,8 @@
           <w:color w:val="FF0000"/>
         </w:rPr>
       </w:pPr>
-      <w:bookmarkStart w:id="54" w:name="_Ref512450924"/>
-      <w:bookmarkStart w:id="55" w:name="_Toc512454147"/>
-      <w:bookmarkStart w:id="56" w:name="_Toc512528288"/>
+      <w:bookmarkStart w:id="45" w:name="_Ref512450924"/>
+      <w:bookmarkStart w:id="46" w:name="_Toc512587394"/>
       <w:r>
         <w:rPr>
           <w:color w:val="FF0000"/>
@@ -6271,7 +6634,19 @@
         <w:rPr>
           <w:color w:val="FF0000"/>
         </w:rPr>
-        <w:t>Authentification</w:t>
+        <w:t>Se</w:t>
+      </w:r>
+      <w:r>
+        <w:t xml:space="preserve"> </w:t>
+      </w:r>
+      <w:r>
+        <w:rPr>
+          <w:color w:val="FF0000"/>
+        </w:rPr>
+        <w:t>connecter </w:t>
+      </w:r>
+      <w:r>
+        <w:t>:</w:t>
       </w:r>
       <w:r>
         <w:rPr>
@@ -6286,9 +6661,8 @@
         </w:rPr>
         <w:t>) :</w:t>
       </w:r>
-      <w:bookmarkEnd w:id="54"/>
-      <w:bookmarkEnd w:id="55"/>
-      <w:bookmarkEnd w:id="56"/>
+      <w:bookmarkEnd w:id="45"/>
+      <w:bookmarkEnd w:id="46"/>
     </w:p>
     <w:p>
       <w:pPr>
@@ -6446,7 +6820,10 @@
         <w:rPr>
           <w:i/>
         </w:rPr>
-        <w:t>Authentification</w:t>
+        <w:t>Se connecter </w:t>
+      </w:r>
+      <w:r>
+        <w:t>:</w:t>
       </w:r>
       <w:r>
         <w:rPr>
@@ -6461,7 +6838,7 @@
         <w:t xml:space="preserve"> </w:t>
       </w:r>
       <w:r>
-        <w:t>au point 3.</w:t>
+        <w:t>au point 2.</w:t>
       </w:r>
       <w:r>
         <w:t xml:space="preserve"> </w:t>
@@ -6474,9 +6851,8 @@
           <w:color w:val="FF0000"/>
         </w:rPr>
       </w:pPr>
-      <w:bookmarkStart w:id="57" w:name="_Toc512454148"/>
-      <w:bookmarkStart w:id="58" w:name="_Ref511379270"/>
-      <w:bookmarkStart w:id="59" w:name="_Toc512528289"/>
+      <w:bookmarkStart w:id="47" w:name="_Ref511379270"/>
+      <w:bookmarkStart w:id="48" w:name="_Toc512587395"/>
       <w:r>
         <w:rPr>
           <w:color w:val="FF0000"/>
@@ -6507,32 +6883,34 @@
         <w:fldChar w:fldCharType="separate"/>
       </w:r>
       <w:r>
+        <w:t xml:space="preserve">Lancer une partie </w:t>
+      </w:r>
+      <w:r>
+        <w:t>en</w:t>
+      </w:r>
+      <w:r>
+        <w:t xml:space="preserve"> ligne :</w:t>
+      </w:r>
+      <w:r>
         <w:rPr>
           <w:color w:val="FF0000"/>
         </w:rPr>
-        <w:t>Lancer une partie en ligne</w:t>
+        <w:fldChar w:fldCharType="end"/>
       </w:r>
       <w:r>
         <w:rPr>
           <w:color w:val="FF0000"/>
         </w:rPr>
-        <w:fldChar w:fldCharType="end"/>
-      </w:r>
+        <w:t>)</w:t>
+      </w:r>
+      <w:bookmarkEnd w:id="48"/>
       <w:r>
         <w:rPr>
           <w:color w:val="FF0000"/>
         </w:rPr>
-        <w:t>)</w:t>
-      </w:r>
-      <w:bookmarkEnd w:id="57"/>
-      <w:bookmarkEnd w:id="59"/>
-      <w:r>
-        <w:rPr>
-          <w:color w:val="FF0000"/>
-        </w:rPr>
         <w:t> </w:t>
       </w:r>
-      <w:bookmarkEnd w:id="58"/>
+      <w:bookmarkEnd w:id="47"/>
     </w:p>
     <w:p>
       <w:pPr>
@@ -6575,6 +6953,7 @@
         <w:jc w:val="both"/>
       </w:pPr>
       <w:r>
+        <w:lastRenderedPageBreak/>
         <w:t>S’il ne reste plus qu’un joueur, la partie est terminée et le joueur restant est déclaré vainqueur.</w:t>
       </w:r>
     </w:p>
@@ -6599,7 +6978,7 @@
         <w:t>multi-joueurs</w:t>
       </w:r>
       <w:r>
-        <w:t xml:space="preserve">), reprendre au point 5 du scénario </w:t>
+        <w:t xml:space="preserve">), reprendre au point 7 du scénario </w:t>
       </w:r>
       <w:r>
         <w:rPr>
@@ -6628,7 +7007,10 @@
         <w:rPr>
           <w:i/>
         </w:rPr>
-        <w:t>Partie multi-joueurs en ligne</w:t>
+        <w:t>Lancer une partie multi-joueurs en ligne </w:t>
+      </w:r>
+      <w:r>
+        <w:t>:</w:t>
       </w:r>
       <w:r>
         <w:rPr>
@@ -6710,16 +7092,9 @@
       </w:r>
     </w:p>
     <w:p>
-      <w:r>
-        <w:br w:type="page"/>
-      </w:r>
-    </w:p>
-    <w:p>
       <w:pPr>
         <w:jc w:val="center"/>
       </w:pPr>
-      <w:bookmarkStart w:id="60" w:name="_GoBack"/>
-      <w:bookmarkEnd w:id="60"/>
     </w:p>
     <w:p>
       <w:pPr>
@@ -6794,18 +7169,8 @@
       <w:r>
         <w:t>.</w:t>
       </w:r>
-    </w:p>
-    <w:p>
-      <w:pPr>
-        <w:pStyle w:val="Paragraphedeliste"/>
-        <w:numPr>
-          <w:ilvl w:val="0"/>
-          <w:numId w:val="20"/>
-        </w:numPr>
-      </w:pPr>
-      <w:r>
-        <w:t>La liste ordonnée des sprints (également disponible sur le site internet donné en bas de page).</w:t>
-      </w:r>
+      <w:bookmarkStart w:id="49" w:name="_GoBack"/>
+      <w:bookmarkEnd w:id="49"/>
     </w:p>
     <w:sectPr>
       <w:headerReference w:type="default" r:id="rId15"/>
@@ -7407,6 +7772,178 @@
     </w:lvl>
   </w:abstractNum>
   <w:abstractNum w:abstractNumId="3" w15:restartNumberingAfterBreak="0">
+    <w:nsid w:val="0CBF1F7A"/>
+    <w:multiLevelType w:val="hybridMultilevel"/>
+    <w:tmpl w:val="C3A28EE8"/>
+    <w:lvl w:ilvl="0" w:tplc="040C000F">
+      <w:start w:val="1"/>
+      <w:numFmt w:val="decimal"/>
+      <w:lvlText w:val="%1."/>
+      <w:lvlJc w:val="left"/>
+      <w:pPr>
+        <w:ind w:left="720" w:hanging="360"/>
+      </w:pPr>
+    </w:lvl>
+    <w:lvl w:ilvl="1" w:tplc="040C0019">
+      <w:start w:val="1"/>
+      <w:numFmt w:val="lowerLetter"/>
+      <w:lvlText w:val="%2."/>
+      <w:lvlJc w:val="left"/>
+      <w:pPr>
+        <w:ind w:left="1440" w:hanging="360"/>
+      </w:pPr>
+    </w:lvl>
+    <w:lvl w:ilvl="2" w:tplc="040C001B">
+      <w:start w:val="1"/>
+      <w:numFmt w:val="lowerRoman"/>
+      <w:lvlText w:val="%3."/>
+      <w:lvlJc w:val="right"/>
+      <w:pPr>
+        <w:ind w:left="2160" w:hanging="180"/>
+      </w:pPr>
+    </w:lvl>
+    <w:lvl w:ilvl="3" w:tplc="040C000F" w:tentative="1">
+      <w:start w:val="1"/>
+      <w:numFmt w:val="decimal"/>
+      <w:lvlText w:val="%4."/>
+      <w:lvlJc w:val="left"/>
+      <w:pPr>
+        <w:ind w:left="2880" w:hanging="360"/>
+      </w:pPr>
+    </w:lvl>
+    <w:lvl w:ilvl="4" w:tplc="040C0019" w:tentative="1">
+      <w:start w:val="1"/>
+      <w:numFmt w:val="lowerLetter"/>
+      <w:lvlText w:val="%5."/>
+      <w:lvlJc w:val="left"/>
+      <w:pPr>
+        <w:ind w:left="3600" w:hanging="360"/>
+      </w:pPr>
+    </w:lvl>
+    <w:lvl w:ilvl="5" w:tplc="040C001B" w:tentative="1">
+      <w:start w:val="1"/>
+      <w:numFmt w:val="lowerRoman"/>
+      <w:lvlText w:val="%6."/>
+      <w:lvlJc w:val="right"/>
+      <w:pPr>
+        <w:ind w:left="4320" w:hanging="180"/>
+      </w:pPr>
+    </w:lvl>
+    <w:lvl w:ilvl="6" w:tplc="040C000F" w:tentative="1">
+      <w:start w:val="1"/>
+      <w:numFmt w:val="decimal"/>
+      <w:lvlText w:val="%7."/>
+      <w:lvlJc w:val="left"/>
+      <w:pPr>
+        <w:ind w:left="5040" w:hanging="360"/>
+      </w:pPr>
+    </w:lvl>
+    <w:lvl w:ilvl="7" w:tplc="040C0019" w:tentative="1">
+      <w:start w:val="1"/>
+      <w:numFmt w:val="lowerLetter"/>
+      <w:lvlText w:val="%8."/>
+      <w:lvlJc w:val="left"/>
+      <w:pPr>
+        <w:ind w:left="5760" w:hanging="360"/>
+      </w:pPr>
+    </w:lvl>
+    <w:lvl w:ilvl="8" w:tplc="040C001B" w:tentative="1">
+      <w:start w:val="1"/>
+      <w:numFmt w:val="lowerRoman"/>
+      <w:lvlText w:val="%9."/>
+      <w:lvlJc w:val="right"/>
+      <w:pPr>
+        <w:ind w:left="6480" w:hanging="180"/>
+      </w:pPr>
+    </w:lvl>
+  </w:abstractNum>
+  <w:abstractNum w:abstractNumId="4" w15:restartNumberingAfterBreak="0">
+    <w:nsid w:val="127C4009"/>
+    <w:multiLevelType w:val="hybridMultilevel"/>
+    <w:tmpl w:val="C3A28EE8"/>
+    <w:lvl w:ilvl="0" w:tplc="040C000F">
+      <w:start w:val="1"/>
+      <w:numFmt w:val="decimal"/>
+      <w:lvlText w:val="%1."/>
+      <w:lvlJc w:val="left"/>
+      <w:pPr>
+        <w:ind w:left="720" w:hanging="360"/>
+      </w:pPr>
+    </w:lvl>
+    <w:lvl w:ilvl="1" w:tplc="040C0019">
+      <w:start w:val="1"/>
+      <w:numFmt w:val="lowerLetter"/>
+      <w:lvlText w:val="%2."/>
+      <w:lvlJc w:val="left"/>
+      <w:pPr>
+        <w:ind w:left="1440" w:hanging="360"/>
+      </w:pPr>
+    </w:lvl>
+    <w:lvl w:ilvl="2" w:tplc="040C001B">
+      <w:start w:val="1"/>
+      <w:numFmt w:val="lowerRoman"/>
+      <w:lvlText w:val="%3."/>
+      <w:lvlJc w:val="right"/>
+      <w:pPr>
+        <w:ind w:left="2160" w:hanging="180"/>
+      </w:pPr>
+    </w:lvl>
+    <w:lvl w:ilvl="3" w:tplc="040C000F" w:tentative="1">
+      <w:start w:val="1"/>
+      <w:numFmt w:val="decimal"/>
+      <w:lvlText w:val="%4."/>
+      <w:lvlJc w:val="left"/>
+      <w:pPr>
+        <w:ind w:left="2880" w:hanging="360"/>
+      </w:pPr>
+    </w:lvl>
+    <w:lvl w:ilvl="4" w:tplc="040C0019" w:tentative="1">
+      <w:start w:val="1"/>
+      <w:numFmt w:val="lowerLetter"/>
+      <w:lvlText w:val="%5."/>
+      <w:lvlJc w:val="left"/>
+      <w:pPr>
+        <w:ind w:left="3600" w:hanging="360"/>
+      </w:pPr>
+    </w:lvl>
+    <w:lvl w:ilvl="5" w:tplc="040C001B" w:tentative="1">
+      <w:start w:val="1"/>
+      <w:numFmt w:val="lowerRoman"/>
+      <w:lvlText w:val="%6."/>
+      <w:lvlJc w:val="right"/>
+      <w:pPr>
+        <w:ind w:left="4320" w:hanging="180"/>
+      </w:pPr>
+    </w:lvl>
+    <w:lvl w:ilvl="6" w:tplc="040C000F" w:tentative="1">
+      <w:start w:val="1"/>
+      <w:numFmt w:val="decimal"/>
+      <w:lvlText w:val="%7."/>
+      <w:lvlJc w:val="left"/>
+      <w:pPr>
+        <w:ind w:left="5040" w:hanging="360"/>
+      </w:pPr>
+    </w:lvl>
+    <w:lvl w:ilvl="7" w:tplc="040C0019" w:tentative="1">
+      <w:start w:val="1"/>
+      <w:numFmt w:val="lowerLetter"/>
+      <w:lvlText w:val="%8."/>
+      <w:lvlJc w:val="left"/>
+      <w:pPr>
+        <w:ind w:left="5760" w:hanging="360"/>
+      </w:pPr>
+    </w:lvl>
+    <w:lvl w:ilvl="8" w:tplc="040C001B" w:tentative="1">
+      <w:start w:val="1"/>
+      <w:numFmt w:val="lowerRoman"/>
+      <w:lvlText w:val="%9."/>
+      <w:lvlJc w:val="right"/>
+      <w:pPr>
+        <w:ind w:left="6480" w:hanging="180"/>
+      </w:pPr>
+    </w:lvl>
+  </w:abstractNum>
+  <w:abstractNum w:abstractNumId="5" w15:restartNumberingAfterBreak="0">
     <w:nsid w:val="18CF7D51"/>
     <w:multiLevelType w:val="hybridMultilevel"/>
     <w:tmpl w:val="C3A28EE8"/>
@@ -7492,7 +8029,7 @@
       </w:pPr>
     </w:lvl>
   </w:abstractNum>
-  <w:abstractNum w:abstractNumId="4" w15:restartNumberingAfterBreak="0">
+  <w:abstractNum w:abstractNumId="6" w15:restartNumberingAfterBreak="0">
     <w:nsid w:val="1B7B012B"/>
     <w:multiLevelType w:val="hybridMultilevel"/>
     <w:tmpl w:val="0548E758"/>
@@ -7578,7 +8115,93 @@
       </w:pPr>
     </w:lvl>
   </w:abstractNum>
-  <w:abstractNum w:abstractNumId="5" w15:restartNumberingAfterBreak="0">
+  <w:abstractNum w:abstractNumId="7" w15:restartNumberingAfterBreak="0">
+    <w:nsid w:val="31096716"/>
+    <w:multiLevelType w:val="hybridMultilevel"/>
+    <w:tmpl w:val="8194942A"/>
+    <w:lvl w:ilvl="0" w:tplc="040C000F">
+      <w:start w:val="1"/>
+      <w:numFmt w:val="decimal"/>
+      <w:lvlText w:val="%1."/>
+      <w:lvlJc w:val="left"/>
+      <w:pPr>
+        <w:ind w:left="720" w:hanging="360"/>
+      </w:pPr>
+    </w:lvl>
+    <w:lvl w:ilvl="1" w:tplc="040C0019">
+      <w:start w:val="1"/>
+      <w:numFmt w:val="lowerLetter"/>
+      <w:lvlText w:val="%2."/>
+      <w:lvlJc w:val="left"/>
+      <w:pPr>
+        <w:ind w:left="1440" w:hanging="360"/>
+      </w:pPr>
+    </w:lvl>
+    <w:lvl w:ilvl="2" w:tplc="040C001B" w:tentative="1">
+      <w:start w:val="1"/>
+      <w:numFmt w:val="lowerRoman"/>
+      <w:lvlText w:val="%3."/>
+      <w:lvlJc w:val="right"/>
+      <w:pPr>
+        <w:ind w:left="2160" w:hanging="180"/>
+      </w:pPr>
+    </w:lvl>
+    <w:lvl w:ilvl="3" w:tplc="040C000F" w:tentative="1">
+      <w:start w:val="1"/>
+      <w:numFmt w:val="decimal"/>
+      <w:lvlText w:val="%4."/>
+      <w:lvlJc w:val="left"/>
+      <w:pPr>
+        <w:ind w:left="2880" w:hanging="360"/>
+      </w:pPr>
+    </w:lvl>
+    <w:lvl w:ilvl="4" w:tplc="040C0019" w:tentative="1">
+      <w:start w:val="1"/>
+      <w:numFmt w:val="lowerLetter"/>
+      <w:lvlText w:val="%5."/>
+      <w:lvlJc w:val="left"/>
+      <w:pPr>
+        <w:ind w:left="3600" w:hanging="360"/>
+      </w:pPr>
+    </w:lvl>
+    <w:lvl w:ilvl="5" w:tplc="040C001B" w:tentative="1">
+      <w:start w:val="1"/>
+      <w:numFmt w:val="lowerRoman"/>
+      <w:lvlText w:val="%6."/>
+      <w:lvlJc w:val="right"/>
+      <w:pPr>
+        <w:ind w:left="4320" w:hanging="180"/>
+      </w:pPr>
+    </w:lvl>
+    <w:lvl w:ilvl="6" w:tplc="040C000F" w:tentative="1">
+      <w:start w:val="1"/>
+      <w:numFmt w:val="decimal"/>
+      <w:lvlText w:val="%7."/>
+      <w:lvlJc w:val="left"/>
+      <w:pPr>
+        <w:ind w:left="5040" w:hanging="360"/>
+      </w:pPr>
+    </w:lvl>
+    <w:lvl w:ilvl="7" w:tplc="040C0019" w:tentative="1">
+      <w:start w:val="1"/>
+      <w:numFmt w:val="lowerLetter"/>
+      <w:lvlText w:val="%8."/>
+      <w:lvlJc w:val="left"/>
+      <w:pPr>
+        <w:ind w:left="5760" w:hanging="360"/>
+      </w:pPr>
+    </w:lvl>
+    <w:lvl w:ilvl="8" w:tplc="040C001B" w:tentative="1">
+      <w:start w:val="1"/>
+      <w:numFmt w:val="lowerRoman"/>
+      <w:lvlText w:val="%9."/>
+      <w:lvlJc w:val="right"/>
+      <w:pPr>
+        <w:ind w:left="6480" w:hanging="180"/>
+      </w:pPr>
+    </w:lvl>
+  </w:abstractNum>
+  <w:abstractNum w:abstractNumId="8" w15:restartNumberingAfterBreak="0">
     <w:nsid w:val="387D4551"/>
     <w:multiLevelType w:val="hybridMultilevel"/>
     <w:tmpl w:val="C3A28EE8"/>
@@ -7664,7 +8287,7 @@
       </w:pPr>
     </w:lvl>
   </w:abstractNum>
-  <w:abstractNum w:abstractNumId="6" w15:restartNumberingAfterBreak="0">
+  <w:abstractNum w:abstractNumId="9" w15:restartNumberingAfterBreak="0">
     <w:nsid w:val="3BAE3BFC"/>
     <w:multiLevelType w:val="hybridMultilevel"/>
     <w:tmpl w:val="8194942A"/>
@@ -7750,7 +8373,7 @@
       </w:pPr>
     </w:lvl>
   </w:abstractNum>
-  <w:abstractNum w:abstractNumId="7" w15:restartNumberingAfterBreak="0">
+  <w:abstractNum w:abstractNumId="10" w15:restartNumberingAfterBreak="0">
     <w:nsid w:val="3D995652"/>
     <w:multiLevelType w:val="hybridMultilevel"/>
     <w:tmpl w:val="A170B560"/>
@@ -7836,7 +8459,7 @@
       </w:pPr>
     </w:lvl>
   </w:abstractNum>
-  <w:abstractNum w:abstractNumId="8" w15:restartNumberingAfterBreak="0">
+  <w:abstractNum w:abstractNumId="11" w15:restartNumberingAfterBreak="0">
     <w:nsid w:val="467F3A50"/>
     <w:multiLevelType w:val="hybridMultilevel"/>
     <w:tmpl w:val="AB3A3E7A"/>
@@ -7922,7 +8545,7 @@
       </w:pPr>
     </w:lvl>
   </w:abstractNum>
-  <w:abstractNum w:abstractNumId="9" w15:restartNumberingAfterBreak="0">
+  <w:abstractNum w:abstractNumId="12" w15:restartNumberingAfterBreak="0">
     <w:nsid w:val="48FA7560"/>
     <w:multiLevelType w:val="hybridMultilevel"/>
     <w:tmpl w:val="67049746"/>
@@ -8011,7 +8634,7 @@
       </w:pPr>
     </w:lvl>
   </w:abstractNum>
-  <w:abstractNum w:abstractNumId="10" w15:restartNumberingAfterBreak="0">
+  <w:abstractNum w:abstractNumId="13" w15:restartNumberingAfterBreak="0">
     <w:nsid w:val="59D04295"/>
     <w:multiLevelType w:val="hybridMultilevel"/>
     <w:tmpl w:val="C3A28EE8"/>
@@ -8097,7 +8720,7 @@
       </w:pPr>
     </w:lvl>
   </w:abstractNum>
-  <w:abstractNum w:abstractNumId="11" w15:restartNumberingAfterBreak="0">
+  <w:abstractNum w:abstractNumId="14" w15:restartNumberingAfterBreak="0">
     <w:nsid w:val="5F120F97"/>
     <w:multiLevelType w:val="hybridMultilevel"/>
     <w:tmpl w:val="C3A28EE8"/>
@@ -8183,7 +8806,7 @@
       </w:pPr>
     </w:lvl>
   </w:abstractNum>
-  <w:abstractNum w:abstractNumId="12" w15:restartNumberingAfterBreak="0">
+  <w:abstractNum w:abstractNumId="15" w15:restartNumberingAfterBreak="0">
     <w:nsid w:val="61194073"/>
     <w:multiLevelType w:val="hybridMultilevel"/>
     <w:tmpl w:val="6ADC1092"/>
@@ -8296,7 +8919,7 @@
       </w:rPr>
     </w:lvl>
   </w:abstractNum>
-  <w:abstractNum w:abstractNumId="13" w15:restartNumberingAfterBreak="0">
+  <w:abstractNum w:abstractNumId="16" w15:restartNumberingAfterBreak="0">
     <w:nsid w:val="66937301"/>
     <w:multiLevelType w:val="hybridMultilevel"/>
     <w:tmpl w:val="5F329604"/>
@@ -8409,7 +9032,7 @@
       </w:rPr>
     </w:lvl>
   </w:abstractNum>
-  <w:abstractNum w:abstractNumId="14" w15:restartNumberingAfterBreak="0">
+  <w:abstractNum w:abstractNumId="17" w15:restartNumberingAfterBreak="0">
     <w:nsid w:val="6A9E0D41"/>
     <w:multiLevelType w:val="hybridMultilevel"/>
     <w:tmpl w:val="DED08EF0"/>
@@ -8498,7 +9121,7 @@
       </w:pPr>
     </w:lvl>
   </w:abstractNum>
-  <w:abstractNum w:abstractNumId="15" w15:restartNumberingAfterBreak="0">
+  <w:abstractNum w:abstractNumId="18" w15:restartNumberingAfterBreak="0">
     <w:nsid w:val="6AA768B8"/>
     <w:multiLevelType w:val="hybridMultilevel"/>
     <w:tmpl w:val="0548E758"/>
@@ -8584,7 +9207,7 @@
       </w:pPr>
     </w:lvl>
   </w:abstractNum>
-  <w:abstractNum w:abstractNumId="16" w15:restartNumberingAfterBreak="0">
+  <w:abstractNum w:abstractNumId="19" w15:restartNumberingAfterBreak="0">
     <w:nsid w:val="6CEB3AC6"/>
     <w:multiLevelType w:val="hybridMultilevel"/>
     <w:tmpl w:val="0548E758"/>
@@ -8670,7 +9293,7 @@
       </w:pPr>
     </w:lvl>
   </w:abstractNum>
-  <w:abstractNum w:abstractNumId="17" w15:restartNumberingAfterBreak="0">
+  <w:abstractNum w:abstractNumId="20" w15:restartNumberingAfterBreak="0">
     <w:nsid w:val="6E9A6A07"/>
     <w:multiLevelType w:val="hybridMultilevel"/>
     <w:tmpl w:val="8194942A"/>
@@ -8756,7 +9379,7 @@
       </w:pPr>
     </w:lvl>
   </w:abstractNum>
-  <w:abstractNum w:abstractNumId="18" w15:restartNumberingAfterBreak="0">
+  <w:abstractNum w:abstractNumId="21" w15:restartNumberingAfterBreak="0">
     <w:nsid w:val="7A35223D"/>
     <w:multiLevelType w:val="hybridMultilevel"/>
     <w:tmpl w:val="DED08EF0"/>
@@ -8845,7 +9468,7 @@
       </w:pPr>
     </w:lvl>
   </w:abstractNum>
-  <w:abstractNum w:abstractNumId="19" w15:restartNumberingAfterBreak="0">
+  <w:abstractNum w:abstractNumId="22" w15:restartNumberingAfterBreak="0">
     <w:nsid w:val="7B077BE9"/>
     <w:multiLevelType w:val="hybridMultilevel"/>
     <w:tmpl w:val="C3A28EE8"/>
@@ -8935,61 +9558,70 @@
     <w:abstractNumId w:val="2"/>
   </w:num>
   <w:num w:numId="2">
-    <w:abstractNumId w:val="8"/>
+    <w:abstractNumId w:val="11"/>
   </w:num>
   <w:num w:numId="3">
-    <w:abstractNumId w:val="14"/>
+    <w:abstractNumId w:val="17"/>
   </w:num>
   <w:num w:numId="4">
-    <w:abstractNumId w:val="3"/>
+    <w:abstractNumId w:val="5"/>
   </w:num>
   <w:num w:numId="5">
-    <w:abstractNumId w:val="10"/>
+    <w:abstractNumId w:val="13"/>
   </w:num>
   <w:num w:numId="6">
-    <w:abstractNumId w:val="9"/>
+    <w:abstractNumId w:val="12"/>
   </w:num>
   <w:num w:numId="7">
     <w:abstractNumId w:val="1"/>
   </w:num>
   <w:num w:numId="8">
-    <w:abstractNumId w:val="5"/>
+    <w:abstractNumId w:val="8"/>
   </w:num>
   <w:num w:numId="9">
-    <w:abstractNumId w:val="16"/>
+    <w:abstractNumId w:val="19"/>
   </w:num>
   <w:num w:numId="10">
-    <w:abstractNumId w:val="4"/>
+    <w:abstractNumId w:val="6"/>
   </w:num>
   <w:num w:numId="11">
-    <w:abstractNumId w:val="15"/>
+    <w:abstractNumId w:val="18"/>
   </w:num>
   <w:num w:numId="12">
-    <w:abstractNumId w:val="19"/>
+    <w:abstractNumId w:val="22"/>
   </w:num>
   <w:num w:numId="13">
-    <w:abstractNumId w:val="11"/>
+    <w:abstractNumId w:val="14"/>
   </w:num>
   <w:num w:numId="14">
-    <w:abstractNumId w:val="18"/>
+    <w:abstractNumId w:val="21"/>
   </w:num>
   <w:num w:numId="15">
-    <w:abstractNumId w:val="6"/>
+    <w:abstractNumId w:val="9"/>
   </w:num>
   <w:num w:numId="16">
-    <w:abstractNumId w:val="17"/>
+    <w:abstractNumId w:val="20"/>
   </w:num>
   <w:num w:numId="17">
-    <w:abstractNumId w:val="7"/>
+    <w:abstractNumId w:val="10"/>
   </w:num>
   <w:num w:numId="18">
-    <w:abstractNumId w:val="13"/>
+    <w:abstractNumId w:val="16"/>
   </w:num>
   <w:num w:numId="19">
     <w:abstractNumId w:val="0"/>
   </w:num>
   <w:num w:numId="20">
-    <w:abstractNumId w:val="12"/>
+    <w:abstractNumId w:val="15"/>
+  </w:num>
+  <w:num w:numId="21">
+    <w:abstractNumId w:val="7"/>
+  </w:num>
+  <w:num w:numId="22">
+    <w:abstractNumId w:val="4"/>
+  </w:num>
+  <w:num w:numId="23">
+    <w:abstractNumId w:val="3"/>
   </w:num>
 </w:numbering>
 </file>
@@ -9911,6 +10543,33 @@
     <w:unhideWhenUsed/>
     <w:rsid w:val="00EB5543"/>
   </w:style>
+  <w:style w:type="paragraph" w:styleId="Textedebulles">
+    <w:name w:val="Balloon Text"/>
+    <w:basedOn w:val="Normal"/>
+    <w:link w:val="TextedebullesCar"/>
+    <w:uiPriority w:val="99"/>
+    <w:semiHidden/>
+    <w:unhideWhenUsed/>
+    <w:rsid w:val="0053451E"/>
+    <w:rPr>
+      <w:rFonts w:ascii="Times New Roman" w:hAnsi="Times New Roman" w:cs="Times New Roman"/>
+      <w:sz w:val="18"/>
+      <w:szCs w:val="18"/>
+    </w:rPr>
+  </w:style>
+  <w:style w:type="character" w:customStyle="1" w:styleId="TextedebullesCar">
+    <w:name w:val="Texte de bulles Car"/>
+    <w:basedOn w:val="Policepardfaut"/>
+    <w:link w:val="Textedebulles"/>
+    <w:uiPriority w:val="99"/>
+    <w:semiHidden/>
+    <w:rsid w:val="0053451E"/>
+    <w:rPr>
+      <w:rFonts w:ascii="Times New Roman" w:hAnsi="Times New Roman" w:cs="Times New Roman"/>
+      <w:sz w:val="18"/>
+      <w:szCs w:val="18"/>
+    </w:rPr>
+  </w:style>
 </w:styles>
 </file>
 
@@ -9925,7 +10584,7 @@
     <w:charset w:val="00"/>
     <w:family w:val="roman"/>
     <w:pitch w:val="variable"/>
-    <w:sig w:usb0="20002A87" w:usb1="80000000" w:usb2="00000008" w:usb3="00000000" w:csb0="000001FF" w:csb1="00000000"/>
+    <w:sig w:usb0="E0002EFF" w:usb1="C000785B" w:usb2="00000009" w:usb3="00000000" w:csb0="000001FF" w:csb1="00000000"/>
   </w:font>
   <w:font w:name="Calibri">
     <w:panose1 w:val="020F0502020204030204"/>
@@ -9944,7 +10603,7 @@
   <w:font w:name="Wingdings">
     <w:panose1 w:val="05000000000000000000"/>
     <w:charset w:val="02"/>
-    <w:family w:val="auto"/>
+    <w:family w:val="decorative"/>
     <w:pitch w:val="variable"/>
     <w:sig w:usb0="00000000" w:usb1="10000000" w:usb2="00000000" w:usb3="00000000" w:csb0="80000000" w:csb1="00000000"/>
   </w:font>
@@ -10765,7 +11424,7 @@
 </file>
 
 <file path=customXml/itemProps2.xml><?xml version="1.0" encoding="utf-8"?>
-<ds:datastoreItem xmlns:ds="http://schemas.openxmlformats.org/officeDocument/2006/customXml" ds:itemID="{EC21EBD8-8486-0F48-8732-69AF2031658D}">
+<ds:datastoreItem xmlns:ds="http://schemas.openxmlformats.org/officeDocument/2006/customXml" ds:itemID="{55ABE919-2986-494E-AE0C-AC361E8E39E6}">
   <ds:schemaRefs>
     <ds:schemaRef ds:uri="http://schemas.openxmlformats.org/officeDocument/2006/bibliography"/>
   </ds:schemaRefs>

</xml_diff>

<commit_message>
Mise à jour du rapport du mini-projet et du dossier Rendus
</commit_message>
<xml_diff>
--- a/SuperPong/Rapport mini-projet GEN.docx
+++ b/SuperPong/Rapport mini-projet GEN.docx
@@ -176,25 +176,7 @@
                   <w:sz w:val="28"/>
                   <w:szCs w:val="28"/>
                 </w:rPr>
-                <w:t>Mini-</w:t>
-              </w:r>
-              <w:proofErr w:type="spellStart"/>
-              <w:r>
-                <w:rPr>
-                  <w:color w:val="4472C4" w:themeColor="accent1"/>
-                  <w:sz w:val="28"/>
-                  <w:szCs w:val="28"/>
-                </w:rPr>
-                <w:t>projet</w:t>
-              </w:r>
-              <w:proofErr w:type="spellEnd"/>
-              <w:r>
-                <w:rPr>
-                  <w:color w:val="4472C4" w:themeColor="accent1"/>
-                  <w:sz w:val="28"/>
-                  <w:szCs w:val="28"/>
-                </w:rPr>
-                <w:t xml:space="preserve"> de GEN</w:t>
+                <w:t>Mini-projet de GEN</w:t>
               </w:r>
             </w:p>
           </w:sdtContent>
@@ -340,8 +322,6 @@
                                   </w:rPr>
                                   <w:t>Version 1.1</w:t>
                                 </w:r>
-                                <w:bookmarkStart w:id="0" w:name="_GoBack"/>
-                                <w:bookmarkEnd w:id="0"/>
                               </w:p>
                             </w:txbxContent>
                           </wps:txbx>
@@ -438,8 +418,6 @@
                             </w:rPr>
                             <w:t>Version 1.1</w:t>
                           </w:r>
-                          <w:bookmarkStart w:id="1" w:name="_GoBack"/>
-                          <w:bookmarkEnd w:id="1"/>
                         </w:p>
                       </w:txbxContent>
                     </v:textbox>
@@ -449,59 +427,28 @@
               </mc:Fallback>
             </mc:AlternateContent>
           </w:r>
-          <w:proofErr w:type="spellStart"/>
           <w:r>
             <w:rPr>
               <w:color w:val="4472C4" w:themeColor="accent1"/>
               <w:sz w:val="32"/>
               <w:szCs w:val="32"/>
             </w:rPr>
-            <w:t>Créé</w:t>
-          </w:r>
-          <w:proofErr w:type="spellEnd"/>
-          <w:r>
-            <w:rPr>
-              <w:color w:val="4472C4" w:themeColor="accent1"/>
-              <w:sz w:val="32"/>
-              <w:szCs w:val="32"/>
-            </w:rPr>
-            <w:t xml:space="preserve"> par:</w:t>
+            <w:t>Créé par:</w:t>
           </w:r>
           <w:r>
             <w:rPr>
               <w:color w:val="4472C4" w:themeColor="accent1"/>
             </w:rPr>
             <w:br/>
-          </w:r>
-          <w:proofErr w:type="spellStart"/>
-          <w:r>
-            <w:rPr>
-              <w:color w:val="4472C4" w:themeColor="accent1"/>
-            </w:rPr>
-            <w:t>Jérémie</w:t>
-          </w:r>
-          <w:proofErr w:type="spellEnd"/>
-          <w:r>
-            <w:rPr>
-              <w:color w:val="4472C4" w:themeColor="accent1"/>
-            </w:rPr>
-            <w:t xml:space="preserve"> Chatillon</w:t>
+            <w:t>Jérémie Chatillon</w:t>
           </w:r>
           <w:r>
             <w:rPr>
               <w:color w:val="4472C4" w:themeColor="accent1"/>
             </w:rPr>
             <w:br/>
-            <w:t xml:space="preserve">Antoine </w:t>
+            <w:t>Antoine Rochat</w:t>
           </w:r>
-          <w:proofErr w:type="spellStart"/>
-          <w:r>
-            <w:rPr>
-              <w:color w:val="4472C4" w:themeColor="accent1"/>
-            </w:rPr>
-            <w:t>Rochat</w:t>
-          </w:r>
-          <w:proofErr w:type="spellEnd"/>
           <w:r>
             <w:rPr>
               <w:color w:val="4472C4" w:themeColor="accent1"/>
@@ -627,7 +574,7 @@
       <w:r>
         <w:fldChar w:fldCharType="separate"/>
       </w:r>
-      <w:hyperlink w:anchor="_Toc512589963" w:history="1">
+      <w:hyperlink w:anchor="_Toc513454458" w:history="1">
         <w:r>
           <w:rPr>
             <w:rStyle w:val="Lienhypertexte"/>
@@ -654,7 +601,7 @@
             <w:noProof/>
             <w:webHidden/>
           </w:rPr>
-          <w:instrText xml:space="preserve"> PAGEREF _Toc512589963 \h </w:instrText>
+          <w:instrText xml:space="preserve"> PAGEREF _Toc513454458 \h </w:instrText>
         </w:r>
         <w:r>
           <w:rPr>
@@ -701,7 +648,7 @@
           <w:lang w:eastAsia="fr-FR"/>
         </w:rPr>
       </w:pPr>
-      <w:hyperlink w:anchor="_Toc512589964" w:history="1">
+      <w:hyperlink w:anchor="_Toc513454459" w:history="1">
         <w:r>
           <w:rPr>
             <w:rStyle w:val="Lienhypertexte"/>
@@ -728,7 +675,7 @@
             <w:noProof/>
             <w:webHidden/>
           </w:rPr>
-          <w:instrText xml:space="preserve"> PAGEREF _Toc512589964 \h </w:instrText>
+          <w:instrText xml:space="preserve"> PAGEREF _Toc513454459 \h </w:instrText>
         </w:r>
         <w:r>
           <w:rPr>
@@ -775,7 +722,7 @@
           <w:lang w:eastAsia="fr-FR"/>
         </w:rPr>
       </w:pPr>
-      <w:hyperlink w:anchor="_Toc512589965" w:history="1">
+      <w:hyperlink w:anchor="_Toc513454460" w:history="1">
         <w:r>
           <w:rPr>
             <w:rStyle w:val="Lienhypertexte"/>
@@ -802,7 +749,7 @@
             <w:noProof/>
             <w:webHidden/>
           </w:rPr>
-          <w:instrText xml:space="preserve"> PAGEREF _Toc512589965 \h </w:instrText>
+          <w:instrText xml:space="preserve"> PAGEREF _Toc513454460 \h </w:instrText>
         </w:r>
         <w:r>
           <w:rPr>
@@ -847,7 +794,7 @@
           <w:lang w:eastAsia="fr-FR"/>
         </w:rPr>
       </w:pPr>
-      <w:hyperlink w:anchor="_Toc512589966" w:history="1">
+      <w:hyperlink w:anchor="_Toc513454461" w:history="1">
         <w:r>
           <w:rPr>
             <w:rStyle w:val="Lienhypertexte"/>
@@ -874,7 +821,7 @@
             <w:noProof/>
             <w:webHidden/>
           </w:rPr>
-          <w:instrText xml:space="preserve"> PAGEREF _Toc512589966 \h </w:instrText>
+          <w:instrText xml:space="preserve"> PAGEREF _Toc513454461 \h </w:instrText>
         </w:r>
         <w:r>
           <w:rPr>
@@ -919,7 +866,7 @@
           <w:lang w:eastAsia="fr-FR"/>
         </w:rPr>
       </w:pPr>
-      <w:hyperlink w:anchor="_Toc512589967" w:history="1">
+      <w:hyperlink w:anchor="_Toc513454462" w:history="1">
         <w:r>
           <w:rPr>
             <w:rStyle w:val="Lienhypertexte"/>
@@ -946,7 +893,7 @@
             <w:noProof/>
             <w:webHidden/>
           </w:rPr>
-          <w:instrText xml:space="preserve"> PAGEREF _Toc512589967 \h </w:instrText>
+          <w:instrText xml:space="preserve"> PAGEREF _Toc513454462 \h </w:instrText>
         </w:r>
         <w:r>
           <w:rPr>
@@ -991,7 +938,7 @@
           <w:lang w:eastAsia="fr-FR"/>
         </w:rPr>
       </w:pPr>
-      <w:hyperlink w:anchor="_Toc512589968" w:history="1">
+      <w:hyperlink w:anchor="_Toc513454463" w:history="1">
         <w:r>
           <w:rPr>
             <w:rStyle w:val="Lienhypertexte"/>
@@ -1018,7 +965,7 @@
             <w:noProof/>
             <w:webHidden/>
           </w:rPr>
-          <w:instrText xml:space="preserve"> PAGEREF _Toc512589968 \h </w:instrText>
+          <w:instrText xml:space="preserve"> PAGEREF _Toc513454463 \h </w:instrText>
         </w:r>
         <w:r>
           <w:rPr>
@@ -1065,7 +1012,7 @@
           <w:lang w:eastAsia="fr-FR"/>
         </w:rPr>
       </w:pPr>
-      <w:hyperlink w:anchor="_Toc512589969" w:history="1">
+      <w:hyperlink w:anchor="_Toc513454464" w:history="1">
         <w:r>
           <w:rPr>
             <w:rStyle w:val="Lienhypertexte"/>
@@ -1092,7 +1039,7 @@
             <w:noProof/>
             <w:webHidden/>
           </w:rPr>
-          <w:instrText xml:space="preserve"> PAGEREF _Toc512589969 \h </w:instrText>
+          <w:instrText xml:space="preserve"> PAGEREF _Toc513454464 \h </w:instrText>
         </w:r>
         <w:r>
           <w:rPr>
@@ -1139,7 +1086,7 @@
           <w:lang w:eastAsia="fr-FR"/>
         </w:rPr>
       </w:pPr>
-      <w:hyperlink w:anchor="_Toc512589970" w:history="1">
+      <w:hyperlink w:anchor="_Toc513454465" w:history="1">
         <w:r>
           <w:rPr>
             <w:rStyle w:val="Lienhypertexte"/>
@@ -1166,7 +1113,7 @@
             <w:noProof/>
             <w:webHidden/>
           </w:rPr>
-          <w:instrText xml:space="preserve"> PAGEREF _Toc512589970 \h </w:instrText>
+          <w:instrText xml:space="preserve"> PAGEREF _Toc513454465 \h </w:instrText>
         </w:r>
         <w:r>
           <w:rPr>
@@ -1213,7 +1160,7 @@
           <w:lang w:eastAsia="fr-FR"/>
         </w:rPr>
       </w:pPr>
-      <w:hyperlink w:anchor="_Toc512589971" w:history="1">
+      <w:hyperlink w:anchor="_Toc513454466" w:history="1">
         <w:r>
           <w:rPr>
             <w:rStyle w:val="Lienhypertexte"/>
@@ -1240,7 +1187,7 @@
             <w:noProof/>
             <w:webHidden/>
           </w:rPr>
-          <w:instrText xml:space="preserve"> PAGEREF _Toc512589971 \h </w:instrText>
+          <w:instrText xml:space="preserve"> PAGEREF _Toc513454466 \h </w:instrText>
         </w:r>
         <w:r>
           <w:rPr>
@@ -1285,7 +1232,7 @@
           <w:lang w:eastAsia="fr-FR"/>
         </w:rPr>
       </w:pPr>
-      <w:hyperlink w:anchor="_Toc512589972" w:history="1">
+      <w:hyperlink w:anchor="_Toc513454467" w:history="1">
         <w:r>
           <w:rPr>
             <w:rStyle w:val="Lienhypertexte"/>
@@ -1312,7 +1259,7 @@
             <w:noProof/>
             <w:webHidden/>
           </w:rPr>
-          <w:instrText xml:space="preserve"> PAGEREF _Toc512589972 \h </w:instrText>
+          <w:instrText xml:space="preserve"> PAGEREF _Toc513454467 \h </w:instrText>
         </w:r>
         <w:r>
           <w:rPr>
@@ -1357,7 +1304,7 @@
           <w:lang w:eastAsia="fr-FR"/>
         </w:rPr>
       </w:pPr>
-      <w:hyperlink w:anchor="_Toc512589973" w:history="1">
+      <w:hyperlink w:anchor="_Toc513454468" w:history="1">
         <w:r>
           <w:rPr>
             <w:rStyle w:val="Lienhypertexte"/>
@@ -1384,7 +1331,7 @@
             <w:noProof/>
             <w:webHidden/>
           </w:rPr>
-          <w:instrText xml:space="preserve"> PAGEREF _Toc512589973 \h </w:instrText>
+          <w:instrText xml:space="preserve"> PAGEREF _Toc513454468 \h </w:instrText>
         </w:r>
         <w:r>
           <w:rPr>
@@ -1429,7 +1376,7 @@
           <w:lang w:eastAsia="fr-FR"/>
         </w:rPr>
       </w:pPr>
-      <w:hyperlink w:anchor="_Toc512589974" w:history="1">
+      <w:hyperlink w:anchor="_Toc513454469" w:history="1">
         <w:r>
           <w:rPr>
             <w:rStyle w:val="Lienhypertexte"/>
@@ -1456,7 +1403,7 @@
             <w:noProof/>
             <w:webHidden/>
           </w:rPr>
-          <w:instrText xml:space="preserve"> PAGEREF _Toc512589974 \h </w:instrText>
+          <w:instrText xml:space="preserve"> PAGEREF _Toc513454469 \h </w:instrText>
         </w:r>
         <w:r>
           <w:rPr>
@@ -1501,7 +1448,7 @@
           <w:lang w:eastAsia="fr-FR"/>
         </w:rPr>
       </w:pPr>
-      <w:hyperlink w:anchor="_Toc512589975" w:history="1">
+      <w:hyperlink w:anchor="_Toc513454470" w:history="1">
         <w:r>
           <w:rPr>
             <w:rStyle w:val="Lienhypertexte"/>
@@ -1528,7 +1475,7 @@
             <w:noProof/>
             <w:webHidden/>
           </w:rPr>
-          <w:instrText xml:space="preserve"> PAGEREF _Toc512589975 \h </w:instrText>
+          <w:instrText xml:space="preserve"> PAGEREF _Toc513454470 \h </w:instrText>
         </w:r>
         <w:r>
           <w:rPr>
@@ -1573,7 +1520,7 @@
           <w:lang w:eastAsia="fr-FR"/>
         </w:rPr>
       </w:pPr>
-      <w:hyperlink w:anchor="_Toc512589976" w:history="1">
+      <w:hyperlink w:anchor="_Toc513454471" w:history="1">
         <w:r>
           <w:rPr>
             <w:rStyle w:val="Lienhypertexte"/>
@@ -1600,7 +1547,7 @@
             <w:noProof/>
             <w:webHidden/>
           </w:rPr>
-          <w:instrText xml:space="preserve"> PAGEREF _Toc512589976 \h </w:instrText>
+          <w:instrText xml:space="preserve"> PAGEREF _Toc513454471 \h </w:instrText>
         </w:r>
         <w:r>
           <w:rPr>
@@ -1645,7 +1592,7 @@
           <w:lang w:eastAsia="fr-FR"/>
         </w:rPr>
       </w:pPr>
-      <w:hyperlink w:anchor="_Toc512589977" w:history="1">
+      <w:hyperlink w:anchor="_Toc513454472" w:history="1">
         <w:r>
           <w:rPr>
             <w:rStyle w:val="Lienhypertexte"/>
@@ -1672,7 +1619,7 @@
             <w:noProof/>
             <w:webHidden/>
           </w:rPr>
-          <w:instrText xml:space="preserve"> PAGEREF _Toc512589977 \h </w:instrText>
+          <w:instrText xml:space="preserve"> PAGEREF _Toc513454472 \h </w:instrText>
         </w:r>
         <w:r>
           <w:rPr>
@@ -1717,7 +1664,7 @@
           <w:lang w:eastAsia="fr-FR"/>
         </w:rPr>
       </w:pPr>
-      <w:hyperlink w:anchor="_Toc512589978" w:history="1">
+      <w:hyperlink w:anchor="_Toc513454473" w:history="1">
         <w:r>
           <w:rPr>
             <w:rStyle w:val="Lienhypertexte"/>
@@ -1744,7 +1691,7 @@
             <w:noProof/>
             <w:webHidden/>
           </w:rPr>
-          <w:instrText xml:space="preserve"> PAGEREF _Toc512589978 \h </w:instrText>
+          <w:instrText xml:space="preserve"> PAGEREF _Toc513454473 \h </w:instrText>
         </w:r>
         <w:r>
           <w:rPr>
@@ -1789,7 +1736,7 @@
           <w:lang w:eastAsia="fr-FR"/>
         </w:rPr>
       </w:pPr>
-      <w:hyperlink w:anchor="_Toc512589979" w:history="1">
+      <w:hyperlink w:anchor="_Toc513454474" w:history="1">
         <w:r>
           <w:rPr>
             <w:rStyle w:val="Lienhypertexte"/>
@@ -1816,7 +1763,7 @@
             <w:noProof/>
             <w:webHidden/>
           </w:rPr>
-          <w:instrText xml:space="preserve"> PAGEREF _Toc512589979 \h </w:instrText>
+          <w:instrText xml:space="preserve"> PAGEREF _Toc513454474 \h </w:instrText>
         </w:r>
         <w:r>
           <w:rPr>
@@ -1861,7 +1808,7 @@
           <w:lang w:eastAsia="fr-FR"/>
         </w:rPr>
       </w:pPr>
-      <w:hyperlink w:anchor="_Toc512589980" w:history="1">
+      <w:hyperlink w:anchor="_Toc513454475" w:history="1">
         <w:r>
           <w:rPr>
             <w:rStyle w:val="Lienhypertexte"/>
@@ -1888,7 +1835,7 @@
             <w:noProof/>
             <w:webHidden/>
           </w:rPr>
-          <w:instrText xml:space="preserve"> PAGEREF _Toc512589980 \h </w:instrText>
+          <w:instrText xml:space="preserve"> PAGEREF _Toc513454475 \h </w:instrText>
         </w:r>
         <w:r>
           <w:rPr>
@@ -1933,7 +1880,7 @@
           <w:lang w:eastAsia="fr-FR"/>
         </w:rPr>
       </w:pPr>
-      <w:hyperlink w:anchor="_Toc512589981" w:history="1">
+      <w:hyperlink w:anchor="_Toc513454476" w:history="1">
         <w:r>
           <w:rPr>
             <w:rStyle w:val="Lienhypertexte"/>
@@ -1960,7 +1907,7 @@
             <w:noProof/>
             <w:webHidden/>
           </w:rPr>
-          <w:instrText xml:space="preserve"> PAGEREF _Toc512589981 \h </w:instrText>
+          <w:instrText xml:space="preserve"> PAGEREF _Toc513454476 \h </w:instrText>
         </w:r>
         <w:r>
           <w:rPr>
@@ -2005,7 +1952,7 @@
           <w:lang w:eastAsia="fr-FR"/>
         </w:rPr>
       </w:pPr>
-      <w:hyperlink w:anchor="_Toc512589982" w:history="1">
+      <w:hyperlink w:anchor="_Toc513454477" w:history="1">
         <w:r>
           <w:rPr>
             <w:rStyle w:val="Lienhypertexte"/>
@@ -2032,7 +1979,7 @@
             <w:noProof/>
             <w:webHidden/>
           </w:rPr>
-          <w:instrText xml:space="preserve"> PAGEREF _Toc512589982 \h </w:instrText>
+          <w:instrText xml:space="preserve"> PAGEREF _Toc513454477 \h </w:instrText>
         </w:r>
         <w:r>
           <w:rPr>
@@ -2077,7 +2024,7 @@
           <w:lang w:eastAsia="fr-FR"/>
         </w:rPr>
       </w:pPr>
-      <w:hyperlink w:anchor="_Toc512589983" w:history="1">
+      <w:hyperlink w:anchor="_Toc513454478" w:history="1">
         <w:r>
           <w:rPr>
             <w:rStyle w:val="Lienhypertexte"/>
@@ -2104,7 +2051,7 @@
             <w:noProof/>
             <w:webHidden/>
           </w:rPr>
-          <w:instrText xml:space="preserve"> PAGEREF _Toc512589983 \h </w:instrText>
+          <w:instrText xml:space="preserve"> PAGEREF _Toc513454478 \h </w:instrText>
         </w:r>
         <w:r>
           <w:rPr>
@@ -2149,7 +2096,7 @@
           <w:lang w:eastAsia="fr-FR"/>
         </w:rPr>
       </w:pPr>
-      <w:hyperlink w:anchor="_Toc512589984" w:history="1">
+      <w:hyperlink w:anchor="_Toc513454479" w:history="1">
         <w:r>
           <w:rPr>
             <w:rStyle w:val="Lienhypertexte"/>
@@ -2176,7 +2123,7 @@
             <w:noProof/>
             <w:webHidden/>
           </w:rPr>
-          <w:instrText xml:space="preserve"> PAGEREF _Toc512589984 \h </w:instrText>
+          <w:instrText xml:space="preserve"> PAGEREF _Toc513454479 \h </w:instrText>
         </w:r>
         <w:r>
           <w:rPr>
@@ -2221,7 +2168,7 @@
           <w:lang w:eastAsia="fr-FR"/>
         </w:rPr>
       </w:pPr>
-      <w:hyperlink w:anchor="_Toc512589985" w:history="1">
+      <w:hyperlink w:anchor="_Toc513454480" w:history="1">
         <w:r>
           <w:rPr>
             <w:rStyle w:val="Lienhypertexte"/>
@@ -2248,7 +2195,7 @@
             <w:noProof/>
             <w:webHidden/>
           </w:rPr>
-          <w:instrText xml:space="preserve"> PAGEREF _Toc512589985 \h </w:instrText>
+          <w:instrText xml:space="preserve"> PAGEREF _Toc513454480 \h </w:instrText>
         </w:r>
         <w:r>
           <w:rPr>
@@ -2293,7 +2240,7 @@
           <w:lang w:eastAsia="fr-FR"/>
         </w:rPr>
       </w:pPr>
-      <w:hyperlink w:anchor="_Toc512589986" w:history="1">
+      <w:hyperlink w:anchor="_Toc513454481" w:history="1">
         <w:r>
           <w:rPr>
             <w:rStyle w:val="Lienhypertexte"/>
@@ -2320,7 +2267,7 @@
             <w:noProof/>
             <w:webHidden/>
           </w:rPr>
-          <w:instrText xml:space="preserve"> PAGEREF _Toc512589986 \h </w:instrText>
+          <w:instrText xml:space="preserve"> PAGEREF _Toc513454481 \h </w:instrText>
         </w:r>
         <w:r>
           <w:rPr>
@@ -2340,7 +2287,7 @@
             <w:noProof/>
             <w:webHidden/>
           </w:rPr>
-          <w:t>8</w:t>
+          <w:t>6</w:t>
         </w:r>
         <w:r>
           <w:rPr>
@@ -2365,7 +2312,7 @@
           <w:lang w:eastAsia="fr-FR"/>
         </w:rPr>
       </w:pPr>
-      <w:hyperlink w:anchor="_Toc512589987" w:history="1">
+      <w:hyperlink w:anchor="_Toc513454482" w:history="1">
         <w:r>
           <w:rPr>
             <w:rStyle w:val="Lienhypertexte"/>
@@ -2392,7 +2339,7 @@
             <w:noProof/>
             <w:webHidden/>
           </w:rPr>
-          <w:instrText xml:space="preserve"> PAGEREF _Toc512589987 \h </w:instrText>
+          <w:instrText xml:space="preserve"> PAGEREF _Toc513454482 \h </w:instrText>
         </w:r>
         <w:r>
           <w:rPr>
@@ -2412,7 +2359,7 @@
             <w:noProof/>
             <w:webHidden/>
           </w:rPr>
-          <w:t>8</w:t>
+          <w:t>6</w:t>
         </w:r>
         <w:r>
           <w:rPr>
@@ -2439,7 +2386,7 @@
           <w:lang w:eastAsia="fr-FR"/>
         </w:rPr>
       </w:pPr>
-      <w:hyperlink w:anchor="_Toc512589988" w:history="1">
+      <w:hyperlink w:anchor="_Toc513454483" w:history="1">
         <w:r>
           <w:rPr>
             <w:rStyle w:val="Lienhypertexte"/>
@@ -2466,7 +2413,7 @@
             <w:noProof/>
             <w:webHidden/>
           </w:rPr>
-          <w:instrText xml:space="preserve"> PAGEREF _Toc512589988 \h </w:instrText>
+          <w:instrText xml:space="preserve"> PAGEREF _Toc513454483 \h </w:instrText>
         </w:r>
         <w:r>
           <w:rPr>
@@ -2486,7 +2433,7 @@
             <w:noProof/>
             <w:webHidden/>
           </w:rPr>
-          <w:t>8</w:t>
+          <w:t>7</w:t>
         </w:r>
         <w:r>
           <w:rPr>
@@ -2511,13 +2458,13 @@
           <w:lang w:eastAsia="fr-FR"/>
         </w:rPr>
       </w:pPr>
-      <w:hyperlink w:anchor="_Toc512589989" w:history="1">
+      <w:hyperlink w:anchor="_Toc513454484" w:history="1">
         <w:r>
           <w:rPr>
             <w:rStyle w:val="Lienhypertexte"/>
             <w:noProof/>
           </w:rPr>
-          <w:t>Erreur de connexion (scénario Se connecter :) :</w:t>
+          <w:t>Erreur de connexion (scénario Se connecter) :</w:t>
         </w:r>
         <w:r>
           <w:rPr>
@@ -2538,7 +2485,7 @@
             <w:noProof/>
             <w:webHidden/>
           </w:rPr>
-          <w:instrText xml:space="preserve"> PAGEREF _Toc512589989 \h </w:instrText>
+          <w:instrText xml:space="preserve"> PAGEREF _Toc513454484 \h </w:instrText>
         </w:r>
         <w:r>
           <w:rPr>
@@ -2558,7 +2505,7 @@
             <w:noProof/>
             <w:webHidden/>
           </w:rPr>
-          <w:t>8</w:t>
+          <w:t>7</w:t>
         </w:r>
         <w:r>
           <w:rPr>
@@ -2583,13 +2530,13 @@
           <w:lang w:eastAsia="fr-FR"/>
         </w:rPr>
       </w:pPr>
-      <w:hyperlink w:anchor="_Toc512589990" w:history="1">
+      <w:hyperlink w:anchor="_Toc513454485" w:history="1">
         <w:r>
           <w:rPr>
             <w:rStyle w:val="Lienhypertexte"/>
             <w:noProof/>
           </w:rPr>
-          <w:t>Erreur d’authentification (scénario Se connecter :) :</w:t>
+          <w:t>Erreur d’authentification (scénario Se connecter) :</w:t>
         </w:r>
         <w:r>
           <w:rPr>
@@ -2610,7 +2557,7 @@
             <w:noProof/>
             <w:webHidden/>
           </w:rPr>
-          <w:instrText xml:space="preserve"> PAGEREF _Toc512589990 \h </w:instrText>
+          <w:instrText xml:space="preserve"> PAGEREF _Toc513454485 \h </w:instrText>
         </w:r>
         <w:r>
           <w:rPr>
@@ -2630,7 +2577,7 @@
             <w:noProof/>
             <w:webHidden/>
           </w:rPr>
-          <w:t>8</w:t>
+          <w:t>7</w:t>
         </w:r>
         <w:r>
           <w:rPr>
@@ -2655,13 +2602,13 @@
           <w:lang w:eastAsia="fr-FR"/>
         </w:rPr>
       </w:pPr>
-      <w:hyperlink w:anchor="_Toc512589991" w:history="1">
+      <w:hyperlink w:anchor="_Toc513454486" w:history="1">
         <w:r>
           <w:rPr>
             <w:rStyle w:val="Lienhypertexte"/>
             <w:noProof/>
           </w:rPr>
-          <w:t>Un joueur se déconnecte (scénario Lancer une partie en ligne :)</w:t>
+          <w:t>Un joueur se déconnecte (scénario Lancer une partie en ligne)</w:t>
         </w:r>
         <w:r>
           <w:rPr>
@@ -2682,7 +2629,7 @@
             <w:noProof/>
             <w:webHidden/>
           </w:rPr>
-          <w:instrText xml:space="preserve"> PAGEREF _Toc512589991 \h </w:instrText>
+          <w:instrText xml:space="preserve"> PAGEREF _Toc513454486 \h </w:instrText>
         </w:r>
         <w:r>
           <w:rPr>
@@ -2702,7 +2649,7 @@
             <w:noProof/>
             <w:webHidden/>
           </w:rPr>
-          <w:t>8</w:t>
+          <w:t>7</w:t>
         </w:r>
         <w:r>
           <w:rPr>
@@ -2729,13 +2676,13 @@
           <w:lang w:eastAsia="fr-FR"/>
         </w:rPr>
       </w:pPr>
-      <w:hyperlink w:anchor="_Toc512589992" w:history="1">
+      <w:hyperlink w:anchor="_Toc513454487" w:history="1">
         <w:r>
           <w:rPr>
             <w:rStyle w:val="Lienhypertexte"/>
             <w:noProof/>
           </w:rPr>
-          <w:t>Sprint n°1 :</w:t>
+          <w:t>Protocole d’échange client-serveur :</w:t>
         </w:r>
         <w:r>
           <w:rPr>
@@ -2756,13 +2703,7 @@
             <w:noProof/>
             <w:webHidden/>
           </w:rPr>
-          <w:instrText xml:space="preserve"> PAGEREF _Toc512589992 \h </w:instrText>
-        </w:r>
-        <w:r>
-          <w:rPr>
-            <w:noProof/>
-            <w:webHidden/>
-          </w:rPr>
+          <w:instrText xml:space="preserve"> PAGEREF _Toc513454487 \h </w:instrText>
         </w:r>
         <w:r>
           <w:rPr>
@@ -2773,10 +2714,13 @@
         </w:r>
         <w:r>
           <w:rPr>
-            <w:noProof/>
-            <w:webHidden/>
-          </w:rPr>
-          <w:t>9</w:t>
+            <w:b w:val="0"/>
+            <w:bCs w:val="0"/>
+            <w:noProof/>
+            <w:webHidden/>
+            <w:lang w:val="fr-FR"/>
+          </w:rPr>
+          <w:t>Erreur ! Le signet n’est pas défini.</w:t>
         </w:r>
         <w:r>
           <w:rPr>
@@ -2803,12 +2747,234 @@
           <w:lang w:eastAsia="fr-FR"/>
         </w:rPr>
       </w:pPr>
-      <w:hyperlink w:anchor="_Toc512589993" w:history="1">
+      <w:hyperlink w:anchor="_Toc513454488" w:history="1">
         <w:r>
           <w:rPr>
             <w:rStyle w:val="Lienhypertexte"/>
             <w:noProof/>
           </w:rPr>
+          <w:t>Récapitulatif des sprints :</w:t>
+        </w:r>
+        <w:r>
+          <w:rPr>
+            <w:noProof/>
+            <w:webHidden/>
+          </w:rPr>
+          <w:tab/>
+        </w:r>
+        <w:r>
+          <w:rPr>
+            <w:noProof/>
+            <w:webHidden/>
+          </w:rPr>
+          <w:fldChar w:fldCharType="begin"/>
+        </w:r>
+        <w:r>
+          <w:rPr>
+            <w:noProof/>
+            <w:webHidden/>
+          </w:rPr>
+          <w:instrText xml:space="preserve"> PAGEREF _Toc513454488 \h </w:instrText>
+        </w:r>
+        <w:r>
+          <w:rPr>
+            <w:noProof/>
+            <w:webHidden/>
+          </w:rPr>
+        </w:r>
+        <w:r>
+          <w:rPr>
+            <w:noProof/>
+            <w:webHidden/>
+          </w:rPr>
+          <w:fldChar w:fldCharType="separate"/>
+        </w:r>
+        <w:r>
+          <w:rPr>
+            <w:noProof/>
+            <w:webHidden/>
+          </w:rPr>
+          <w:t>8</w:t>
+        </w:r>
+        <w:r>
+          <w:rPr>
+            <w:noProof/>
+            <w:webHidden/>
+          </w:rPr>
+          <w:fldChar w:fldCharType="end"/>
+        </w:r>
+      </w:hyperlink>
+    </w:p>
+    <w:p>
+      <w:pPr>
+        <w:pStyle w:val="TM2"/>
+        <w:tabs>
+          <w:tab w:val="right" w:leader="dot" w:pos="9056"/>
+        </w:tabs>
+        <w:rPr>
+          <w:rFonts w:eastAsiaTheme="minorEastAsia" w:cstheme="minorBidi"/>
+          <w:b w:val="0"/>
+          <w:bCs w:val="0"/>
+          <w:noProof/>
+          <w:sz w:val="24"/>
+          <w:szCs w:val="24"/>
+          <w:lang w:eastAsia="fr-FR"/>
+        </w:rPr>
+      </w:pPr>
+      <w:hyperlink w:anchor="_Toc513454489" w:history="1">
+        <w:r>
+          <w:rPr>
+            <w:rStyle w:val="Lienhypertexte"/>
+            <w:noProof/>
+          </w:rPr>
+          <w:t>Sprint n°1 :</w:t>
+        </w:r>
+        <w:r>
+          <w:rPr>
+            <w:noProof/>
+            <w:webHidden/>
+          </w:rPr>
+          <w:tab/>
+        </w:r>
+        <w:r>
+          <w:rPr>
+            <w:noProof/>
+            <w:webHidden/>
+          </w:rPr>
+          <w:fldChar w:fldCharType="begin"/>
+        </w:r>
+        <w:r>
+          <w:rPr>
+            <w:noProof/>
+            <w:webHidden/>
+          </w:rPr>
+          <w:instrText xml:space="preserve"> PAGEREF _Toc513454489 \h </w:instrText>
+        </w:r>
+        <w:r>
+          <w:rPr>
+            <w:noProof/>
+            <w:webHidden/>
+          </w:rPr>
+        </w:r>
+        <w:r>
+          <w:rPr>
+            <w:noProof/>
+            <w:webHidden/>
+          </w:rPr>
+          <w:fldChar w:fldCharType="separate"/>
+        </w:r>
+        <w:r>
+          <w:rPr>
+            <w:noProof/>
+            <w:webHidden/>
+          </w:rPr>
+          <w:t>9</w:t>
+        </w:r>
+        <w:r>
+          <w:rPr>
+            <w:noProof/>
+            <w:webHidden/>
+          </w:rPr>
+          <w:fldChar w:fldCharType="end"/>
+        </w:r>
+      </w:hyperlink>
+    </w:p>
+    <w:p>
+      <w:pPr>
+        <w:pStyle w:val="TM2"/>
+        <w:tabs>
+          <w:tab w:val="right" w:leader="dot" w:pos="9056"/>
+        </w:tabs>
+        <w:rPr>
+          <w:rFonts w:eastAsiaTheme="minorEastAsia" w:cstheme="minorBidi"/>
+          <w:b w:val="0"/>
+          <w:bCs w:val="0"/>
+          <w:noProof/>
+          <w:sz w:val="24"/>
+          <w:szCs w:val="24"/>
+          <w:lang w:eastAsia="fr-FR"/>
+        </w:rPr>
+      </w:pPr>
+      <w:hyperlink w:anchor="_Toc513454490" w:history="1">
+        <w:r>
+          <w:rPr>
+            <w:rStyle w:val="Lienhypertexte"/>
+            <w:noProof/>
+          </w:rPr>
+          <w:t>Sprint n° 2 :</w:t>
+        </w:r>
+        <w:r>
+          <w:rPr>
+            <w:noProof/>
+            <w:webHidden/>
+          </w:rPr>
+          <w:tab/>
+        </w:r>
+        <w:r>
+          <w:rPr>
+            <w:noProof/>
+            <w:webHidden/>
+          </w:rPr>
+          <w:fldChar w:fldCharType="begin"/>
+        </w:r>
+        <w:r>
+          <w:rPr>
+            <w:noProof/>
+            <w:webHidden/>
+          </w:rPr>
+          <w:instrText xml:space="preserve"> PAGEREF _Toc513454490 \h </w:instrText>
+        </w:r>
+        <w:r>
+          <w:rPr>
+            <w:noProof/>
+            <w:webHidden/>
+          </w:rPr>
+        </w:r>
+        <w:r>
+          <w:rPr>
+            <w:noProof/>
+            <w:webHidden/>
+          </w:rPr>
+          <w:fldChar w:fldCharType="separate"/>
+        </w:r>
+        <w:r>
+          <w:rPr>
+            <w:noProof/>
+            <w:webHidden/>
+          </w:rPr>
+          <w:t>10</w:t>
+        </w:r>
+        <w:r>
+          <w:rPr>
+            <w:noProof/>
+            <w:webHidden/>
+          </w:rPr>
+          <w:fldChar w:fldCharType="end"/>
+        </w:r>
+      </w:hyperlink>
+    </w:p>
+    <w:p>
+      <w:pPr>
+        <w:pStyle w:val="TM2"/>
+        <w:tabs>
+          <w:tab w:val="right" w:leader="dot" w:pos="9056"/>
+        </w:tabs>
+        <w:rPr>
+          <w:rFonts w:eastAsiaTheme="minorEastAsia" w:cstheme="minorBidi"/>
+          <w:b w:val="0"/>
+          <w:bCs w:val="0"/>
+          <w:noProof/>
+          <w:sz w:val="24"/>
+          <w:szCs w:val="24"/>
+          <w:lang w:eastAsia="fr-FR"/>
+        </w:rPr>
+      </w:pPr>
+      <w:hyperlink w:anchor="_Toc513454491" w:history="1">
+        <w:r>
+          <w:rPr>
+            <w:rStyle w:val="Lienhypertexte"/>
+            <w:noProof/>
+          </w:rPr>
           <w:t>Annexes :</w:t>
         </w:r>
         <w:r>
@@ -2830,7 +2996,7 @@
             <w:noProof/>
             <w:webHidden/>
           </w:rPr>
-          <w:instrText xml:space="preserve"> PAGEREF _Toc512589993 \h </w:instrText>
+          <w:instrText xml:space="preserve"> PAGEREF _Toc513454491 \h </w:instrText>
         </w:r>
         <w:r>
           <w:rPr>
@@ -2850,7 +3016,7 @@
             <w:noProof/>
             <w:webHidden/>
           </w:rPr>
-          <w:t>9</w:t>
+          <w:t>11</w:t>
         </w:r>
         <w:r>
           <w:rPr>
@@ -2885,220 +3051,200 @@
           <w:b/>
         </w:rPr>
       </w:pPr>
-      <w:bookmarkStart w:id="2" w:name="_Toc512589963"/>
+      <w:bookmarkStart w:id="0" w:name="_Toc513454458"/>
       <w:r>
         <w:rPr>
           <w:b/>
         </w:rPr>
         <w:lastRenderedPageBreak/>
-        <w:t xml:space="preserve">Projet GEN – </w:t>
-      </w:r>
-      <w:proofErr w:type="spellStart"/>
-      <w:proofErr w:type="gramStart"/>
+        <w:t>Projet GEN – SuperPong</w:t>
+      </w:r>
       <w:r>
         <w:rPr>
           <w:b/>
         </w:rPr>
-        <w:t>SuperPong</w:t>
-      </w:r>
-      <w:proofErr w:type="spellEnd"/>
-      <w:r>
-        <w:rPr>
-          <w:b/>
-        </w:rPr>
         <w:t>:</w:t>
       </w:r>
+      <w:bookmarkEnd w:id="0"/>
+    </w:p>
+    <w:p>
+      <w:pPr>
+        <w:pStyle w:val="Titre2"/>
+      </w:pPr>
+      <w:bookmarkStart w:id="1" w:name="_Toc513454459"/>
+      <w:r>
+        <w:t>Introduction :</w:t>
+      </w:r>
+      <w:bookmarkEnd w:id="1"/>
+    </w:p>
+    <w:p>
+      <w:r>
+        <w:t>Le but de notre projet est de créer un serveur de Pong</w:t>
+      </w:r>
+      <w:r>
+        <w:rPr>
+          <w:rStyle w:val="Appelnotedebasdep"/>
+        </w:rPr>
+        <w:footnoteReference w:id="1"/>
+      </w:r>
+      <w:r>
+        <w:t xml:space="preserve"> permettant de jouer des parties multijoueur</w:t>
+      </w:r>
+      <w:r>
+        <w:t xml:space="preserve"> allant de 2 à 8 joueurs.</w:t>
+      </w:r>
+    </w:p>
+    <w:p>
+      <w:pPr>
+        <w:pStyle w:val="Titre2"/>
+      </w:pPr>
+      <w:bookmarkStart w:id="2" w:name="_Toc513454460"/>
+      <w:r>
+        <w:t xml:space="preserve">Fonctionnement </w:t>
+      </w:r>
+      <w:r>
+        <w:t>général</w:t>
+      </w:r>
+      <w:r>
+        <w:t> :</w:t>
+      </w:r>
       <w:bookmarkEnd w:id="2"/>
-      <w:proofErr w:type="gramEnd"/>
+    </w:p>
+    <w:p>
+      <w:pPr>
+        <w:pStyle w:val="Titre3"/>
+      </w:pPr>
+      <w:bookmarkStart w:id="3" w:name="_Toc513454461"/>
+      <w:r>
+        <w:t>Utilisateur :</w:t>
+      </w:r>
+      <w:bookmarkEnd w:id="3"/>
+    </w:p>
+    <w:p>
+      <w:r>
+        <w:t>Un utilisateur pourra choisir</w:t>
+      </w:r>
+      <w:r>
+        <w:t xml:space="preserve"> entre jouer</w:t>
+      </w:r>
+      <w:r>
+        <w:t xml:space="preserve"> en local contre </w:t>
+      </w:r>
+      <w:r>
+        <w:t>une intelligence artificielle ou se connecter et jouer en ligne.</w:t>
+      </w:r>
+      <w:r>
+        <w:t xml:space="preserve"> </w:t>
+      </w:r>
+      <w:r>
+        <w:t>E</w:t>
+      </w:r>
+      <w:r>
+        <w:t>n ligne,</w:t>
+      </w:r>
+      <w:r>
+        <w:t xml:space="preserve"> le joueur pourra rejoindre des parties </w:t>
+      </w:r>
+      <w:r>
+        <w:t xml:space="preserve">allant de 2 à 8 joueurs. Un joueur pourra choisir le nombre d’adversaires </w:t>
+      </w:r>
+      <w:r>
+        <w:t xml:space="preserve">souhaité </w:t>
+      </w:r>
+      <w:r>
+        <w:t xml:space="preserve">ainsi que s’il veut </w:t>
+      </w:r>
+      <w:r>
+        <w:t xml:space="preserve">jouer avec </w:t>
+      </w:r>
+      <w:r>
+        <w:t>d</w:t>
+      </w:r>
+      <w:r>
+        <w:t>es objets ou non</w:t>
+      </w:r>
+      <w:r>
+        <w:t xml:space="preserve">. </w:t>
+      </w:r>
+      <w:r>
+        <w:t>Les objets apparaitront de façon aléatoire sur le terrain et seront activé</w:t>
+      </w:r>
+      <w:r>
+        <w:t>s</w:t>
+      </w:r>
+      <w:r>
+        <w:t xml:space="preserve"> lorsque la balle les atteindra. Ils auront divers effets momentanés tels qu’accélérer la balle, ralentir la raquette de l’adversaire etc.</w:t>
+      </w:r>
+    </w:p>
+    <w:p>
+      <w:pPr>
+        <w:pStyle w:val="Titre3"/>
+      </w:pPr>
+      <w:bookmarkStart w:id="4" w:name="_Toc513454462"/>
+      <w:r>
+        <w:t>Administrateur :</w:t>
+      </w:r>
+      <w:bookmarkEnd w:id="4"/>
+    </w:p>
+    <w:p>
+      <w:r>
+        <w:t xml:space="preserve">Un administrateur </w:t>
+      </w:r>
+      <w:r>
+        <w:t>p</w:t>
+      </w:r>
+      <w:r>
+        <w:t xml:space="preserve">ourra modifier </w:t>
+      </w:r>
+      <w:r>
+        <w:t>l</w:t>
+      </w:r>
+      <w:r>
+        <w:t>es statistiques</w:t>
+      </w:r>
+      <w:r>
+        <w:t xml:space="preserve"> des joueurs ainsi que </w:t>
+      </w:r>
+      <w:r>
+        <w:t xml:space="preserve">réinitialiser </w:t>
+      </w:r>
+      <w:r>
+        <w:t>leur mot</w:t>
+      </w:r>
+      <w:r>
+        <w:t xml:space="preserve"> de passe.</w:t>
+      </w:r>
+      <w:r>
+        <w:t xml:space="preserve"> Il aura également toutes les possibilités des joueurs normaux.</w:t>
+      </w:r>
+    </w:p>
+    <w:p>
+      <w:pPr>
+        <w:pStyle w:val="Titre3"/>
+      </w:pPr>
+      <w:bookmarkStart w:id="5" w:name="_Toc513454463"/>
+      <w:r>
+        <w:t>Base de données :</w:t>
+      </w:r>
+      <w:bookmarkEnd w:id="5"/>
+    </w:p>
+    <w:p>
+      <w:r>
+        <w:t>La base de données contiend</w:t>
+      </w:r>
+      <w:r>
+        <w:t>ra la liste des utilisateurs inscrits, leur mot de passe, leurs droits (utilisateur ou administrateur) ainsi que leurs statistiques.</w:t>
+      </w:r>
     </w:p>
     <w:p>
       <w:pPr>
         <w:pStyle w:val="Titre2"/>
       </w:pPr>
-      <w:bookmarkStart w:id="3" w:name="_Toc512589964"/>
-      <w:r>
-        <w:t>Introduction :</w:t>
-      </w:r>
-      <w:bookmarkEnd w:id="3"/>
-    </w:p>
-    <w:p>
-      <w:r>
-        <w:t xml:space="preserve">Le but de notre projet est de créer un serveur de </w:t>
-      </w:r>
-      <w:proofErr w:type="spellStart"/>
-      <w:r>
-        <w:t>Pong</w:t>
-      </w:r>
-      <w:proofErr w:type="spellEnd"/>
-      <w:r>
-        <w:rPr>
-          <w:rStyle w:val="Appelnotedebasdep"/>
-        </w:rPr>
-        <w:footnoteReference w:id="1"/>
-      </w:r>
-      <w:r>
-        <w:t xml:space="preserve"> permettant de jouer des parties multijoueur</w:t>
-      </w:r>
-      <w:r>
-        <w:t xml:space="preserve"> allant de 2 à 8 joueurs.</w:t>
-      </w:r>
-    </w:p>
-    <w:p>
-      <w:pPr>
-        <w:pStyle w:val="Titre2"/>
-      </w:pPr>
-      <w:bookmarkStart w:id="4" w:name="_Toc512589965"/>
-      <w:r>
-        <w:t xml:space="preserve">Fonctionnement </w:t>
-      </w:r>
-      <w:r>
-        <w:t>général</w:t>
-      </w:r>
-      <w:r>
-        <w:t> :</w:t>
-      </w:r>
-      <w:bookmarkEnd w:id="4"/>
-    </w:p>
-    <w:p>
-      <w:pPr>
-        <w:pStyle w:val="Titre3"/>
-      </w:pPr>
-      <w:bookmarkStart w:id="5" w:name="_Toc512589966"/>
-      <w:r>
-        <w:t>Utilisateur :</w:t>
-      </w:r>
-      <w:bookmarkEnd w:id="5"/>
-    </w:p>
-    <w:p>
-      <w:r>
-        <w:t>Un utilisateur pourra choisir</w:t>
-      </w:r>
-      <w:r>
-        <w:t xml:space="preserve"> entre jouer</w:t>
-      </w:r>
-      <w:r>
-        <w:t xml:space="preserve"> en local contre </w:t>
-      </w:r>
-      <w:r>
-        <w:t>une intelligence artificielle ou se connecter et jouer en ligne.</w:t>
-      </w:r>
-      <w:r>
-        <w:t xml:space="preserve"> </w:t>
-      </w:r>
-      <w:r>
-        <w:t>E</w:t>
-      </w:r>
-      <w:r>
-        <w:t>n ligne,</w:t>
-      </w:r>
-      <w:r>
-        <w:t xml:space="preserve"> le joueur pourra rejoindre des parties </w:t>
-      </w:r>
-      <w:r>
-        <w:t xml:space="preserve">allant de 2 à 8 joueurs. Un joueur pourra choisir le nombre d’adversaires </w:t>
-      </w:r>
-      <w:r>
-        <w:t xml:space="preserve">souhaité </w:t>
-      </w:r>
-      <w:r>
-        <w:t xml:space="preserve">ainsi que s’il veut </w:t>
-      </w:r>
-      <w:r>
-        <w:t xml:space="preserve">jouer avec </w:t>
-      </w:r>
-      <w:r>
-        <w:t>d</w:t>
-      </w:r>
-      <w:r>
-        <w:t>es objets ou non</w:t>
-      </w:r>
-      <w:r>
-        <w:t xml:space="preserve">. </w:t>
-      </w:r>
-      <w:r>
-        <w:t>Les objets apparaitront de façon aléatoire sur le terrain et seront activé</w:t>
-      </w:r>
-      <w:r>
-        <w:t>s</w:t>
-      </w:r>
-      <w:r>
-        <w:t xml:space="preserve"> lorsque la balle les atteindra. Ils auront divers effets momentanés tels qu’accélérer la balle, ralentir la raquette de l’adversaire etc.</w:t>
-      </w:r>
-    </w:p>
-    <w:p>
-      <w:pPr>
-        <w:pStyle w:val="Titre3"/>
-      </w:pPr>
-      <w:bookmarkStart w:id="6" w:name="_Toc512589967"/>
-      <w:r>
-        <w:t>Administrateur :</w:t>
+      <w:bookmarkStart w:id="6" w:name="_Toc513454464"/>
+      <w:r>
+        <w:t>Mockups de l’interface :</w:t>
       </w:r>
       <w:bookmarkEnd w:id="6"/>
-    </w:p>
-    <w:p>
-      <w:r>
-        <w:t xml:space="preserve">Un administrateur </w:t>
-      </w:r>
-      <w:r>
-        <w:t>p</w:t>
-      </w:r>
-      <w:r>
-        <w:t xml:space="preserve">ourra modifier </w:t>
-      </w:r>
-      <w:r>
-        <w:t>l</w:t>
-      </w:r>
-      <w:r>
-        <w:t>es statistiques</w:t>
-      </w:r>
-      <w:r>
-        <w:t xml:space="preserve"> des joueurs ainsi que </w:t>
-      </w:r>
-      <w:r>
-        <w:t xml:space="preserve">réinitialiser </w:t>
-      </w:r>
-      <w:r>
-        <w:t>leur mot</w:t>
-      </w:r>
-      <w:r>
-        <w:t xml:space="preserve"> de passe.</w:t>
-      </w:r>
-      <w:r>
-        <w:t xml:space="preserve"> Il aura également toutes les possibilités des joueurs normaux.</w:t>
-      </w:r>
-    </w:p>
-    <w:p>
-      <w:pPr>
-        <w:pStyle w:val="Titre3"/>
-      </w:pPr>
-      <w:bookmarkStart w:id="7" w:name="_Toc512589968"/>
-      <w:r>
-        <w:t>Base de données :</w:t>
-      </w:r>
-      <w:bookmarkEnd w:id="7"/>
-    </w:p>
-    <w:p>
-      <w:r>
-        <w:t>La base de données contiend</w:t>
-      </w:r>
-      <w:r>
-        <w:t>ra la liste des utilisateurs inscrits, leur mot de passe, leurs droits (utilisateur ou administrateur) ainsi que leurs statistiques.</w:t>
-      </w:r>
-    </w:p>
-    <w:p>
-      <w:pPr>
-        <w:pStyle w:val="Titre2"/>
-      </w:pPr>
-      <w:bookmarkStart w:id="8" w:name="_Toc512589969"/>
-      <w:proofErr w:type="spellStart"/>
-      <w:r>
-        <w:t>Mockups</w:t>
-      </w:r>
-      <w:proofErr w:type="spellEnd"/>
-      <w:r>
-        <w:t xml:space="preserve"> de l’interface :</w:t>
-      </w:r>
-      <w:bookmarkEnd w:id="8"/>
     </w:p>
     <w:p>
       <w:pPr>
@@ -3162,12 +3308,12 @@
       <w:pPr>
         <w:pStyle w:val="Titre2"/>
       </w:pPr>
-      <w:bookmarkStart w:id="9" w:name="_Toc512589970"/>
+      <w:bookmarkStart w:id="7" w:name="_Toc513454465"/>
       <w:r>
         <w:lastRenderedPageBreak/>
         <w:t>Diagramme des cas d’utilisation :</w:t>
       </w:r>
-      <w:bookmarkEnd w:id="9"/>
+      <w:bookmarkEnd w:id="7"/>
     </w:p>
     <w:p>
       <w:r>
@@ -3221,11 +3367,11 @@
       <w:pPr>
         <w:pStyle w:val="Titre2"/>
       </w:pPr>
-      <w:bookmarkStart w:id="10" w:name="_Toc512589971"/>
+      <w:bookmarkStart w:id="8" w:name="_Toc513454466"/>
       <w:r>
         <w:t>Cas d’utilisation :</w:t>
       </w:r>
-      <w:bookmarkEnd w:id="10"/>
+      <w:bookmarkEnd w:id="8"/>
     </w:p>
     <w:p>
       <w:pPr>
@@ -3235,18 +3381,18 @@
           <w:szCs w:val="22"/>
         </w:rPr>
       </w:pPr>
-      <w:bookmarkStart w:id="11" w:name="_Ref511378417"/>
-      <w:bookmarkStart w:id="12" w:name="_Toc512587376"/>
-      <w:bookmarkStart w:id="13" w:name="_Toc512589972"/>
+      <w:bookmarkStart w:id="9" w:name="_Ref511378417"/>
+      <w:bookmarkStart w:id="10" w:name="_Toc512587376"/>
+      <w:bookmarkStart w:id="11" w:name="_Toc513454467"/>
       <w:r>
         <w:rPr>
           <w:szCs w:val="22"/>
         </w:rPr>
         <w:t>Lancer le programme :</w:t>
       </w:r>
+      <w:bookmarkEnd w:id="9"/>
+      <w:bookmarkEnd w:id="10"/>
       <w:bookmarkEnd w:id="11"/>
-      <w:bookmarkEnd w:id="12"/>
-      <w:bookmarkEnd w:id="13"/>
     </w:p>
     <w:p>
       <w:r>
@@ -3257,15 +3403,7 @@
         <w:t>Prérequis :</w:t>
       </w:r>
       <w:r>
-        <w:t xml:space="preserve"> L’utilisateur lance le jeu de </w:t>
-      </w:r>
-      <w:proofErr w:type="spellStart"/>
-      <w:r>
-        <w:t>Pong</w:t>
-      </w:r>
-      <w:proofErr w:type="spellEnd"/>
-      <w:r>
-        <w:t>.</w:t>
+        <w:t xml:space="preserve"> L’utilisateur lance le jeu de Pong.</w:t>
       </w:r>
     </w:p>
     <w:p>
@@ -3328,7 +3466,10 @@
         <w:rPr>
           <w:i/>
         </w:rPr>
-        <w:t>Lancer une partie en local</w:t>
+        <w:t>Lancer une partie en local </w:t>
+      </w:r>
+      <w:r>
+        <w:t>:</w:t>
       </w:r>
       <w:r>
         <w:rPr>
@@ -3388,19 +3529,7 @@
         <w:rPr>
           <w:i/>
         </w:rPr>
-        <w:t>Faire une a</w:t>
-      </w:r>
-      <w:r>
-        <w:rPr>
-          <w:i/>
-        </w:rPr>
-        <w:t>c</w:t>
-      </w:r>
-      <w:r>
-        <w:rPr>
-          <w:i/>
-        </w:rPr>
-        <w:t>tion en ligne</w:t>
+        <w:t>Faire une action en ligne</w:t>
       </w:r>
       <w:r>
         <w:rPr>
@@ -3416,15 +3545,15 @@
       <w:pPr>
         <w:pStyle w:val="Titre4"/>
       </w:pPr>
-      <w:bookmarkStart w:id="14" w:name="_Ref511378340"/>
-      <w:bookmarkStart w:id="15" w:name="_Toc512587377"/>
-      <w:bookmarkStart w:id="16" w:name="_Toc512589973"/>
+      <w:bookmarkStart w:id="12" w:name="_Ref511378340"/>
+      <w:bookmarkStart w:id="13" w:name="_Toc512587377"/>
+      <w:bookmarkStart w:id="14" w:name="_Toc513454468"/>
       <w:r>
         <w:t>Lancer une partie en local :</w:t>
       </w:r>
+      <w:bookmarkEnd w:id="12"/>
+      <w:bookmarkEnd w:id="13"/>
       <w:bookmarkEnd w:id="14"/>
-      <w:bookmarkEnd w:id="15"/>
-      <w:bookmarkEnd w:id="16"/>
     </w:p>
     <w:p>
       <w:pPr>
@@ -3497,7 +3626,10 @@
         <w:rPr>
           <w:i/>
         </w:rPr>
-        <w:t>Jouer une partie 1v1</w:t>
+        <w:t>Jouer une partie 1v1 </w:t>
+      </w:r>
+      <w:r>
+        <w:t>:</w:t>
       </w:r>
       <w:r>
         <w:rPr>
@@ -3547,7 +3679,13 @@
         <w:rPr>
           <w:i/>
         </w:rPr>
-        <w:t>Lancer le programme</w:t>
+        <w:t>Lancer le programme </w:t>
+      </w:r>
+      <w:r>
+        <w:rPr>
+          <w:szCs w:val="22"/>
+        </w:rPr>
+        <w:t>:</w:t>
       </w:r>
       <w:r>
         <w:rPr>
@@ -3563,15 +3701,15 @@
       <w:pPr>
         <w:pStyle w:val="Titre4"/>
       </w:pPr>
-      <w:bookmarkStart w:id="17" w:name="_Ref511378386"/>
-      <w:bookmarkStart w:id="18" w:name="_Toc512587378"/>
-      <w:bookmarkStart w:id="19" w:name="_Toc512589974"/>
+      <w:bookmarkStart w:id="15" w:name="_Ref511378386"/>
+      <w:bookmarkStart w:id="16" w:name="_Toc512587378"/>
+      <w:bookmarkStart w:id="17" w:name="_Toc513454469"/>
       <w:r>
         <w:t>Jouer une partie 1v1 :</w:t>
       </w:r>
+      <w:bookmarkEnd w:id="15"/>
+      <w:bookmarkEnd w:id="16"/>
       <w:bookmarkEnd w:id="17"/>
-      <w:bookmarkEnd w:id="18"/>
-      <w:bookmarkEnd w:id="19"/>
     </w:p>
     <w:p>
       <w:pPr>
@@ -3582,15 +3720,7 @@
         </w:numPr>
       </w:pPr>
       <w:r>
-        <w:t xml:space="preserve">Deux joueurs s’affrontent dans une partie de </w:t>
-      </w:r>
-      <w:proofErr w:type="spellStart"/>
-      <w:r>
-        <w:t>Pong</w:t>
-      </w:r>
-      <w:proofErr w:type="spellEnd"/>
-      <w:r>
-        <w:t>.</w:t>
+        <w:t>Deux joueurs s’affrontent dans une partie de Pong.</w:t>
       </w:r>
     </w:p>
     <w:p>
@@ -3652,7 +3782,10 @@
         <w:rPr>
           <w:i/>
         </w:rPr>
-        <w:t>Apparition d’objets</w:t>
+        <w:t>Apparition d’objets </w:t>
+      </w:r>
+      <w:r>
+        <w:t>:</w:t>
       </w:r>
       <w:r>
         <w:rPr>
@@ -3726,7 +3859,10 @@
         <w:rPr>
           <w:i/>
         </w:rPr>
-        <w:t>Lancer une partie en local</w:t>
+        <w:t>Lancer une partie en local </w:t>
+      </w:r>
+      <w:r>
+        <w:t>:</w:t>
       </w:r>
       <w:r>
         <w:rPr>
@@ -3776,7 +3912,10 @@
         <w:rPr>
           <w:i/>
         </w:rPr>
-        <w:t>Lancer une partie 1v1 en ligne</w:t>
+        <w:t>Lancer une partie 1v1 en ligne </w:t>
+      </w:r>
+      <w:r>
+        <w:t>:</w:t>
       </w:r>
       <w:r>
         <w:rPr>
@@ -3792,15 +3931,15 @@
       <w:pPr>
         <w:pStyle w:val="Titre4"/>
       </w:pPr>
-      <w:bookmarkStart w:id="20" w:name="_Ref511378441"/>
-      <w:bookmarkStart w:id="21" w:name="_Toc512587379"/>
-      <w:bookmarkStart w:id="22" w:name="_Toc512589975"/>
+      <w:bookmarkStart w:id="18" w:name="_Ref511378441"/>
+      <w:bookmarkStart w:id="19" w:name="_Toc512587379"/>
+      <w:bookmarkStart w:id="20" w:name="_Toc513454470"/>
       <w:r>
         <w:t>Apparition d’objets :</w:t>
       </w:r>
+      <w:bookmarkEnd w:id="18"/>
+      <w:bookmarkEnd w:id="19"/>
       <w:bookmarkEnd w:id="20"/>
-      <w:bookmarkEnd w:id="21"/>
-      <w:bookmarkEnd w:id="22"/>
     </w:p>
     <w:p>
       <w:r>
@@ -3963,7 +4102,10 @@
         <w:rPr>
           <w:i/>
         </w:rPr>
-        <w:t>Jouer une partie 1v1</w:t>
+        <w:t>Jouer une partie 1v1 </w:t>
+      </w:r>
+      <w:r>
+        <w:t>:</w:t>
       </w:r>
       <w:r>
         <w:rPr>
@@ -4013,7 +4155,10 @@
         <w:rPr>
           <w:i/>
         </w:rPr>
-        <w:t>Lancer une partie multi-joueurs en ligne</w:t>
+        <w:t>Lancer une partie multi-joueurs en ligne </w:t>
+      </w:r>
+      <w:r>
+        <w:t>:</w:t>
       </w:r>
       <w:r>
         <w:rPr>
@@ -4029,18 +4174,18 @@
       <w:pPr>
         <w:pStyle w:val="Titre4"/>
       </w:pPr>
-      <w:bookmarkStart w:id="23" w:name="_Ref511378372"/>
-      <w:bookmarkStart w:id="24" w:name="_Toc512587380"/>
-      <w:bookmarkStart w:id="25" w:name="_Toc512589976"/>
+      <w:bookmarkStart w:id="21" w:name="_Ref511378372"/>
+      <w:bookmarkStart w:id="22" w:name="_Toc512587380"/>
+      <w:bookmarkStart w:id="23" w:name="_Toc513454471"/>
       <w:r>
         <w:t>Faire une action en ligne</w:t>
       </w:r>
+      <w:bookmarkEnd w:id="21"/>
+      <w:r>
+        <w:t> :</w:t>
+      </w:r>
+      <w:bookmarkEnd w:id="22"/>
       <w:bookmarkEnd w:id="23"/>
-      <w:r>
-        <w:t> :</w:t>
-      </w:r>
-      <w:bookmarkEnd w:id="24"/>
-      <w:bookmarkEnd w:id="25"/>
     </w:p>
     <w:p>
       <w:pPr>
@@ -4086,7 +4231,10 @@
         <w:rPr>
           <w:i/>
         </w:rPr>
-        <w:t>Se connecter</w:t>
+        <w:t>Se connecter </w:t>
+      </w:r>
+      <w:r>
+        <w:t>:</w:t>
       </w:r>
       <w:r>
         <w:rPr>
@@ -4155,19 +4303,10 @@
         <w:rPr>
           <w:i/>
         </w:rPr>
-        <w:t>Lancer une p</w:t>
-      </w:r>
-      <w:r>
-        <w:rPr>
-          <w:i/>
-        </w:rPr>
-        <w:t>a</w:t>
-      </w:r>
-      <w:r>
-        <w:rPr>
-          <w:i/>
-        </w:rPr>
-        <w:t>rtie en ligne</w:t>
+        <w:t>Lancer une partie en ligne </w:t>
+      </w:r>
+      <w:r>
+        <w:t>:</w:t>
       </w:r>
       <w:r>
         <w:rPr>
@@ -4227,7 +4366,10 @@
         <w:rPr>
           <w:i/>
         </w:rPr>
-        <w:t>Ajouter un ami à sa liste d’amis</w:t>
+        <w:t>Ajouter un ami à sa liste d’amis </w:t>
+      </w:r>
+      <w:r>
+        <w:t>:</w:t>
       </w:r>
       <w:r>
         <w:rPr>
@@ -4290,6 +4432,9 @@
         <w:t>Consulter ses statistiques</w:t>
       </w:r>
       <w:r>
+        <w:t xml:space="preserve"> :</w:t>
+      </w:r>
+      <w:r>
         <w:rPr>
           <w:i/>
         </w:rPr>
@@ -4355,7 +4500,10 @@
         <w:rPr>
           <w:i/>
         </w:rPr>
-        <w:t>Réglages</w:t>
+        <w:t>Réglages </w:t>
+      </w:r>
+      <w:r>
+        <w:t>:</w:t>
       </w:r>
       <w:r>
         <w:rPr>
@@ -4371,15 +4519,15 @@
       <w:pPr>
         <w:pStyle w:val="Titre4"/>
       </w:pPr>
-      <w:bookmarkStart w:id="26" w:name="_Ref511378557"/>
-      <w:bookmarkStart w:id="27" w:name="_Toc512587381"/>
-      <w:bookmarkStart w:id="28" w:name="_Toc512589977"/>
+      <w:bookmarkStart w:id="24" w:name="_Ref511378557"/>
+      <w:bookmarkStart w:id="25" w:name="_Toc512587381"/>
+      <w:bookmarkStart w:id="26" w:name="_Toc513454472"/>
       <w:r>
         <w:t>Se connecter :</w:t>
       </w:r>
+      <w:bookmarkEnd w:id="24"/>
+      <w:bookmarkEnd w:id="25"/>
       <w:bookmarkEnd w:id="26"/>
-      <w:bookmarkEnd w:id="27"/>
-      <w:bookmarkEnd w:id="28"/>
     </w:p>
     <w:p>
       <w:pPr>
@@ -4431,7 +4579,10 @@
         <w:rPr>
           <w:i/>
         </w:rPr>
-        <w:t>S’authentifier</w:t>
+        <w:t>S’authentifier </w:t>
+      </w:r>
+      <w:r>
+        <w:t>:</w:t>
       </w:r>
       <w:r>
         <w:rPr>
@@ -4481,7 +4632,10 @@
         <w:rPr>
           <w:i/>
         </w:rPr>
-        <w:t>Créer un compte</w:t>
+        <w:t>Créer un compte </w:t>
+      </w:r>
+      <w:r>
+        <w:t>:</w:t>
       </w:r>
       <w:r>
         <w:rPr>
@@ -4562,15 +4716,15 @@
       <w:pPr>
         <w:pStyle w:val="Titre4"/>
       </w:pPr>
-      <w:bookmarkStart w:id="29" w:name="_Ref512585807"/>
-      <w:bookmarkStart w:id="30" w:name="_Toc512587382"/>
-      <w:bookmarkStart w:id="31" w:name="_Toc512589978"/>
+      <w:bookmarkStart w:id="27" w:name="_Ref512585807"/>
+      <w:bookmarkStart w:id="28" w:name="_Toc512587382"/>
+      <w:bookmarkStart w:id="29" w:name="_Toc513454473"/>
       <w:r>
         <w:t>S’authentifier :</w:t>
       </w:r>
+      <w:bookmarkEnd w:id="27"/>
+      <w:bookmarkEnd w:id="28"/>
       <w:bookmarkEnd w:id="29"/>
-      <w:bookmarkEnd w:id="30"/>
-      <w:bookmarkEnd w:id="31"/>
     </w:p>
     <w:p>
       <w:pPr>
@@ -4639,31 +4793,19 @@
         <w:rPr>
           <w:color w:val="FF0000"/>
         </w:rPr>
-        <w:t xml:space="preserve"> connexion</w:t>
+        <w:t xml:space="preserve"> connexion (scénario </w:t>
       </w:r>
       <w:r>
         <w:rPr>
           <w:color w:val="FF0000"/>
         </w:rPr>
-        <w:t xml:space="preserve"> (</w:t>
+        <w:t>Se connecter :</w:t>
       </w:r>
       <w:r>
         <w:rPr>
           <w:color w:val="FF0000"/>
         </w:rPr>
-        <w:t xml:space="preserve">scénario </w:t>
-      </w:r>
-      <w:r>
-        <w:rPr>
-          <w:color w:val="FF0000"/>
-        </w:rPr>
-        <w:t>Se connecter</w:t>
-      </w:r>
-      <w:r>
-        <w:rPr>
-          <w:color w:val="FF0000"/>
-        </w:rPr>
-        <w:t>)</w:t>
+        <w:t>) :</w:t>
       </w:r>
       <w:r>
         <w:rPr>
@@ -4746,13 +4888,13 @@
         <w:rPr>
           <w:color w:val="FF0000"/>
         </w:rPr>
-        <w:t>connecter</w:t>
+        <w:t>connecter :</w:t>
       </w:r>
       <w:r>
         <w:rPr>
           <w:color w:val="FF0000"/>
         </w:rPr>
-        <w:t>)</w:t>
+        <w:t>) :</w:t>
       </w:r>
       <w:r>
         <w:rPr>
@@ -4809,7 +4951,10 @@
         <w:rPr>
           <w:i/>
         </w:rPr>
-        <w:t>Se connecter</w:t>
+        <w:t>Se connecter </w:t>
+      </w:r>
+      <w:r>
+        <w:t>:</w:t>
       </w:r>
       <w:r>
         <w:rPr>
@@ -4825,15 +4970,15 @@
       <w:pPr>
         <w:pStyle w:val="Titre4"/>
       </w:pPr>
-      <w:bookmarkStart w:id="32" w:name="_Ref511378661"/>
-      <w:bookmarkStart w:id="33" w:name="_Toc512587383"/>
-      <w:bookmarkStart w:id="34" w:name="_Toc512589979"/>
+      <w:bookmarkStart w:id="30" w:name="_Ref511378661"/>
+      <w:bookmarkStart w:id="31" w:name="_Toc512587383"/>
+      <w:bookmarkStart w:id="32" w:name="_Toc513454474"/>
       <w:r>
         <w:t>Créer un compte :</w:t>
       </w:r>
+      <w:bookmarkEnd w:id="30"/>
+      <w:bookmarkEnd w:id="31"/>
       <w:bookmarkEnd w:id="32"/>
-      <w:bookmarkEnd w:id="33"/>
-      <w:bookmarkEnd w:id="34"/>
     </w:p>
     <w:p>
       <w:pPr>
@@ -4939,7 +5084,10 @@
         <w:rPr>
           <w:i/>
         </w:rPr>
-        <w:t>Se connecter</w:t>
+        <w:t>Se connecter </w:t>
+      </w:r>
+      <w:r>
+        <w:t>:</w:t>
       </w:r>
       <w:r>
         <w:rPr>
@@ -4955,9 +5103,9 @@
       <w:pPr>
         <w:pStyle w:val="Titre4"/>
       </w:pPr>
-      <w:bookmarkStart w:id="35" w:name="_Ref511378581"/>
-      <w:bookmarkStart w:id="36" w:name="_Toc512587384"/>
-      <w:bookmarkStart w:id="37" w:name="_Toc512589980"/>
+      <w:bookmarkStart w:id="33" w:name="_Ref511378581"/>
+      <w:bookmarkStart w:id="34" w:name="_Toc512587384"/>
+      <w:bookmarkStart w:id="35" w:name="_Toc513454475"/>
       <w:r>
         <w:lastRenderedPageBreak/>
         <w:t xml:space="preserve">Lancer une partie </w:t>
@@ -4968,9 +5116,9 @@
       <w:r>
         <w:t xml:space="preserve"> ligne :</w:t>
       </w:r>
+      <w:bookmarkEnd w:id="33"/>
+      <w:bookmarkEnd w:id="34"/>
       <w:bookmarkEnd w:id="35"/>
-      <w:bookmarkEnd w:id="36"/>
-      <w:bookmarkEnd w:id="37"/>
     </w:p>
     <w:p>
       <w:pPr>
@@ -5034,7 +5182,10 @@
         <w:rPr>
           <w:i/>
         </w:rPr>
-        <w:t>Lancer une partie 1v1 en ligne</w:t>
+        <w:t>Lancer une partie 1v1 en ligne </w:t>
+      </w:r>
+      <w:r>
+        <w:t>:</w:t>
       </w:r>
       <w:r>
         <w:rPr>
@@ -5108,7 +5259,10 @@
         <w:rPr>
           <w:i/>
         </w:rPr>
-        <w:t>Lancer une partie multi-joueurs en ligne</w:t>
+        <w:t>Lancer une partie multi-joueurs en ligne </w:t>
+      </w:r>
+      <w:r>
+        <w:t>:</w:t>
       </w:r>
       <w:r>
         <w:rPr>
@@ -5177,15 +5331,15 @@
       <w:pPr>
         <w:pStyle w:val="Titre4"/>
       </w:pPr>
-      <w:bookmarkStart w:id="38" w:name="_Ref511378491"/>
-      <w:bookmarkStart w:id="39" w:name="_Toc512587385"/>
-      <w:bookmarkStart w:id="40" w:name="_Toc512589981"/>
+      <w:bookmarkStart w:id="36" w:name="_Ref511378491"/>
+      <w:bookmarkStart w:id="37" w:name="_Toc512587385"/>
+      <w:bookmarkStart w:id="38" w:name="_Toc513454476"/>
       <w:r>
         <w:t>Lancer une partie 1v1 en ligne :</w:t>
       </w:r>
+      <w:bookmarkEnd w:id="36"/>
+      <w:bookmarkEnd w:id="37"/>
       <w:bookmarkEnd w:id="38"/>
-      <w:bookmarkEnd w:id="39"/>
-      <w:bookmarkEnd w:id="40"/>
     </w:p>
     <w:p>
       <w:r>
@@ -5247,7 +5401,10 @@
         <w:rPr>
           <w:i/>
         </w:rPr>
-        <w:t>Lancer une partie en ligne</w:t>
+        <w:t>Lancer une partie en ligne </w:t>
+      </w:r>
+      <w:r>
+        <w:t>:</w:t>
       </w:r>
       <w:r>
         <w:rPr>
@@ -5375,7 +5532,10 @@
         <w:rPr>
           <w:i/>
         </w:rPr>
-        <w:t>Jouer une partie 1v1</w:t>
+        <w:t>Jouer une partie 1v1 </w:t>
+      </w:r>
+      <w:r>
+        <w:t>:</w:t>
       </w:r>
       <w:r>
         <w:rPr>
@@ -5425,7 +5585,10 @@
         <w:rPr>
           <w:i/>
         </w:rPr>
-        <w:t>Lancer une partie en ligne</w:t>
+        <w:t>Lancer une partie en ligne </w:t>
+      </w:r>
+      <w:r>
+        <w:t>:</w:t>
       </w:r>
       <w:r>
         <w:rPr>
@@ -5441,15 +5604,15 @@
       <w:pPr>
         <w:pStyle w:val="Titre4"/>
       </w:pPr>
-      <w:bookmarkStart w:id="41" w:name="_Ref511378541"/>
-      <w:bookmarkStart w:id="42" w:name="_Toc512587386"/>
-      <w:bookmarkStart w:id="43" w:name="_Toc512589982"/>
+      <w:bookmarkStart w:id="39" w:name="_Ref511378541"/>
+      <w:bookmarkStart w:id="40" w:name="_Toc512587386"/>
+      <w:bookmarkStart w:id="41" w:name="_Toc513454477"/>
       <w:r>
         <w:t>Lancer une partie multi-joueurs en ligne :</w:t>
       </w:r>
+      <w:bookmarkEnd w:id="39"/>
+      <w:bookmarkEnd w:id="40"/>
       <w:bookmarkEnd w:id="41"/>
-      <w:bookmarkEnd w:id="42"/>
-      <w:bookmarkEnd w:id="43"/>
     </w:p>
     <w:p>
       <w:r>
@@ -5467,15 +5630,7 @@
         <w:t xml:space="preserve"> </w:t>
       </w:r>
       <w:r>
-        <w:t xml:space="preserve">Au moins 3 joueurs s’affrontent dans une partie de </w:t>
-      </w:r>
-      <w:proofErr w:type="spellStart"/>
-      <w:r>
-        <w:t>Pong</w:t>
-      </w:r>
-      <w:proofErr w:type="spellEnd"/>
-      <w:r>
-        <w:t xml:space="preserve"> en ligne.</w:t>
+        <w:t>Au moins 3 joueurs s’affrontent dans une partie de Pong en ligne.</w:t>
       </w:r>
     </w:p>
     <w:p>
@@ -5633,7 +5788,10 @@
         <w:rPr>
           <w:i/>
         </w:rPr>
-        <w:t>Apparition d’objets</w:t>
+        <w:t>Apparition d’objets </w:t>
+      </w:r>
+      <w:r>
+        <w:t>:</w:t>
       </w:r>
       <w:r>
         <w:rPr>
@@ -5748,7 +5906,13 @@
           <w:i/>
           <w:color w:val="FF0000"/>
         </w:rPr>
-        <w:t>Un joueur se déconnecte (scénario Lancer une partie en ligne)</w:t>
+        <w:t>Un joueur se déconnecte (scénario Lancer une partie en ligne :</w:t>
+      </w:r>
+      <w:r>
+        <w:rPr>
+          <w:color w:val="FF0000"/>
+        </w:rPr>
+        <w:t>)</w:t>
       </w:r>
       <w:r>
         <w:rPr>
@@ -5847,7 +6011,10 @@
         <w:rPr>
           <w:i/>
         </w:rPr>
-        <w:t>Lancer une partie en ligne</w:t>
+        <w:t>Lancer une partie en ligne </w:t>
+      </w:r>
+      <w:r>
+        <w:t>:</w:t>
       </w:r>
       <w:r>
         <w:rPr>
@@ -5863,16 +6030,16 @@
       <w:pPr>
         <w:pStyle w:val="Titre4"/>
       </w:pPr>
-      <w:bookmarkStart w:id="44" w:name="_Ref511378609"/>
-      <w:bookmarkStart w:id="45" w:name="_Toc512587387"/>
-      <w:bookmarkStart w:id="46" w:name="_Toc512589983"/>
+      <w:bookmarkStart w:id="42" w:name="_Ref511378609"/>
+      <w:bookmarkStart w:id="43" w:name="_Toc512587387"/>
+      <w:bookmarkStart w:id="44" w:name="_Toc513454478"/>
       <w:r>
         <w:lastRenderedPageBreak/>
         <w:t>Ajouter un ami à sa liste d’amis :</w:t>
       </w:r>
+      <w:bookmarkEnd w:id="42"/>
+      <w:bookmarkEnd w:id="43"/>
       <w:bookmarkEnd w:id="44"/>
-      <w:bookmarkEnd w:id="45"/>
-      <w:bookmarkEnd w:id="46"/>
     </w:p>
     <w:p>
       <w:r>
@@ -6045,15 +6212,15 @@
       <w:pPr>
         <w:pStyle w:val="Titre4"/>
       </w:pPr>
-      <w:bookmarkStart w:id="47" w:name="_Ref511378629"/>
-      <w:bookmarkStart w:id="48" w:name="_Toc512587388"/>
-      <w:bookmarkStart w:id="49" w:name="_Toc512589984"/>
+      <w:bookmarkStart w:id="45" w:name="_Ref511378629"/>
+      <w:bookmarkStart w:id="46" w:name="_Toc512587388"/>
+      <w:bookmarkStart w:id="47" w:name="_Toc513454479"/>
       <w:r>
         <w:t>Consulter ses statistiques :</w:t>
       </w:r>
+      <w:bookmarkEnd w:id="45"/>
+      <w:bookmarkEnd w:id="46"/>
       <w:bookmarkEnd w:id="47"/>
-      <w:bookmarkEnd w:id="48"/>
-      <w:bookmarkEnd w:id="49"/>
     </w:p>
     <w:p>
       <w:r>
@@ -6194,15 +6361,15 @@
       <w:pPr>
         <w:pStyle w:val="Titre4"/>
       </w:pPr>
-      <w:bookmarkStart w:id="50" w:name="_Ref511378646"/>
-      <w:bookmarkStart w:id="51" w:name="_Toc512587389"/>
-      <w:bookmarkStart w:id="52" w:name="_Toc512589985"/>
+      <w:bookmarkStart w:id="48" w:name="_Ref511378646"/>
+      <w:bookmarkStart w:id="49" w:name="_Toc512587389"/>
+      <w:bookmarkStart w:id="50" w:name="_Toc513454480"/>
       <w:r>
         <w:t>Réglages :</w:t>
       </w:r>
+      <w:bookmarkEnd w:id="48"/>
+      <w:bookmarkEnd w:id="49"/>
       <w:bookmarkEnd w:id="50"/>
-      <w:bookmarkEnd w:id="51"/>
-      <w:bookmarkEnd w:id="52"/>
     </w:p>
     <w:p>
       <w:r>
@@ -6325,24 +6492,6 @@
         </w:rPr>
         <w:fldChar w:fldCharType="separate"/>
       </w:r>
-      <w:r>
-        <w:rPr>
-          <w:i/>
-        </w:rPr>
-        <w:t>M</w:t>
-      </w:r>
-      <w:r>
-        <w:rPr>
-          <w:i/>
-        </w:rPr>
-        <w:t>odifier les scores</w:t>
-      </w:r>
-      <w:r>
-        <w:rPr>
-          <w:i/>
-        </w:rPr>
-        <w:fldChar w:fldCharType="end"/>
-      </w:r>
     </w:p>
     <w:p>
       <w:pPr>
@@ -6351,6 +6500,30 @@
           <w:ilvl w:val="1"/>
           <w:numId w:val="13"/>
         </w:numPr>
+        <w:rPr>
+          <w:i/>
+        </w:rPr>
+      </w:pPr>
+      <w:r>
+        <w:rPr>
+          <w:i/>
+        </w:rPr>
+        <w:t>Modifier les scores :</w:t>
+      </w:r>
+      <w:r>
+        <w:rPr>
+          <w:i/>
+        </w:rPr>
+        <w:fldChar w:fldCharType="end"/>
+      </w:r>
+    </w:p>
+    <w:p>
+      <w:pPr>
+        <w:pStyle w:val="Paragraphedeliste"/>
+        <w:numPr>
+          <w:ilvl w:val="1"/>
+          <w:numId w:val="13"/>
+        </w:numPr>
       </w:pPr>
       <w:r>
         <w:t xml:space="preserve">Modifier un mot de passe -&gt; suivre le scénario </w:t>
@@ -6368,7 +6541,7 @@
         <w:rPr>
           <w:i/>
         </w:rPr>
-        <w:t>Modifier un mot de passe</w:t>
+        <w:t>Modifier un mot de passe :</w:t>
       </w:r>
       <w:r>
         <w:fldChar w:fldCharType="end"/>
@@ -6423,8 +6596,8 @@
       <w:r>
         <w:t>.</w:t>
       </w:r>
-      <w:bookmarkStart w:id="53" w:name="_Ref512586335"/>
-      <w:bookmarkStart w:id="54" w:name="_Toc512587390"/>
+      <w:bookmarkStart w:id="51" w:name="_Ref512586335"/>
+      <w:bookmarkStart w:id="52" w:name="_Toc512587390"/>
     </w:p>
     <w:p>
       <w:pPr>
@@ -6433,16 +6606,16 @@
           <w:i w:val="0"/>
         </w:rPr>
       </w:pPr>
-      <w:bookmarkStart w:id="55" w:name="_Toc512589986"/>
+      <w:bookmarkStart w:id="53" w:name="_Toc513454481"/>
       <w:r>
         <w:rPr>
           <w:i w:val="0"/>
         </w:rPr>
         <w:t>Modifier les scores :</w:t>
       </w:r>
+      <w:bookmarkEnd w:id="51"/>
+      <w:bookmarkEnd w:id="52"/>
       <w:bookmarkEnd w:id="53"/>
-      <w:bookmarkEnd w:id="54"/>
-      <w:bookmarkEnd w:id="55"/>
     </w:p>
     <w:p>
       <w:pPr>
@@ -6548,7 +6721,10 @@
         <w:rPr>
           <w:i/>
         </w:rPr>
-        <w:t>Réglages</w:t>
+        <w:t>Réglages </w:t>
+      </w:r>
+      <w:r>
+        <w:t>:</w:t>
       </w:r>
       <w:r>
         <w:rPr>
@@ -6567,18 +6743,18 @@
           <w:i w:val="0"/>
         </w:rPr>
       </w:pPr>
-      <w:bookmarkStart w:id="56" w:name="_Ref512586461"/>
-      <w:bookmarkStart w:id="57" w:name="_Toc512587391"/>
-      <w:bookmarkStart w:id="58" w:name="_Toc512589987"/>
+      <w:bookmarkStart w:id="54" w:name="_Ref512586461"/>
+      <w:bookmarkStart w:id="55" w:name="_Toc512587391"/>
+      <w:bookmarkStart w:id="56" w:name="_Toc513454482"/>
       <w:r>
         <w:rPr>
           <w:i w:val="0"/>
         </w:rPr>
         <w:t>Modifier un mot de passe :</w:t>
       </w:r>
+      <w:bookmarkEnd w:id="54"/>
+      <w:bookmarkEnd w:id="55"/>
       <w:bookmarkEnd w:id="56"/>
-      <w:bookmarkEnd w:id="57"/>
-      <w:bookmarkEnd w:id="58"/>
     </w:p>
     <w:p>
       <w:pPr>
@@ -6654,7 +6830,10 @@
         <w:rPr>
           <w:i/>
         </w:rPr>
-        <w:t>Se connecter</w:t>
+        <w:t>Se connecter </w:t>
+      </w:r>
+      <w:r>
+        <w:t>:</w:t>
       </w:r>
       <w:r>
         <w:rPr>
@@ -6710,7 +6889,10 @@
         <w:rPr>
           <w:i/>
         </w:rPr>
-        <w:t>Réglages</w:t>
+        <w:t>Réglages </w:t>
+      </w:r>
+      <w:r>
+        <w:t>:</w:t>
       </w:r>
       <w:r>
         <w:rPr>
@@ -6727,77 +6909,79 @@
       <w:pPr>
         <w:pStyle w:val="Titre2"/>
       </w:pPr>
-      <w:bookmarkStart w:id="59" w:name="_Toc511238894"/>
-      <w:bookmarkStart w:id="60" w:name="_Toc512587392"/>
-      <w:bookmarkStart w:id="61" w:name="_Toc512589988"/>
-      <w:r>
-        <w:lastRenderedPageBreak/>
+      <w:bookmarkStart w:id="57" w:name="_Toc511238894"/>
+      <w:bookmarkStart w:id="58" w:name="_Toc512587392"/>
+      <w:bookmarkStart w:id="59" w:name="_Toc513454483"/>
+      <w:r>
         <w:t>Scénarios d’erreur :</w:t>
       </w:r>
+      <w:bookmarkEnd w:id="57"/>
+      <w:bookmarkEnd w:id="58"/>
       <w:bookmarkEnd w:id="59"/>
+    </w:p>
+    <w:p>
+      <w:pPr>
+        <w:pStyle w:val="Titre4"/>
+        <w:rPr>
+          <w:color w:val="FF0000"/>
+        </w:rPr>
+      </w:pPr>
+      <w:bookmarkStart w:id="60" w:name="_Ref511379103"/>
+      <w:bookmarkStart w:id="61" w:name="_Toc512587393"/>
+      <w:bookmarkStart w:id="62" w:name="_Toc513454484"/>
+      <w:r>
+        <w:rPr>
+          <w:color w:val="FF0000"/>
+        </w:rPr>
+        <w:t xml:space="preserve">Erreur de connexion (scénario </w:t>
+      </w:r>
+      <w:r>
+        <w:rPr>
+          <w:color w:val="FF0000"/>
+        </w:rPr>
+        <w:fldChar w:fldCharType="begin"/>
+      </w:r>
+      <w:r>
+        <w:rPr>
+          <w:color w:val="FF0000"/>
+        </w:rPr>
+        <w:instrText xml:space="preserve"> REF _Ref511378557 \h  \* MERGEFORMAT </w:instrText>
+      </w:r>
+      <w:r>
+        <w:rPr>
+          <w:color w:val="FF0000"/>
+        </w:rPr>
+      </w:r>
+      <w:r>
+        <w:rPr>
+          <w:color w:val="FF0000"/>
+        </w:rPr>
+        <w:fldChar w:fldCharType="separate"/>
+      </w:r>
+      <w:r>
+        <w:rPr>
+          <w:color w:val="FF0000"/>
+        </w:rPr>
+        <w:t>Se connecter </w:t>
+      </w:r>
+      <w:r>
+        <w:t>:</w:t>
+      </w:r>
+      <w:r>
+        <w:rPr>
+          <w:color w:val="FF0000"/>
+        </w:rPr>
+        <w:fldChar w:fldCharType="end"/>
+      </w:r>
+      <w:r>
+        <w:rPr>
+          <w:color w:val="FF0000"/>
+        </w:rPr>
+        <w:t>) :</w:t>
+      </w:r>
       <w:bookmarkEnd w:id="60"/>
       <w:bookmarkEnd w:id="61"/>
-    </w:p>
-    <w:p>
-      <w:pPr>
-        <w:pStyle w:val="Titre4"/>
-        <w:rPr>
-          <w:color w:val="FF0000"/>
-        </w:rPr>
-      </w:pPr>
-      <w:bookmarkStart w:id="62" w:name="_Ref511379103"/>
-      <w:bookmarkStart w:id="63" w:name="_Toc512587393"/>
-      <w:bookmarkStart w:id="64" w:name="_Toc512589989"/>
-      <w:r>
-        <w:rPr>
-          <w:color w:val="FF0000"/>
-        </w:rPr>
-        <w:t xml:space="preserve">Erreur de connexion (scénario </w:t>
-      </w:r>
-      <w:r>
-        <w:rPr>
-          <w:color w:val="FF0000"/>
-        </w:rPr>
-        <w:fldChar w:fldCharType="begin"/>
-      </w:r>
-      <w:r>
-        <w:rPr>
-          <w:color w:val="FF0000"/>
-        </w:rPr>
-        <w:instrText xml:space="preserve"> REF _Ref511378557 \h  \* MERGEFORMAT </w:instrText>
-      </w:r>
-      <w:r>
-        <w:rPr>
-          <w:color w:val="FF0000"/>
-        </w:rPr>
-      </w:r>
-      <w:r>
-        <w:rPr>
-          <w:color w:val="FF0000"/>
-        </w:rPr>
-        <w:fldChar w:fldCharType="separate"/>
-      </w:r>
-      <w:r>
-        <w:rPr>
-          <w:color w:val="FF0000"/>
-        </w:rPr>
-        <w:t>Se connecter</w:t>
-      </w:r>
-      <w:r>
-        <w:rPr>
-          <w:color w:val="FF0000"/>
-        </w:rPr>
-        <w:fldChar w:fldCharType="end"/>
-      </w:r>
-      <w:r>
-        <w:rPr>
-          <w:color w:val="FF0000"/>
-        </w:rPr>
-        <w:t>) :</w:t>
-      </w:r>
       <w:bookmarkEnd w:id="62"/>
-      <w:bookmarkEnd w:id="63"/>
-      <w:bookmarkEnd w:id="64"/>
     </w:p>
     <w:p>
       <w:pPr>
@@ -6933,7 +7117,10 @@
         <w:rPr>
           <w:i/>
         </w:rPr>
-        <w:t>Se connecter</w:t>
+        <w:t>Se connecter </w:t>
+      </w:r>
+      <w:r>
+        <w:t>:</w:t>
       </w:r>
       <w:r>
         <w:rPr>
@@ -6958,9 +7145,9 @@
           <w:color w:val="FF0000"/>
         </w:rPr>
       </w:pPr>
-      <w:bookmarkStart w:id="65" w:name="_Ref512450924"/>
-      <w:bookmarkStart w:id="66" w:name="_Toc512587394"/>
-      <w:bookmarkStart w:id="67" w:name="_Toc512589990"/>
+      <w:bookmarkStart w:id="63" w:name="_Ref512450924"/>
+      <w:bookmarkStart w:id="64" w:name="_Toc512587394"/>
+      <w:bookmarkStart w:id="65" w:name="_Toc513454485"/>
       <w:r>
         <w:rPr>
           <w:color w:val="FF0000"/>
@@ -7003,7 +7190,10 @@
         <w:rPr>
           <w:color w:val="FF0000"/>
         </w:rPr>
-        <w:t>connecter</w:t>
+        <w:t>connecter </w:t>
+      </w:r>
+      <w:r>
+        <w:t>:</w:t>
       </w:r>
       <w:r>
         <w:rPr>
@@ -7017,9 +7207,9 @@
         </w:rPr>
         <w:t>) :</w:t>
       </w:r>
+      <w:bookmarkEnd w:id="63"/>
+      <w:bookmarkEnd w:id="64"/>
       <w:bookmarkEnd w:id="65"/>
-      <w:bookmarkEnd w:id="66"/>
-      <w:bookmarkEnd w:id="67"/>
     </w:p>
     <w:p>
       <w:pPr>
@@ -7177,7 +7367,10 @@
         <w:rPr>
           <w:i/>
         </w:rPr>
-        <w:t>Se connecter</w:t>
+        <w:t>Se connecter </w:t>
+      </w:r>
+      <w:r>
+        <w:t>:</w:t>
       </w:r>
       <w:r>
         <w:rPr>
@@ -7205,9 +7398,9 @@
           <w:color w:val="FF0000"/>
         </w:rPr>
       </w:pPr>
-      <w:bookmarkStart w:id="68" w:name="_Toc512587395"/>
-      <w:bookmarkStart w:id="69" w:name="_Toc512589991"/>
-      <w:bookmarkStart w:id="70" w:name="_Ref511379270"/>
+      <w:bookmarkStart w:id="66" w:name="_Toc512587395"/>
+      <w:bookmarkStart w:id="67" w:name="_Toc513454486"/>
+      <w:bookmarkStart w:id="68" w:name="_Ref511379270"/>
       <w:r>
         <w:rPr>
           <w:color w:val="FF0000"/>
@@ -7238,32 +7431,35 @@
         <w:fldChar w:fldCharType="separate"/>
       </w:r>
       <w:r>
+        <w:t xml:space="preserve">Lancer une partie </w:t>
+      </w:r>
+      <w:r>
+        <w:t>en</w:t>
+      </w:r>
+      <w:r>
+        <w:t xml:space="preserve"> ligne :</w:t>
+      </w:r>
+      <w:r>
         <w:rPr>
           <w:color w:val="FF0000"/>
         </w:rPr>
-        <w:t>Lancer une partie en ligne</w:t>
+        <w:fldChar w:fldCharType="end"/>
       </w:r>
       <w:r>
         <w:rPr>
           <w:color w:val="FF0000"/>
         </w:rPr>
-        <w:fldChar w:fldCharType="end"/>
-      </w:r>
+        <w:t>)</w:t>
+      </w:r>
+      <w:bookmarkEnd w:id="66"/>
+      <w:bookmarkEnd w:id="67"/>
       <w:r>
         <w:rPr>
           <w:color w:val="FF0000"/>
         </w:rPr>
-        <w:t>)</w:t>
+        <w:t> </w:t>
       </w:r>
       <w:bookmarkEnd w:id="68"/>
-      <w:bookmarkEnd w:id="69"/>
-      <w:r>
-        <w:rPr>
-          <w:color w:val="FF0000"/>
-        </w:rPr>
-        <w:t> </w:t>
-      </w:r>
-      <w:bookmarkEnd w:id="70"/>
     </w:p>
     <w:p>
       <w:pPr>
@@ -7359,7 +7555,10 @@
         <w:rPr>
           <w:i/>
         </w:rPr>
-        <w:t>Lancer une partie multi-joueurs en ligne</w:t>
+        <w:t>Lancer une partie multi-joueurs en ligne </w:t>
+      </w:r>
+      <w:r>
+        <w:t>:</w:t>
       </w:r>
       <w:r>
         <w:rPr>
@@ -7370,21 +7569,6 @@
       <w:r>
         <w:t>.</w:t>
       </w:r>
-    </w:p>
-    <w:p>
-      <w:pPr>
-        <w:pStyle w:val="Titre2"/>
-      </w:pPr>
-      <w:r>
-        <w:t>Protocole d’échange client-serveur :</w:t>
-      </w:r>
-    </w:p>
-    <w:p/>
-    <w:p>
-      <w:pPr>
-        <w:spacing w:after="160" w:line="259" w:lineRule="auto"/>
-        <w:jc w:val="both"/>
-      </w:pPr>
     </w:p>
     <w:p>
       <w:pPr>
@@ -7396,7 +7580,6 @@
           <w:szCs w:val="26"/>
         </w:rPr>
       </w:pPr>
-      <w:bookmarkStart w:id="71" w:name="_Toc512589992"/>
       <w:r>
         <w:br w:type="page"/>
       </w:r>
@@ -7405,10 +7588,12 @@
       <w:pPr>
         <w:pStyle w:val="Titre2"/>
       </w:pPr>
+      <w:bookmarkStart w:id="69" w:name="_Toc513454488"/>
       <w:r>
         <w:lastRenderedPageBreak/>
         <w:t>Récapitulatif des sprints :</w:t>
       </w:r>
+      <w:bookmarkEnd w:id="69"/>
     </w:p>
     <w:p>
       <w:r>
@@ -7558,6 +7743,7 @@
       <w:pPr>
         <w:pStyle w:val="Titre2"/>
       </w:pPr>
+      <w:bookmarkStart w:id="70" w:name="_Toc513454489"/>
       <w:r>
         <w:lastRenderedPageBreak/>
         <w:t>Sprint</w:t>
@@ -7565,7 +7751,7 @@
       <w:r>
         <w:t xml:space="preserve"> n°1 :</w:t>
       </w:r>
-      <w:bookmarkEnd w:id="71"/>
+      <w:bookmarkEnd w:id="70"/>
     </w:p>
     <w:p>
       <w:pPr>
@@ -7627,11 +7813,207 @@
       <w:pPr>
         <w:pStyle w:val="Titre2"/>
       </w:pPr>
-      <w:bookmarkStart w:id="72" w:name="_Toc512589993"/>
+      <w:bookmarkStart w:id="71" w:name="_Toc513454490"/>
       <w:r>
         <w:lastRenderedPageBreak/>
+        <w:t>Bilan du Sprint n°1 :</w:t>
+      </w:r>
+    </w:p>
+    <w:p>
+      <w:pPr>
+        <w:pStyle w:val="Titre4"/>
+      </w:pPr>
+      <w:r>
+        <w:t>Bilan sur la terminaison des histoires :</w:t>
+      </w:r>
+    </w:p>
+    <w:p>
+      <w:r>
+        <w:t>Les histoire</w:t>
+      </w:r>
+      <w:r>
+        <w:t>s</w:t>
+      </w:r>
+      <w:r>
+        <w:t xml:space="preserve"> n°1 et 18 étaient planifiées pour ce sprint. Elle</w:t>
+      </w:r>
+      <w:r>
+        <w:t>s</w:t>
+      </w:r>
+      <w:r>
+        <w:t xml:space="preserve"> ont </w:t>
+      </w:r>
+      <w:r>
+        <w:t>toutes deux étés</w:t>
+      </w:r>
+      <w:r>
+        <w:t xml:space="preserve"> terminées</w:t>
+      </w:r>
+      <w:r>
+        <w:t xml:space="preserve"> dans le temps imparti</w:t>
+      </w:r>
+      <w:r>
+        <w:t xml:space="preserve">. </w:t>
+      </w:r>
+      <w:r>
+        <w:t>P</w:t>
+      </w:r>
+      <w:r>
+        <w:t>ar soucis de</w:t>
+      </w:r>
+      <w:r>
+        <w:t xml:space="preserve"> lisibilité et de facilité de compréhension, n</w:t>
+      </w:r>
+      <w:r>
+        <w:t xml:space="preserve">ous avons </w:t>
+      </w:r>
+      <w:r>
+        <w:t xml:space="preserve">finalement réalisé </w:t>
+      </w:r>
+      <w:r>
+        <w:t>un modèle de domaine p</w:t>
+      </w:r>
+      <w:r>
+        <w:t>lutôt qu’un diagramme de classe.</w:t>
+      </w:r>
+    </w:p>
+    <w:p>
+      <w:pPr>
+        <w:pStyle w:val="Titre4"/>
+        <w:rPr>
+          <w:rFonts w:asciiTheme="minorHAnsi" w:eastAsiaTheme="minorHAnsi" w:hAnsiTheme="minorHAnsi" w:cstheme="minorBidi"/>
+          <w:i w:val="0"/>
+          <w:iCs w:val="0"/>
+          <w:color w:val="auto"/>
+        </w:rPr>
+      </w:pPr>
+      <w:r>
+        <w:t>Vélocité du sprint :</w:t>
+      </w:r>
+    </w:p>
+    <w:p>
+      <w:r>
+        <w:t>Nous avons réalisé les 2 histoires planifiées pour ce sprint. La vélocité du sprint est donc de 2.</w:t>
+      </w:r>
+      <w:bookmarkStart w:id="72" w:name="_GoBack"/>
+      <w:bookmarkEnd w:id="72"/>
+    </w:p>
+    <w:p>
+      <w:pPr>
+        <w:pStyle w:val="Titre4"/>
+      </w:pPr>
+      <w:r>
+        <w:t>Replanification :</w:t>
+      </w:r>
+    </w:p>
+    <w:p>
+      <w:r>
+        <w:t>Nous sommes dans les temps selon notre planification actuelle. Il n’y a p</w:t>
+      </w:r>
+      <w:r>
+        <w:t xml:space="preserve">as </w:t>
+      </w:r>
+      <w:r>
+        <w:t xml:space="preserve">eu </w:t>
+      </w:r>
+      <w:r>
+        <w:t xml:space="preserve">de </w:t>
+      </w:r>
+      <w:r>
+        <w:t>modifications à ce niveau</w:t>
+      </w:r>
+      <w:r>
+        <w:t>.</w:t>
+      </w:r>
+    </w:p>
+    <w:p>
+      <w:pPr>
+        <w:pStyle w:val="Titre4"/>
+      </w:pPr>
+      <w:r>
+        <w:t>Rétrospective :</w:t>
+      </w:r>
+    </w:p>
+    <w:p>
+      <w:r>
+        <w:t>Le modèle de domaine a</w:t>
+      </w:r>
+      <w:r>
+        <w:t xml:space="preserve"> été </w:t>
+      </w:r>
+      <w:r>
+        <w:t xml:space="preserve">plus </w:t>
+      </w:r>
+      <w:r>
+        <w:t xml:space="preserve">complexe </w:t>
+      </w:r>
+      <w:r>
+        <w:t xml:space="preserve">que prévu </w:t>
+      </w:r>
+      <w:r>
+        <w:t>à créer et nous n’en sommes pas totalement convaincu. Plusieurs éléments risquent d’être modifiés en fonction de l’implémentation</w:t>
+      </w:r>
+      <w:r>
+        <w:t xml:space="preserve"> </w:t>
+      </w:r>
+      <w:r>
+        <w:t>que nous déciderons de mettre en place..</w:t>
+      </w:r>
+      <w:r>
+        <w:t>.</w:t>
+      </w:r>
+    </w:p>
+    <w:p>
+      <w:pPr>
+        <w:pStyle w:val="Titre4"/>
+      </w:pPr>
+      <w:r>
+        <w:t>Rétrospectives personnelles</w:t>
+      </w:r>
+      <w:r>
+        <w:t> :</w:t>
+      </w:r>
+    </w:p>
+    <w:p>
+      <w:r>
+        <w:t xml:space="preserve">Nous avons tous </w:t>
+      </w:r>
+      <w:r>
+        <w:t xml:space="preserve">pris </w:t>
+      </w:r>
+      <w:r>
+        <w:t xml:space="preserve">le temps prévu afin de réaliser </w:t>
+      </w:r>
+      <w:r>
+        <w:t>nos tâches pour cette itération. Jérémie a c</w:t>
+      </w:r>
+      <w:r>
+        <w:t xml:space="preserve">ependant dû consacrer quelques heures supplémentaires </w:t>
+      </w:r>
+      <w:r>
+        <w:t xml:space="preserve">afin de </w:t>
+      </w:r>
+      <w:r>
+        <w:t>réali</w:t>
+      </w:r>
+      <w:r>
+        <w:t xml:space="preserve">ser les tâches administratives que nous n’avions </w:t>
+      </w:r>
+      <w:r>
+        <w:t>pas prévu comme histoire dans la planification</w:t>
+      </w:r>
+      <w:r>
+        <w:t xml:space="preserve"> du sprint n°1.</w:t>
+      </w:r>
+    </w:p>
+    <w:p>
+      <w:pPr>
+        <w:pStyle w:val="Titre2"/>
+      </w:pPr>
+      <w:r>
         <w:t>Sprint n° 2 :</w:t>
       </w:r>
+      <w:bookmarkEnd w:id="71"/>
     </w:p>
     <w:p>
       <w:r>
@@ -7683,12 +8065,28 @@
     </w:p>
     <w:p>
       <w:pPr>
+        <w:rPr>
+          <w:rFonts w:asciiTheme="majorHAnsi" w:eastAsiaTheme="majorEastAsia" w:hAnsiTheme="majorHAnsi" w:cstheme="majorBidi"/>
+          <w:b/>
+          <w:color w:val="2F5496" w:themeColor="accent1" w:themeShade="BF"/>
+          <w:sz w:val="32"/>
+          <w:szCs w:val="26"/>
+        </w:rPr>
+      </w:pPr>
+      <w:bookmarkStart w:id="73" w:name="_Toc513454491"/>
+      <w:r>
+        <w:br w:type="page"/>
+      </w:r>
+    </w:p>
+    <w:p>
+      <w:pPr>
         <w:pStyle w:val="Titre2"/>
       </w:pPr>
       <w:r>
+        <w:lastRenderedPageBreak/>
         <w:t>Annexes :</w:t>
       </w:r>
-      <w:bookmarkEnd w:id="72"/>
+      <w:bookmarkEnd w:id="73"/>
     </w:p>
     <w:p>
       <w:r>
@@ -7706,13 +8104,8 @@
       <w:r>
         <w:t xml:space="preserve">Les </w:t>
       </w:r>
-      <w:proofErr w:type="spellStart"/>
-      <w:r>
-        <w:t>mockups</w:t>
-      </w:r>
-      <w:proofErr w:type="spellEnd"/>
-      <w:r>
-        <w:t xml:space="preserve"> de l’interface.</w:t>
+      <w:r>
+        <w:t>mockups de l’interface.</w:t>
       </w:r>
     </w:p>
     <w:p>
@@ -7724,18 +8117,9 @@
         </w:numPr>
       </w:pPr>
       <w:r>
-        <w:t xml:space="preserve">Le </w:t>
-      </w:r>
-      <w:proofErr w:type="spellStart"/>
-      <w:r>
-        <w:t>backlog</w:t>
-      </w:r>
-      <w:proofErr w:type="spellEnd"/>
-      <w:r>
-        <w:t xml:space="preserve"> produit extrait depuis le projet créé sur le site </w:t>
+        <w:t xml:space="preserve">Le backlog produit extrait depuis le projet créé sur le site </w:t>
       </w:r>
       <w:hyperlink r:id="rId18" w:anchor="/project" w:history="1">
-        <w:proofErr w:type="spellStart"/>
         <w:r>
           <w:rPr>
             <w:rStyle w:val="Lienhypertexte"/>
@@ -7743,7 +8127,6 @@
           </w:rPr>
           <w:t>IceScrum</w:t>
         </w:r>
-        <w:proofErr w:type="spellEnd"/>
       </w:hyperlink>
       <w:r>
         <w:rPr>
@@ -7765,15 +8148,7 @@
         </w:numPr>
       </w:pPr>
       <w:r>
-        <w:t xml:space="preserve">Le repo </w:t>
-      </w:r>
-      <w:proofErr w:type="spellStart"/>
-      <w:r>
-        <w:t>github</w:t>
-      </w:r>
-      <w:proofErr w:type="spellEnd"/>
-      <w:r>
-        <w:t xml:space="preserve"> sur lequel se trouvent tous les fichiers du projet est disponible à l’adresse : </w:t>
+        <w:t xml:space="preserve">Le repo github sur lequel se trouvent tous les fichiers du projet est disponible à l’adresse : </w:t>
       </w:r>
       <w:hyperlink r:id="rId19" w:history="1">
         <w:r>
@@ -8016,16 +8391,8 @@
       <w:rPr>
         <w:color w:val="808080" w:themeColor="background1" w:themeShade="80"/>
       </w:rPr>
-      <w:t xml:space="preserve">Super </w:t>
+      <w:t>Super Pong</w:t>
     </w:r>
-    <w:proofErr w:type="spellStart"/>
-    <w:r>
-      <w:rPr>
-        <w:color w:val="808080" w:themeColor="background1" w:themeShade="80"/>
-      </w:rPr>
-      <w:t>Pong</w:t>
-    </w:r>
-    <w:proofErr w:type="spellEnd"/>
     <w:r>
       <w:rPr>
         <w:color w:val="808080" w:themeColor="background1" w:themeShade="80"/>
@@ -8037,59 +8404,8 @@
         <w:color w:val="808080" w:themeColor="background1" w:themeShade="80"/>
       </w:rPr>
       <w:tab/>
+      <w:t>J.Chatillon, A.Rochat, B.Schopfer, J.Smith</w:t>
     </w:r>
-    <w:proofErr w:type="spellStart"/>
-    <w:r>
-      <w:rPr>
-        <w:color w:val="808080" w:themeColor="background1" w:themeShade="80"/>
-      </w:rPr>
-      <w:t>J.Chatillon</w:t>
-    </w:r>
-    <w:proofErr w:type="spellEnd"/>
-    <w:r>
-      <w:rPr>
-        <w:color w:val="808080" w:themeColor="background1" w:themeShade="80"/>
-      </w:rPr>
-      <w:t xml:space="preserve">, </w:t>
-    </w:r>
-    <w:proofErr w:type="spellStart"/>
-    <w:proofErr w:type="gramStart"/>
-    <w:r>
-      <w:rPr>
-        <w:color w:val="808080" w:themeColor="background1" w:themeShade="80"/>
-      </w:rPr>
-      <w:t>A.Rochat</w:t>
-    </w:r>
-    <w:proofErr w:type="spellEnd"/>
-    <w:proofErr w:type="gramEnd"/>
-    <w:r>
-      <w:rPr>
-        <w:color w:val="808080" w:themeColor="background1" w:themeShade="80"/>
-      </w:rPr>
-      <w:t xml:space="preserve">, </w:t>
-    </w:r>
-    <w:proofErr w:type="spellStart"/>
-    <w:r>
-      <w:rPr>
-        <w:color w:val="808080" w:themeColor="background1" w:themeShade="80"/>
-      </w:rPr>
-      <w:t>B.Schopfer</w:t>
-    </w:r>
-    <w:proofErr w:type="spellEnd"/>
-    <w:r>
-      <w:rPr>
-        <w:color w:val="808080" w:themeColor="background1" w:themeShade="80"/>
-      </w:rPr>
-      <w:t xml:space="preserve">, </w:t>
-    </w:r>
-    <w:proofErr w:type="spellStart"/>
-    <w:r>
-      <w:rPr>
-        <w:color w:val="808080" w:themeColor="background1" w:themeShade="80"/>
-      </w:rPr>
-      <w:t>J.Smith</w:t>
-    </w:r>
-    <w:proofErr w:type="spellEnd"/>
   </w:p>
 </w:hdr>
 </file>
@@ -11709,7 +12025,7 @@
 </file>
 
 <file path=customXml/itemProps2.xml><?xml version="1.0" encoding="utf-8"?>
-<ds:datastoreItem xmlns:ds="http://schemas.openxmlformats.org/officeDocument/2006/customXml" ds:itemID="{F62A4852-975A-D840-AD53-247914A2F1FF}">
+<ds:datastoreItem xmlns:ds="http://schemas.openxmlformats.org/officeDocument/2006/customXml" ds:itemID="{91DDBAAA-A043-3149-9A80-3ADAAEB75575}">
   <ds:schemaRefs>
     <ds:schemaRef ds:uri="http://schemas.openxmlformats.org/officeDocument/2006/bibliography"/>
   </ds:schemaRefs>

</xml_diff>